<commit_message>
Update Heal Submitted August-8 August.docx
</commit_message>
<xml_diff>
--- a/HEAL Revised/Heal Submitted August-8 August.docx
+++ b/HEAL Revised/Heal Submitted August-8 August.docx
@@ -17,23 +17,13 @@
           <w:cols w:space="720"/>
         </w:sectPr>
       </w:pPr>
-      <w:proofErr w:type="spellStart"/>
       <w:r>
         <w:rPr>
           <w:sz w:val="40"/>
           <w:szCs w:val="40"/>
           <w:lang w:val="fr-FR"/>
         </w:rPr>
-        <w:t>Convolutional</w:t>
-      </w:r>
-      <w:proofErr w:type="spellEnd"/>
-      <w:r>
-        <w:rPr>
-          <w:sz w:val="40"/>
-          <w:szCs w:val="40"/>
-          <w:lang w:val="fr-FR"/>
-        </w:rPr>
-        <w:t xml:space="preserve"> Neural Network:</w:t>
+        <w:t>CNN</w:t>
       </w:r>
       <w:r>
         <w:rPr>
@@ -213,27 +203,7 @@
     </w:p>
     <w:p>
       <w:pPr>
-        <w:pStyle w:val="Body"/>
-      </w:pPr>
-    </w:p>
-    <w:p>
-      <w:pPr>
-        <w:pStyle w:val="Body"/>
-        <w:sectPr>
-          <w:type w:val="continuous"/>
-          <w:pgSz w:w="11900" w:h="16840"/>
-          <w:pgMar w:top="1418" w:right="1134" w:bottom="2098" w:left="1134" w:header="0" w:footer="0" w:gutter="0"/>
-          <w:cols w:space="720"/>
-        </w:sectPr>
-      </w:pPr>
-    </w:p>
-    <w:p>
-      <w:pPr>
         <w:pStyle w:val="Heading"/>
-        <w:numPr>
-          <w:ilvl w:val="0"/>
-          <w:numId w:val="2"/>
-        </w:numPr>
         <w:jc w:val="left"/>
       </w:pPr>
       <w:r>
@@ -363,13 +333,13 @@
         <w:rPr>
           <w:lang w:val="en-US"/>
         </w:rPr>
-        <w:t xml:space="preserve"> those who sleep in the supine position [9]. People sleeping in supine position are more likely to develop the symptoms of sleep paralysis [10]. Similarly, </w:t>
-      </w:r>
-      <w:r>
-        <w:rPr>
-          <w:lang w:val="en-US"/>
-        </w:rPr>
-        <w:t xml:space="preserve">sleeping on the right side poses a higher risk of development of transient lower esophageal sphincter relaxation, which is a main factor in nocturnal gastroesophageal reflux [11]. </w:t>
+        <w:t xml:space="preserve"> those who sleep in the supine position [9]. People sleeping in supine position are more likely to develop the symptoms of sleep paralysis [10]. Similarly, sleeping on the right side poses a higher risk of development of transient lower esophageal sphincter </w:t>
+      </w:r>
+      <w:r>
+        <w:rPr>
+          <w:lang w:val="en-US"/>
+        </w:rPr>
+        <w:t xml:space="preserve">relaxation, which is a main factor in nocturnal gastroesophageal reflux [11]. </w:t>
       </w:r>
       <w:r>
         <w:rPr>
@@ -519,7 +489,6 @@
         <w:rPr>
           <w:lang w:val="en-US"/>
         </w:rPr>
-        <w:lastRenderedPageBreak/>
         <w:t xml:space="preserve">The challenges, rising costs of care and effects of sleep related issues on the elderly, motivates the need for a system that can assist medical practitioners and caregivers in residential-care in monitoring patients more efficiently. </w:t>
       </w:r>
       <w:r>
@@ -566,7 +535,14 @@
         <w:rPr>
           <w:lang w:val="en-US"/>
         </w:rPr>
-        <w:t xml:space="preserve">ready access to effective health monitoring. The </w:t>
+        <w:t xml:space="preserve">ready access to effective health monitoring. </w:t>
+      </w:r>
+      <w:r>
+        <w:rPr>
+          <w:lang w:val="en-US"/>
+        </w:rPr>
+        <w:lastRenderedPageBreak/>
+        <w:t xml:space="preserve">The </w:t>
       </w:r>
       <w:proofErr w:type="spellStart"/>
       <w:r>
@@ -793,7 +769,31 @@
         <w:rPr>
           <w:rFonts w:ascii="STIXGeneral-Regular" w:hAnsi="STIXGeneral-Regular"/>
         </w:rPr>
-        <w:t xml:space="preserve"> are prone to local optimization. Recently, researchers proposed a deep learning model named CNN, redcues the  complexity of the network and number of weights because of its shared-weight network structure  when compared with the traditional methods, The CNN is widely used in the field of object recognition [</w:t>
+        <w:t xml:space="preserve"> are prone to local optimization. Recently, researchers proposed a deep learning model named </w:t>
+      </w:r>
+      <w:r>
+        <w:rPr>
+          <w:rFonts w:ascii="STIXGeneral-Regular" w:hAnsi="STIXGeneral-Regular"/>
+        </w:rPr>
+        <w:t>Convolutional Neural Netwrok (</w:t>
+      </w:r>
+      <w:r>
+        <w:rPr>
+          <w:rFonts w:ascii="STIXGeneral-Regular" w:hAnsi="STIXGeneral-Regular"/>
+        </w:rPr>
+        <w:t>CNN</w:t>
+      </w:r>
+      <w:r>
+        <w:rPr>
+          <w:rFonts w:ascii="STIXGeneral-Regular" w:hAnsi="STIXGeneral-Regular"/>
+        </w:rPr>
+        <w:t>)</w:t>
+      </w:r>
+      <w:r>
+        <w:rPr>
+          <w:rFonts w:ascii="STIXGeneral-Regular" w:hAnsi="STIXGeneral-Regular"/>
+        </w:rPr>
+        <w:t>, redcues the  complexity of the network and number of weights because of its shared-weight network structure  when compared with the traditional methods, The CNN is widely used in the field of object recognition [</w:t>
       </w:r>
       <w:r>
         <w:t>10a</w:t>
@@ -805,7 +805,7 @@
         <w:t>] and image segmentation [</w:t>
       </w:r>
       <w:r>
-        <w:t>11a</w:t>
+        <w:t>11</w:t>
       </w:r>
       <w:r>
         <w:rPr>
@@ -878,19 +878,7 @@
         <w:t xml:space="preserve">, and alerting about potential fall during the sleep. </w:t>
       </w:r>
       <w:r>
-        <w:t>This</w:t>
-      </w:r>
-      <w:r>
-        <w:t xml:space="preserve"> IoT based solution can be utilized to record patient health data in a securely manner from several sensors, apply </w:t>
-      </w:r>
-      <w:r>
-        <w:t xml:space="preserve">deep learning </w:t>
-      </w:r>
-      <w:r>
-        <w:t>algorithms to analyze the data and then distribute it through wireless connectivity with medical specialists who can make suitable health recommendations.</w:t>
-      </w:r>
-      <w:r>
-        <w:t xml:space="preserve"> </w:t>
+        <w:t xml:space="preserve">This IoT based solution can be utilized to record patient health data in a securely manner from several sensors, apply deep learning algorithms to analyze the data and then distribute it through wireless connectivity with medical specialists who can make suitable health recommendations. </w:t>
       </w:r>
       <w:r>
         <w:rPr>
@@ -1060,7 +1048,13 @@
         <w:rPr>
           <w:lang w:val="en-US"/>
         </w:rPr>
-        <w:t>Sleep is a major part of health and well-being. Researchers have explored diverse techniques on capturing and providing feedback on aspects related to sleep health. In many early studies on sleep postures, an empirical approach was favored and data was collected by interviewing subjects. In recent years, advancements in Internet of Things (</w:t>
+        <w:t xml:space="preserve">Sleep is a major part of health and well-being. Researchers have explored diverse techniques on capturing and providing feedback on aspects related to sleep health. In many early studies on sleep postures, an </w:t>
+      </w:r>
+      <w:r>
+        <w:rPr>
+          <w:lang w:val="en-US"/>
+        </w:rPr>
+        <w:t>empirical approach was favored and data was collected by interviewing subjects. In recent years, advancements in Internet of Things (</w:t>
       </w:r>
       <w:proofErr w:type="spellStart"/>
       <w:r>
@@ -1243,10 +1237,7 @@
         <w:t xml:space="preserve">have </w:t>
       </w:r>
       <w:r>
-        <w:t>become a fundamental part of our daily life, including the healthcare domain. A lot of people are using mobile Apps to help improve their health and fitness.</w:t>
-      </w:r>
-      <w:r>
-        <w:t xml:space="preserve"> </w:t>
+        <w:t xml:space="preserve">become a fundamental part of our daily life, including the healthcare domain. A lot of people are using mobile Apps to help improve their health and fitness. </w:t>
       </w:r>
       <w:r>
         <w:rPr>
@@ -1255,10 +1246,7 @@
         <w:t xml:space="preserve">There are a plethora of readily available smartphone applications that can monitor sleep patterns using built-in sensors [20-24]. </w:t>
       </w:r>
       <w:r>
-        <w:t>Some of the available Apps are</w:t>
-      </w:r>
-      <w:r>
-        <w:t xml:space="preserve">: </w:t>
+        <w:t xml:space="preserve">Some of the available Apps are: </w:t>
       </w:r>
       <w:r>
         <w:rPr>
@@ -1511,11 +1499,7 @@
         <w:t xml:space="preserve"> Also, </w:t>
       </w:r>
       <w:r>
-        <w:t xml:space="preserve">they are very susceptible to motion </w:t>
-      </w:r>
-      <w:r>
-        <w:lastRenderedPageBreak/>
-        <w:t>artifacts because they need to be located on the subject’s bed. These motion artifacts might arise from a bed partner and/or interference from blankets.</w:t>
+        <w:t>they are very susceptible to motion artifacts because they need to be located on the subject’s bed. These motion artifacts might arise from a bed partner and/or interference from blankets.</w:t>
       </w:r>
       <w:ins w:id="3" w:author="issam maaz" w:date="2020-08-03T17:38:00Z">
         <w:r>
@@ -1541,10 +1525,7 @@
         <w:ind w:firstLine="720"/>
       </w:pPr>
       <w:r>
-        <w:t xml:space="preserve">Wearable sleep tracking devices </w:t>
-      </w:r>
-      <w:r>
-        <w:t xml:space="preserve">include </w:t>
+        <w:t xml:space="preserve">Wearable sleep tracking devices include </w:t>
       </w:r>
       <w:r>
         <w:rPr>
@@ -1698,13 +1679,7 @@
         <w:rPr>
           <w:lang w:val="en-US"/>
         </w:rPr>
-        <w:t xml:space="preserve">capability to recognize the posture thus limiting their use to tracking the sleep. </w:t>
-      </w:r>
-      <w:r>
-        <w:rPr>
-          <w:lang w:val="en-US"/>
-        </w:rPr>
-        <w:t xml:space="preserve">They have limited functionality and can monitor only movement and heart rate, which can be used as the basis for tracking sleep, but their accuracy is questionable [27]. </w:t>
+        <w:t xml:space="preserve">capability to recognize the posture thus limiting their use to tracking the sleep. They have limited functionality and can monitor only movement and heart rate, which can be used as the basis for tracking sleep, but their accuracy is questionable [27]. </w:t>
       </w:r>
       <w:r>
         <w:t xml:space="preserve">Therefore, data obtained from such sleep tracking devices are not intended for routine diagnosis of sleep disorders. </w:t>
@@ -1734,22 +1709,7 @@
         <w:ind w:firstLine="720"/>
       </w:pPr>
       <w:r>
-        <w:t>The wearable devices might not be the optimal solutions for older adults, since these devices need to be placed on some parts of the body, such as wrists, arms, etc. The elderly people might forget to wear the devices. Other than that, these devices might annoy people that use them.</w:t>
-      </w:r>
-      <w:r>
-        <w:t xml:space="preserve"> A</w:t>
-      </w:r>
-      <w:r>
-        <w:t xml:space="preserve">lternatively, </w:t>
-      </w:r>
-      <w:r>
-        <w:t>there are other</w:t>
-      </w:r>
-      <w:r>
-        <w:t xml:space="preserve"> nonintrusive technologies to sleep patterns</w:t>
-      </w:r>
-      <w:r>
-        <w:t xml:space="preserve"> and recognize the posture of the subject. </w:t>
+        <w:t xml:space="preserve">The wearable devices might not be the optimal solutions for older adults, since these devices need to be placed on some parts of the body, such as wrists, arms, etc. The elderly people might forget to wear the devices. Other than that, these devices might annoy people that use them. Alternatively, there are other nonintrusive technologies to sleep patterns and recognize the posture of the subject. </w:t>
       </w:r>
       <w:r>
         <w:rPr>
@@ -1803,13 +1763,7 @@
         <w:rPr>
           <w:lang w:val="en-US"/>
         </w:rPr>
-        <w:t xml:space="preserve">s own libraries and used the relative position of hands and knees with respect to the spine for classification using a parametric approach. The patient </w:t>
-      </w:r>
-      <w:r>
-        <w:rPr>
-          <w:lang w:val="en-US"/>
-        </w:rPr>
-        <w:t xml:space="preserve">was not allowed to use the blanket. Evaluation and results were not provided by the researcher. [29] </w:t>
+        <w:t xml:space="preserve">s own libraries and used the relative position of hands and knees with respect to the spine for classification using a parametric approach. The patient was not allowed to use the blanket. Evaluation and results were not provided by the researcher. [29] </w:t>
       </w:r>
       <w:proofErr w:type="gramStart"/>
       <w:r>
@@ -1823,7 +1777,13 @@
         <w:rPr>
           <w:lang w:val="en-US"/>
         </w:rPr>
-        <w:t xml:space="preserve"> 3D camera together with Microsoft Kinect sensors for analyzing body positions and monitoring the posture of person in residential care. Torres et al. [33] used a combination of depth and infrared cameras together with a pressure mattress to classify among different sleeping postures. Only one scenario with a fixed camera above the bed is used, thus ignoring the alignment problems. Martinez et al. proposed </w:t>
+        <w:t xml:space="preserve"> 3D camera together with Microsoft Kinect sensors for analyzing body positions and monitoring the posture of person in residential care. Torres et al. [33] used a combination of </w:t>
+      </w:r>
+      <w:r>
+        <w:rPr>
+          <w:lang w:val="en-US"/>
+        </w:rPr>
+        <w:t xml:space="preserve">depth and infrared cameras together with a pressure mattress to classify among different sleeping postures. Only one scenario with a fixed camera above the bed is used, thus ignoring the alignment problems. Martinez et al. proposed </w:t>
       </w:r>
       <w:r>
         <w:rPr>
@@ -1961,13 +1921,7 @@
         <w:rPr>
           <w:lang w:val="en-US"/>
         </w:rPr>
-        <w:t>[36]</w:t>
-      </w:r>
-      <w:r>
-        <w:rPr>
-          <w:lang w:val="en-US"/>
-        </w:rPr>
-        <w:t xml:space="preserve"> and </w:t>
+        <w:t xml:space="preserve">[36] and </w:t>
       </w:r>
       <w:r>
         <w:rPr>
@@ -2105,14 +2059,7 @@
         <w:rPr>
           <w:lang w:val="en-US"/>
         </w:rPr>
-        <w:t xml:space="preserve"> [41] used a Doppler radar-based system that could monitor and classify the sleep-related events by detecting the on-bed movements during sleep based on the radar signal. The Doppler radar sensor is specialized radar that can measure target displacement remotely by using the Doppler Effect. Above mentioned techniques can detect </w:t>
-      </w:r>
-      <w:r>
-        <w:rPr>
-          <w:lang w:val="en-US"/>
-        </w:rPr>
-        <w:lastRenderedPageBreak/>
-        <w:t>the activities but do not possess the capability to recognize postures.</w:t>
+        <w:t xml:space="preserve"> [41] used a Doppler radar-based system that could monitor and classify the sleep-related events by detecting the on-bed movements during sleep based on the radar signal. The Doppler radar sensor is specialized radar that can measure target displacement remotely by using the Doppler Effect. Above mentioned techniques can detect the activities but do not possess the capability to recognize postures.</w:t>
       </w:r>
     </w:p>
     <w:p>
@@ -2142,7 +2089,14 @@
         <w:rPr>
           <w:lang w:val="en-US"/>
         </w:rPr>
-        <w:t xml:space="preserve"> to not only identify sleep patterns but recognize</w:t>
+        <w:t xml:space="preserve"> to not only identify </w:t>
+      </w:r>
+      <w:r>
+        <w:rPr>
+          <w:lang w:val="en-US"/>
+        </w:rPr>
+        <w:lastRenderedPageBreak/>
+        <w:t>sleep patterns but recognize</w:t>
       </w:r>
       <w:r>
         <w:rPr>
@@ -2336,13 +2290,7 @@
         <w:rPr>
           <w:lang w:val="en-US"/>
         </w:rPr>
-        <w:t xml:space="preserve"> </w:t>
-      </w:r>
-      <w:r>
-        <w:rPr>
-          <w:lang w:val="en-US"/>
-        </w:rPr>
-        <w:t>[44]</w:t>
+        <w:t xml:space="preserve"> [44]</w:t>
       </w:r>
       <w:r>
         <w:rPr>
@@ -2390,25 +2338,13 @@
         <w:rPr>
           <w:lang w:val="en-US"/>
         </w:rPr>
-        <w:t xml:space="preserve"> </w:t>
-      </w:r>
-      <w:r>
-        <w:rPr>
-          <w:lang w:val="en-US"/>
-        </w:rPr>
-        <w:t>[45]</w:t>
-      </w:r>
-      <w:r>
-        <w:rPr>
-          <w:lang w:val="en-US"/>
-        </w:rPr>
-        <w:t>.</w:t>
-      </w:r>
-      <w:r>
-        <w:rPr>
-          <w:lang w:val="en-US"/>
-        </w:rPr>
-        <w:t xml:space="preserve"> However, this work </w:t>
+        <w:t xml:space="preserve"> [45]</w:t>
+      </w:r>
+      <w:r>
+        <w:rPr>
+          <w:lang w:val="en-US"/>
+        </w:rPr>
+        <w:t xml:space="preserve">. However, this work </w:t>
       </w:r>
       <w:r>
         <w:rPr>
@@ -2512,13 +2448,7 @@
         <w:rPr>
           <w:lang w:val="en-US"/>
         </w:rPr>
-        <w:t xml:space="preserve"> a high </w:t>
-      </w:r>
-      <w:r>
-        <w:rPr>
-          <w:lang w:val="en-US"/>
-        </w:rPr>
-        <w:t>r</w:t>
+        <w:t xml:space="preserve"> a high r</w:t>
       </w:r>
       <w:r>
         <w:rPr>
@@ -2584,7 +2514,13 @@
         <w:rPr>
           <w:lang w:val="en-US"/>
         </w:rPr>
-        <w:t>. Similarly, [50] used a sensor mat comprising 1728 resistive sensors for identifying 13 different sleep postures using Gaussian Mixture Model. Image collected form the mat was processed by various filters for highlighting the pressure areas using a low pass Gaussian filter. For identifying the positions of a user</w:t>
+        <w:t xml:space="preserve">. Similarly, [50] used a sensor mat comprising 1728 resistive sensors for identifying 13 different sleep postures using Gaussian </w:t>
+      </w:r>
+      <w:r>
+        <w:rPr>
+          <w:lang w:val="en-US"/>
+        </w:rPr>
+        <w:t>Mixture Model. Image collected form the mat was processed by various filters for highlighting the pressure areas using a low pass Gaussian filter. For identifying the positions of a user</w:t>
       </w:r>
       <w:r>
         <w:rPr>
@@ -2674,79 +2610,7 @@
         <w:rPr>
           <w:lang w:val="en-US"/>
         </w:rPr>
-        <w:t xml:space="preserve">. </w:t>
-      </w:r>
-      <w:r>
-        <w:rPr>
-          <w:lang w:val="en-US"/>
-        </w:rPr>
-        <w:t xml:space="preserve">Some of the solutions used </w:t>
-      </w:r>
-      <w:r>
-        <w:rPr>
-          <w:lang w:val="en-US"/>
-        </w:rPr>
-        <w:t xml:space="preserve">high resolution </w:t>
-      </w:r>
-      <w:r>
-        <w:rPr>
-          <w:lang w:val="en-US"/>
-        </w:rPr>
-        <w:t xml:space="preserve">mats that </w:t>
-      </w:r>
-      <w:r>
-        <w:rPr>
-          <w:lang w:val="en-US"/>
-        </w:rPr>
-        <w:t xml:space="preserve">could </w:t>
-      </w:r>
-      <w:r>
-        <w:rPr>
-          <w:lang w:val="en-US"/>
-        </w:rPr>
-        <w:t xml:space="preserve">categorize </w:t>
-      </w:r>
-      <w:r>
-        <w:rPr>
-          <w:lang w:val="en-US"/>
-        </w:rPr>
-        <w:t>fewer</w:t>
-      </w:r>
-      <w:r>
-        <w:rPr>
-          <w:lang w:val="en-US"/>
-        </w:rPr>
-        <w:t xml:space="preserve"> postures</w:t>
-      </w:r>
-      <w:r>
-        <w:rPr>
-          <w:lang w:val="en-US"/>
-        </w:rPr>
-        <w:t xml:space="preserve"> but they</w:t>
-      </w:r>
-      <w:r>
-        <w:rPr>
-          <w:lang w:val="en-US"/>
-        </w:rPr>
-        <w:t xml:space="preserve"> were not </w:t>
-      </w:r>
-      <w:r>
-        <w:rPr>
-          <w:lang w:val="en-US"/>
-        </w:rPr>
-        <w:t>affordable for most consumers due to high cost</w:t>
-      </w:r>
-      <w:r>
-        <w:rPr>
-          <w:lang w:val="en-US"/>
-        </w:rPr>
-        <w:t>.</w:t>
-      </w:r>
-      <w:r>
-        <w:rPr>
-          <w:lang w:val="en-US"/>
-        </w:rPr>
-        <w:t xml:space="preserve"> </w:t>
+        <w:t xml:space="preserve">. Some of the solutions used high resolution mats that could categorize fewer postures but they were not affordable for most consumers due to high cost. </w:t>
       </w:r>
       <w:r>
         <w:rPr>
@@ -2764,13 +2628,7 @@
         <w:rPr>
           <w:lang w:val="en-US"/>
         </w:rPr>
-        <w:t xml:space="preserve"> </w:t>
-      </w:r>
-      <w:r>
-        <w:rPr>
-          <w:lang w:val="en-US"/>
-        </w:rPr>
-        <w:t xml:space="preserve">.  </w:t>
+        <w:t xml:space="preserve"> .  </w:t>
       </w:r>
     </w:p>
     <w:p>
@@ -2975,14 +2833,7 @@
         <w:rPr>
           <w:lang w:val="en-US"/>
         </w:rPr>
-        <w:t xml:space="preserve"> </w:t>
-      </w:r>
-      <w:r>
-        <w:rPr>
-          <w:lang w:val="en-US"/>
-        </w:rPr>
-        <w:lastRenderedPageBreak/>
-        <w:t>Google's deep learning library</w:t>
+        <w:t xml:space="preserve"> Google's deep learning library</w:t>
       </w:r>
       <w:r>
         <w:rPr>
@@ -3025,7 +2876,14 @@
         <w:rPr>
           <w:lang w:val="en-US"/>
         </w:rPr>
-        <w:t xml:space="preserve">that incorporates different APIs to build at scale deep learning architectures like Convolution Neural Network (CNN). The data is first loaded into memory, a model is built, a machine learning algorithm is trained, </w:t>
+        <w:t xml:space="preserve">that incorporates different APIs to build at scale deep learning architectures like Convolution Neural Network (CNN). The data is first loaded into memory, a </w:t>
+      </w:r>
+      <w:r>
+        <w:rPr>
+          <w:lang w:val="en-US"/>
+        </w:rPr>
+        <w:lastRenderedPageBreak/>
+        <w:t xml:space="preserve">model is built, a machine learning algorithm is trained, </w:t>
       </w:r>
       <w:r>
         <w:rPr>
@@ -3504,13 +3362,7 @@
         <w:rPr>
           <w:lang w:val="en-US"/>
         </w:rPr>
-        <w:t xml:space="preserve">s sleeping posture.  Furthermore, they are cheap </w:t>
-      </w:r>
-      <w:r>
-        <w:rPr>
-          <w:lang w:val="en-US"/>
-        </w:rPr>
-        <w:t xml:space="preserve">as they involve low cost electronic components and for these reasons they are widely used in such applications. </w:t>
+        <w:t xml:space="preserve">s sleeping posture.  Furthermore, they are cheap as they involve low cost electronic components and for these reasons they are widely used in such applications. </w:t>
       </w:r>
       <w:proofErr w:type="spellStart"/>
       <w:r>
@@ -3524,7 +3376,13 @@
         <w:rPr>
           <w:lang w:val="en-US"/>
         </w:rPr>
-        <w:t xml:space="preserve">-based FSRs have an exponential decay resistance to pressure curve having a significant drop in the resistance of the material within a small region of the pressure range </w:t>
+        <w:t xml:space="preserve">-based FSRs have an exponential decay resistance to pressure curve having a significant drop in </w:t>
+      </w:r>
+      <w:r>
+        <w:rPr>
+          <w:lang w:val="en-US"/>
+        </w:rPr>
+        <w:t xml:space="preserve">the resistance of the material within a small region of the pressure range </w:t>
       </w:r>
       <w:r>
         <w:rPr>
@@ -3692,14 +3550,7 @@
                                 <w:b/>
                                 <w:bCs/>
                               </w:rPr>
-                              <w:t xml:space="preserve">Fig. </w:t>
-                            </w:r>
-                            <w:r>
-                              <w:rPr>
-                                <w:b/>
-                                <w:bCs/>
-                              </w:rPr>
-                              <w:t>3</w:t>
+                              <w:t>Fig. 3</w:t>
                             </w:r>
                             <w:r>
                               <w:rPr>
@@ -3799,14 +3650,7 @@
                           <w:b/>
                           <w:bCs/>
                         </w:rPr>
-                        <w:t xml:space="preserve">Fig. </w:t>
-                      </w:r>
-                      <w:r>
-                        <w:rPr>
-                          <w:b/>
-                          <w:bCs/>
-                        </w:rPr>
-                        <w:t>3</w:t>
+                        <w:t>Fig. 3</w:t>
                       </w:r>
                       <w:r>
                         <w:rPr>
@@ -3861,9 +3705,6 @@
       <w:pPr>
         <w:pStyle w:val="Body"/>
         <w:ind w:left="28" w:firstLine="681"/>
-        <w:rPr>
-          <w:lang w:val="en-US"/>
-        </w:rPr>
       </w:pPr>
       <w:r>
         <w:rPr>
@@ -3879,7 +3720,7 @@
                   <wp:align>right</wp:align>
                 </wp:positionH>
                 <wp:positionV relativeFrom="margin">
-                  <wp:align>bottom</wp:align>
+                  <wp:posOffset>4270176</wp:posOffset>
                 </wp:positionV>
                 <wp:extent cx="2849245" cy="3354070"/>
                 <wp:effectExtent l="0" t="0" r="8255" b="0"/>
@@ -3926,7 +3767,7 @@
                                 <wp:inline distT="0" distB="0" distL="0" distR="0" wp14:anchorId="08C5B6AB" wp14:editId="23FD781F">
                                   <wp:extent cx="2315531" cy="3091107"/>
                                   <wp:effectExtent l="0" t="0" r="0" b="0"/>
-                                  <wp:docPr id="3" name="Picture 3"/>
+                                  <wp:docPr id="33" name="Picture 33"/>
                                   <wp:cNvGraphicFramePr>
                                     <a:graphicFrameLocks xmlns:a="http://schemas.openxmlformats.org/drawingml/2006/main" noChangeAspect="1"/>
                                   </wp:cNvGraphicFramePr>
@@ -4039,7 +3880,7 @@
           </mc:Choice>
           <mc:Fallback>
             <w:pict>
-              <v:shape w14:anchorId="11D2753B" id="_x0000_s1028" type="#_x0000_t202" style="position:absolute;left:0;text-align:left;margin-left:173.15pt;margin-top:0;width:224.35pt;height:264.1pt;z-index:251677696;visibility:visible;mso-wrap-style:square;mso-width-percent:0;mso-height-percent:0;mso-wrap-distance-left:9pt;mso-wrap-distance-top:3.6pt;mso-wrap-distance-right:9pt;mso-wrap-distance-bottom:3.6pt;mso-position-horizontal:right;mso-position-horizontal-relative:text;mso-position-vertical:bottom;mso-position-vertical-relative:margin;mso-width-percent:0;mso-height-percent:0;mso-width-relative:margin;mso-height-relative:margin;v-text-anchor:top" o:gfxdata="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" stroked="f">
+              <v:shape w14:anchorId="11D2753B" id="_x0000_s1028" type="#_x0000_t202" style="position:absolute;left:0;text-align:left;margin-left:173.15pt;margin-top:336.25pt;width:224.35pt;height:264.1pt;z-index:251677696;visibility:visible;mso-wrap-style:square;mso-width-percent:0;mso-height-percent:0;mso-wrap-distance-left:9pt;mso-wrap-distance-top:3.6pt;mso-wrap-distance-right:9pt;mso-wrap-distance-bottom:3.6pt;mso-position-horizontal:right;mso-position-horizontal-relative:text;mso-position-vertical:absolute;mso-position-vertical-relative:margin;mso-width-percent:0;mso-height-percent:0;mso-width-relative:margin;mso-height-relative:margin;v-text-anchor:top" o:gfxdata="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" stroked="f">
                 <v:textbox>
                   <w:txbxContent>
                     <w:p>
@@ -4054,7 +3895,7 @@
                           <wp:inline distT="0" distB="0" distL="0" distR="0" wp14:anchorId="08C5B6AB" wp14:editId="23FD781F">
                             <wp:extent cx="2315531" cy="3091107"/>
                             <wp:effectExtent l="0" t="0" r="0" b="0"/>
-                            <wp:docPr id="3" name="Picture 3"/>
+                            <wp:docPr id="33" name="Picture 33"/>
                             <wp:cNvGraphicFramePr>
                               <a:graphicFrameLocks xmlns:a="http://schemas.openxmlformats.org/drawingml/2006/main" noChangeAspect="1"/>
                             </wp:cNvGraphicFramePr>
@@ -4160,7 +4001,14 @@
         <w:rPr>
           <w:lang w:val="en-US"/>
         </w:rPr>
-        <w:t xml:space="preserve">Our sensing mat is designed using an array of sensors attached to a thin plastic film under the sheet, making it easy to deploy on the mattress and unobtrusive to users. As shown in Fig. </w:t>
+        <w:t xml:space="preserve">Our sensing mat is designed using an array of sensors attached to a thin plastic film under the sheet, making it easy to deploy on the mattress and unobtrusive </w:t>
+      </w:r>
+      <w:r>
+        <w:rPr>
+          <w:lang w:val="en-US"/>
+        </w:rPr>
+        <w:lastRenderedPageBreak/>
+        <w:t xml:space="preserve">to users. As shown in Fig. </w:t>
       </w:r>
       <w:r>
         <w:rPr>
@@ -4185,13 +4033,443 @@
         <w:rPr>
           <w:lang w:val="en-US"/>
         </w:rPr>
-        <w:t xml:space="preserve"> sensors are </w:t>
-      </w:r>
-      <w:r>
-        <w:rPr>
-          <w:lang w:val="en-US"/>
-        </w:rPr>
-        <w:lastRenderedPageBreak/>
+        <w:t xml:space="preserve"> sensors are</w:t>
+      </w:r>
+      <w:r>
+        <w:rPr>
+          <w:noProof/>
+          <w:szCs w:val="18"/>
+        </w:rPr>
+        <mc:AlternateContent>
+          <mc:Choice Requires="wps">
+            <w:drawing>
+              <wp:anchor distT="45720" distB="45720" distL="114300" distR="114300" simplePos="0" relativeHeight="251681792" behindDoc="0" locked="0" layoutInCell="1" allowOverlap="1" wp14:anchorId="13DD4F27" wp14:editId="2C324BE8">
+                <wp:simplePos x="0" y="0"/>
+                <wp:positionH relativeFrom="margin">
+                  <wp:posOffset>3253693</wp:posOffset>
+                </wp:positionH>
+                <wp:positionV relativeFrom="page">
+                  <wp:posOffset>945709</wp:posOffset>
+                </wp:positionV>
+                <wp:extent cx="2860675" cy="1631950"/>
+                <wp:effectExtent l="0" t="0" r="0" b="6350"/>
+                <wp:wrapSquare wrapText="bothSides"/>
+                <wp:docPr id="14" name="Text Box 2"/>
+                <wp:cNvGraphicFramePr>
+                  <a:graphicFrameLocks xmlns:a="http://schemas.openxmlformats.org/drawingml/2006/main"/>
+                </wp:cNvGraphicFramePr>
+                <a:graphic xmlns:a="http://schemas.openxmlformats.org/drawingml/2006/main">
+                  <a:graphicData uri="http://schemas.microsoft.com/office/word/2010/wordprocessingShape">
+                    <wps:wsp>
+                      <wps:cNvSpPr txBox="1">
+                        <a:spLocks noChangeArrowheads="1"/>
+                      </wps:cNvSpPr>
+                      <wps:spPr bwMode="auto">
+                        <a:xfrm>
+                          <a:off x="0" y="0"/>
+                          <a:ext cx="2860675" cy="1631950"/>
+                        </a:xfrm>
+                        <a:prstGeom prst="rect">
+                          <a:avLst/>
+                        </a:prstGeom>
+                        <a:solidFill>
+                          <a:srgbClr val="FFFFFF"/>
+                        </a:solidFill>
+                        <a:ln w="9525">
+                          <a:noFill/>
+                          <a:miter lim="800000"/>
+                          <a:headEnd/>
+                          <a:tailEnd/>
+                        </a:ln>
+                      </wps:spPr>
+                      <wps:txbx>
+                        <w:txbxContent>
+                          <w:p>
+                            <w:r>
+                              <w:rPr>
+                                <w:noProof/>
+                              </w:rPr>
+                              <w:drawing>
+                                <wp:inline distT="0" distB="0" distL="0" distR="0" wp14:anchorId="48B623A2" wp14:editId="0E81EAF3">
+                                  <wp:extent cx="2660650" cy="1365250"/>
+                                  <wp:effectExtent l="0" t="0" r="6350" b="0"/>
+                                  <wp:docPr id="34" name="Picture 34"/>
+                                  <wp:cNvGraphicFramePr>
+                                    <a:graphicFrameLocks xmlns:a="http://schemas.openxmlformats.org/drawingml/2006/main" noChangeAspect="1"/>
+                                  </wp:cNvGraphicFramePr>
+                                  <a:graphic xmlns:a="http://schemas.openxmlformats.org/drawingml/2006/main">
+                                    <a:graphicData uri="http://schemas.openxmlformats.org/drawingml/2006/picture">
+                                      <pic:pic xmlns:pic="http://schemas.openxmlformats.org/drawingml/2006/picture">
+                                        <pic:nvPicPr>
+                                          <pic:cNvPr id="0" name="Picture 2"/>
+                                          <pic:cNvPicPr>
+                                            <a:picLocks noChangeAspect="1" noChangeArrowheads="1"/>
+                                          </pic:cNvPicPr>
+                                        </pic:nvPicPr>
+                                        <pic:blipFill>
+                                          <a:blip r:embed="rId12">
+                                            <a:extLst>
+                                              <a:ext uri="{28A0092B-C50C-407E-A947-70E740481C1C}">
+                                                <a14:useLocalDpi xmlns:a14="http://schemas.microsoft.com/office/drawing/2010/main" val="0"/>
+                                              </a:ext>
+                                            </a:extLst>
+                                          </a:blip>
+                                          <a:srcRect/>
+                                          <a:stretch>
+                                            <a:fillRect/>
+                                          </a:stretch>
+                                        </pic:blipFill>
+                                        <pic:spPr bwMode="auto">
+                                          <a:xfrm>
+                                            <a:off x="0" y="0"/>
+                                            <a:ext cx="2660650" cy="1365250"/>
+                                          </a:xfrm>
+                                          <a:prstGeom prst="rect">
+                                            <a:avLst/>
+                                          </a:prstGeom>
+                                          <a:noFill/>
+                                          <a:ln>
+                                            <a:noFill/>
+                                          </a:ln>
+                                        </pic:spPr>
+                                      </pic:pic>
+                                    </a:graphicData>
+                                  </a:graphic>
+                                </wp:inline>
+                              </w:drawing>
+                            </w:r>
+                          </w:p>
+                          <w:p>
+                            <w:pPr>
+                              <w:rPr>
+                                <w:sz w:val="20"/>
+                                <w:szCs w:val="20"/>
+                              </w:rPr>
+                            </w:pPr>
+                            <w:r>
+                              <w:rPr>
+                                <w:sz w:val="20"/>
+                                <w:szCs w:val="20"/>
+                              </w:rPr>
+                              <w:t>Figure 6: Bread-boarding and final PCB</w:t>
+                            </w:r>
+                          </w:p>
+                          <w:p>
+                            <w:pPr>
+                              <w:rPr>
+                                <w:b/>
+                                <w:bCs/>
+                                <w:iCs/>
+                                <w:szCs w:val="18"/>
+                              </w:rPr>
+                            </w:pPr>
+                          </w:p>
+                          <w:p>
+                            <w:pPr>
+                              <w:rPr>
+                                <w:b/>
+                                <w:bCs/>
+                                <w:iCs/>
+                                <w:szCs w:val="18"/>
+                              </w:rPr>
+                            </w:pPr>
+                          </w:p>
+                          <w:p>
+                            <w:pPr>
+                              <w:rPr>
+                                <w:b/>
+                                <w:bCs/>
+                                <w:iCs/>
+                                <w:szCs w:val="18"/>
+                              </w:rPr>
+                            </w:pPr>
+                          </w:p>
+                          <w:p>
+                            <w:pPr>
+                              <w:rPr>
+                                <w:b/>
+                                <w:bCs/>
+                                <w:iCs/>
+                                <w:szCs w:val="18"/>
+                              </w:rPr>
+                            </w:pPr>
+                          </w:p>
+                          <w:p>
+                            <w:pPr>
+                              <w:rPr>
+                                <w:b/>
+                                <w:bCs/>
+                                <w:iCs/>
+                                <w:szCs w:val="18"/>
+                              </w:rPr>
+                            </w:pPr>
+                          </w:p>
+                          <w:p>
+                            <w:pPr>
+                              <w:rPr>
+                                <w:b/>
+                                <w:bCs/>
+                                <w:iCs/>
+                                <w:szCs w:val="18"/>
+                              </w:rPr>
+                            </w:pPr>
+                          </w:p>
+                          <w:p>
+                            <w:pPr>
+                              <w:rPr>
+                                <w:b/>
+                                <w:bCs/>
+                                <w:iCs/>
+                                <w:szCs w:val="18"/>
+                              </w:rPr>
+                            </w:pPr>
+                          </w:p>
+                          <w:p>
+                            <w:pPr>
+                              <w:rPr>
+                                <w:b/>
+                                <w:bCs/>
+                                <w:iCs/>
+                                <w:szCs w:val="18"/>
+                              </w:rPr>
+                            </w:pPr>
+                          </w:p>
+                          <w:p>
+                            <w:pPr>
+                              <w:rPr>
+                                <w:iCs/>
+                              </w:rPr>
+                            </w:pPr>
+                            <w:r>
+                              <w:rPr>
+                                <w:b/>
+                                <w:bCs/>
+                                <w:iCs/>
+                                <w:szCs w:val="18"/>
+                              </w:rPr>
+                              <w:t>Fig. 8</w:t>
+                            </w:r>
+                            <w:r>
+                              <w:rPr>
+                                <w:iCs/>
+                                <w:szCs w:val="18"/>
+                              </w:rPr>
+                              <w:t xml:space="preserve"> Bread boarding and PCB</w:t>
+                            </w:r>
+                          </w:p>
+                        </w:txbxContent>
+                      </wps:txbx>
+                      <wps:bodyPr rot="0" vert="horz" wrap="square" lIns="91440" tIns="45720" rIns="91440" bIns="45720" anchor="t" anchorCtr="0">
+                        <a:noAutofit/>
+                      </wps:bodyPr>
+                    </wps:wsp>
+                  </a:graphicData>
+                </a:graphic>
+                <wp14:sizeRelH relativeFrom="margin">
+                  <wp14:pctWidth>0</wp14:pctWidth>
+                </wp14:sizeRelH>
+                <wp14:sizeRelV relativeFrom="margin">
+                  <wp14:pctHeight>0</wp14:pctHeight>
+                </wp14:sizeRelV>
+              </wp:anchor>
+            </w:drawing>
+          </mc:Choice>
+          <mc:Fallback>
+            <w:pict>
+              <v:shape w14:anchorId="13DD4F27" id="_x0000_s1029" type="#_x0000_t202" style="position:absolute;left:0;text-align:left;margin-left:256.2pt;margin-top:74.45pt;width:225.25pt;height:128.5pt;z-index:251681792;visibility:visible;mso-wrap-style:square;mso-width-percent:0;mso-height-percent:0;mso-wrap-distance-left:9pt;mso-wrap-distance-top:3.6pt;mso-wrap-distance-right:9pt;mso-wrap-distance-bottom:3.6pt;mso-position-horizontal:absolute;mso-position-horizontal-relative:margin;mso-position-vertical:absolute;mso-position-vertical-relative:page;mso-width-percent:0;mso-height-percent:0;mso-width-relative:margin;mso-height-relative:margin;v-text-anchor:top" o:gfxdata="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" stroked="f">
+                <v:textbox>
+                  <w:txbxContent>
+                    <w:p>
+                      <w:r>
+                        <w:rPr>
+                          <w:noProof/>
+                        </w:rPr>
+                        <w:drawing>
+                          <wp:inline distT="0" distB="0" distL="0" distR="0" wp14:anchorId="48B623A2" wp14:editId="0E81EAF3">
+                            <wp:extent cx="2660650" cy="1365250"/>
+                            <wp:effectExtent l="0" t="0" r="6350" b="0"/>
+                            <wp:docPr id="34" name="Picture 34"/>
+                            <wp:cNvGraphicFramePr>
+                              <a:graphicFrameLocks xmlns:a="http://schemas.openxmlformats.org/drawingml/2006/main" noChangeAspect="1"/>
+                            </wp:cNvGraphicFramePr>
+                            <a:graphic xmlns:a="http://schemas.openxmlformats.org/drawingml/2006/main">
+                              <a:graphicData uri="http://schemas.openxmlformats.org/drawingml/2006/picture">
+                                <pic:pic xmlns:pic="http://schemas.openxmlformats.org/drawingml/2006/picture">
+                                  <pic:nvPicPr>
+                                    <pic:cNvPr id="0" name="Picture 2"/>
+                                    <pic:cNvPicPr>
+                                      <a:picLocks noChangeAspect="1" noChangeArrowheads="1"/>
+                                    </pic:cNvPicPr>
+                                  </pic:nvPicPr>
+                                  <pic:blipFill>
+                                    <a:blip r:embed="rId12">
+                                      <a:extLst>
+                                        <a:ext uri="{28A0092B-C50C-407E-A947-70E740481C1C}">
+                                          <a14:useLocalDpi xmlns:a14="http://schemas.microsoft.com/office/drawing/2010/main" val="0"/>
+                                        </a:ext>
+                                      </a:extLst>
+                                    </a:blip>
+                                    <a:srcRect/>
+                                    <a:stretch>
+                                      <a:fillRect/>
+                                    </a:stretch>
+                                  </pic:blipFill>
+                                  <pic:spPr bwMode="auto">
+                                    <a:xfrm>
+                                      <a:off x="0" y="0"/>
+                                      <a:ext cx="2660650" cy="1365250"/>
+                                    </a:xfrm>
+                                    <a:prstGeom prst="rect">
+                                      <a:avLst/>
+                                    </a:prstGeom>
+                                    <a:noFill/>
+                                    <a:ln>
+                                      <a:noFill/>
+                                    </a:ln>
+                                  </pic:spPr>
+                                </pic:pic>
+                              </a:graphicData>
+                            </a:graphic>
+                          </wp:inline>
+                        </w:drawing>
+                      </w:r>
+                    </w:p>
+                    <w:p>
+                      <w:pPr>
+                        <w:rPr>
+                          <w:sz w:val="20"/>
+                          <w:szCs w:val="20"/>
+                        </w:rPr>
+                      </w:pPr>
+                      <w:r>
+                        <w:rPr>
+                          <w:sz w:val="20"/>
+                          <w:szCs w:val="20"/>
+                        </w:rPr>
+                        <w:t>Figure 6: Bread-boarding and final PCB</w:t>
+                      </w:r>
+                    </w:p>
+                    <w:p>
+                      <w:pPr>
+                        <w:rPr>
+                          <w:b/>
+                          <w:bCs/>
+                          <w:iCs/>
+                          <w:szCs w:val="18"/>
+                        </w:rPr>
+                      </w:pPr>
+                    </w:p>
+                    <w:p>
+                      <w:pPr>
+                        <w:rPr>
+                          <w:b/>
+                          <w:bCs/>
+                          <w:iCs/>
+                          <w:szCs w:val="18"/>
+                        </w:rPr>
+                      </w:pPr>
+                    </w:p>
+                    <w:p>
+                      <w:pPr>
+                        <w:rPr>
+                          <w:b/>
+                          <w:bCs/>
+                          <w:iCs/>
+                          <w:szCs w:val="18"/>
+                        </w:rPr>
+                      </w:pPr>
+                    </w:p>
+                    <w:p>
+                      <w:pPr>
+                        <w:rPr>
+                          <w:b/>
+                          <w:bCs/>
+                          <w:iCs/>
+                          <w:szCs w:val="18"/>
+                        </w:rPr>
+                      </w:pPr>
+                    </w:p>
+                    <w:p>
+                      <w:pPr>
+                        <w:rPr>
+                          <w:b/>
+                          <w:bCs/>
+                          <w:iCs/>
+                          <w:szCs w:val="18"/>
+                        </w:rPr>
+                      </w:pPr>
+                    </w:p>
+                    <w:p>
+                      <w:pPr>
+                        <w:rPr>
+                          <w:b/>
+                          <w:bCs/>
+                          <w:iCs/>
+                          <w:szCs w:val="18"/>
+                        </w:rPr>
+                      </w:pPr>
+                    </w:p>
+                    <w:p>
+                      <w:pPr>
+                        <w:rPr>
+                          <w:b/>
+                          <w:bCs/>
+                          <w:iCs/>
+                          <w:szCs w:val="18"/>
+                        </w:rPr>
+                      </w:pPr>
+                    </w:p>
+                    <w:p>
+                      <w:pPr>
+                        <w:rPr>
+                          <w:b/>
+                          <w:bCs/>
+                          <w:iCs/>
+                          <w:szCs w:val="18"/>
+                        </w:rPr>
+                      </w:pPr>
+                    </w:p>
+                    <w:p>
+                      <w:pPr>
+                        <w:rPr>
+                          <w:iCs/>
+                        </w:rPr>
+                      </w:pPr>
+                      <w:r>
+                        <w:rPr>
+                          <w:b/>
+                          <w:bCs/>
+                          <w:iCs/>
+                          <w:szCs w:val="18"/>
+                        </w:rPr>
+                        <w:t>Fig. 8</w:t>
+                      </w:r>
+                      <w:r>
+                        <w:rPr>
+                          <w:iCs/>
+                          <w:szCs w:val="18"/>
+                        </w:rPr>
+                        <w:t xml:space="preserve"> Bread boarding and PCB</w:t>
+                      </w:r>
+                    </w:p>
+                  </w:txbxContent>
+                </v:textbox>
+                <w10:wrap type="square" anchorx="margin" anchory="page"/>
+              </v:shape>
+            </w:pict>
+          </mc:Fallback>
+        </mc:AlternateContent>
+      </w:r>
+      <w:r>
+        <w:rPr>
+          <w:lang w:val="en-US"/>
+        </w:rPr>
+        <w:t xml:space="preserve"> </w:t>
+      </w:r>
+      <w:r>
+        <w:rPr>
+          <w:lang w:val="en-US"/>
+        </w:rPr>
         <w:t xml:space="preserve">placed in a </w:t>
       </w:r>
       <w:r>
@@ -4448,21 +4726,68 @@
         </w:rPr>
         <w:t xml:space="preserve">We use the equally spaced sensor topology as opposed to a few other sensor topologies such as the placement of sensors depending on the regions on the mat expected to have certain pressure values. We preferred this topology as it was more generic and would fit all the different types of major application without impose any restrictions on the user for the usability of the map. </w:t>
       </w:r>
-    </w:p>
-    <w:p>
-      <w:pPr>
-        <w:pStyle w:val="Body"/>
-        <w:ind w:left="28" w:firstLine="681"/>
-        <w:rPr>
-          <w:lang w:val="en-US"/>
-        </w:rPr>
-      </w:pPr>
-    </w:p>
-    <w:p>
-      <w:pPr>
-        <w:pStyle w:val="Body"/>
-        <w:ind w:left="28" w:firstLine="681"/>
-      </w:pPr>
+      <w:r>
+        <w:rPr>
+          <w:lang w:val="en-US"/>
+        </w:rPr>
+        <w:t>T</w:t>
+      </w:r>
+      <w:r>
+        <w:rPr>
+          <w:lang w:val="en-US"/>
+        </w:rPr>
+        <w:t>wo different plastic layers can be seen</w:t>
+      </w:r>
+      <w:r>
+        <w:rPr>
+          <w:lang w:val="en-US"/>
+        </w:rPr>
+        <w:t xml:space="preserve"> in Fig.5 with</w:t>
+      </w:r>
+      <w:r>
+        <w:rPr>
+          <w:lang w:val="en-US"/>
+        </w:rPr>
+        <w:t xml:space="preserve"> copper tapes applied on </w:t>
+      </w:r>
+      <w:r>
+        <w:rPr>
+          <w:lang w:val="en-US"/>
+        </w:rPr>
+        <w:t xml:space="preserve">the bottom black plastic layer </w:t>
+      </w:r>
+      <w:r>
+        <w:rPr>
+          <w:lang w:val="en-US"/>
+        </w:rPr>
+        <w:t xml:space="preserve">of the mat run perpendicular to the copper tapes applied on the </w:t>
+      </w:r>
+      <w:r>
+        <w:rPr>
+          <w:lang w:val="en-US"/>
+        </w:rPr>
+        <w:t>top transparent plastic layer</w:t>
+      </w:r>
+      <w:r>
+        <w:rPr>
+          <w:lang w:val="en-US"/>
+        </w:rPr>
+        <w:t xml:space="preserve">. The </w:t>
+      </w:r>
+      <w:proofErr w:type="spellStart"/>
+      <w:r>
+        <w:rPr>
+          <w:lang w:val="en-US"/>
+        </w:rPr>
+        <w:t>Velostat</w:t>
+      </w:r>
+      <w:proofErr w:type="spellEnd"/>
+      <w:r>
+        <w:rPr>
+          <w:lang w:val="en-US"/>
+        </w:rPr>
+        <w:t xml:space="preserve"> sensor cutouts </w:t>
+      </w:r>
       <w:r>
         <w:rPr>
           <w:noProof/>
@@ -4474,10 +4799,10 @@
               <wp:anchor distT="80010" distB="80010" distL="80010" distR="80010" simplePos="0" relativeHeight="251679744" behindDoc="0" locked="0" layoutInCell="1" allowOverlap="1" wp14:anchorId="5B32A5BC" wp14:editId="410D0752">
                 <wp:simplePos x="0" y="0"/>
                 <wp:positionH relativeFrom="margin">
-                  <wp:posOffset>-44879</wp:posOffset>
+                  <wp:posOffset>-33231</wp:posOffset>
                 </wp:positionH>
                 <wp:positionV relativeFrom="page">
-                  <wp:posOffset>4641145</wp:posOffset>
+                  <wp:posOffset>4107648</wp:posOffset>
                 </wp:positionV>
                 <wp:extent cx="2837815" cy="2569211"/>
                 <wp:effectExtent l="0" t="0" r="635" b="2540"/>
@@ -4520,7 +4845,7 @@
                                 <wp:inline distT="0" distB="0" distL="0" distR="0" wp14:anchorId="5ABE1314" wp14:editId="48EEDEFA">
                                   <wp:extent cx="2681685" cy="2306241"/>
                                   <wp:effectExtent l="0" t="0" r="0" b="0"/>
-                                  <wp:docPr id="4" name="officeArt object"/>
+                                  <wp:docPr id="35" name="officeArt object"/>
                                   <wp:cNvGraphicFramePr/>
                                   <a:graphic xmlns:a="http://schemas.openxmlformats.org/drawingml/2006/main">
                                     <a:graphicData uri="http://schemas.openxmlformats.org/drawingml/2006/picture">
@@ -4532,7 +4857,7 @@
                                           </pic:cNvPicPr>
                                         </pic:nvPicPr>
                                         <pic:blipFill>
-                                          <a:blip r:embed="rId12">
+                                          <a:blip r:embed="rId13">
                                             <a:extLst/>
                                           </a:blip>
                                           <a:stretch>
@@ -4564,14 +4889,7 @@
                                 <w:b/>
                                 <w:bCs/>
                               </w:rPr>
-                              <w:t>Fig. 5</w:t>
-                            </w:r>
-                            <w:r>
-                              <w:rPr>
-                                <w:b/>
-                                <w:bCs/>
-                              </w:rPr>
-                              <w:t xml:space="preserve"> </w:t>
+                              <w:t xml:space="preserve">Fig. 5 </w:t>
                             </w:r>
                             <w:r>
                               <w:rPr>
@@ -4610,7 +4928,7 @@
           </mc:Choice>
           <mc:Fallback>
             <w:pict>
-              <v:shape w14:anchorId="5B32A5BC" id="_x0000_s1029" type="#_x0000_t202" alt="Text Box 2" style="position:absolute;left:0;text-align:left;margin-left:-3.55pt;margin-top:365.45pt;width:223.45pt;height:202.3pt;z-index:251679744;visibility:visible;mso-wrap-style:square;mso-wrap-distance-left:6.3pt;mso-wrap-distance-top:6.3pt;mso-wrap-distance-right:6.3pt;mso-wrap-distance-bottom:6.3pt;mso-position-horizontal:absolute;mso-position-horizontal-relative:margin;mso-position-vertical:absolute;mso-position-vertical-relative:page;v-text-anchor:top" o:gfxdata="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" stroked="f" strokeweight="1pt">
+              <v:shape w14:anchorId="5B32A5BC" id="_x0000_s1030" type="#_x0000_t202" alt="Text Box 2" style="position:absolute;left:0;text-align:left;margin-left:-2.6pt;margin-top:323.45pt;width:223.45pt;height:202.3pt;z-index:251679744;visibility:visible;mso-wrap-style:square;mso-wrap-distance-left:6.3pt;mso-wrap-distance-top:6.3pt;mso-wrap-distance-right:6.3pt;mso-wrap-distance-bottom:6.3pt;mso-position-horizontal:absolute;mso-position-horizontal-relative:margin;mso-position-vertical:absolute;mso-position-vertical-relative:page;v-text-anchor:top" o:gfxdata="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" stroked="f" strokeweight="1pt">
                 <v:stroke miterlimit="4"/>
                 <v:textbox inset="1.27mm,1.27mm,1.27mm,1.27mm">
                   <w:txbxContent>
@@ -4627,7 +4945,7 @@
                           <wp:inline distT="0" distB="0" distL="0" distR="0" wp14:anchorId="5ABE1314" wp14:editId="48EEDEFA">
                             <wp:extent cx="2681685" cy="2306241"/>
                             <wp:effectExtent l="0" t="0" r="0" b="0"/>
-                            <wp:docPr id="4" name="officeArt object"/>
+                            <wp:docPr id="35" name="officeArt object"/>
                             <wp:cNvGraphicFramePr/>
                             <a:graphic xmlns:a="http://schemas.openxmlformats.org/drawingml/2006/main">
                               <a:graphicData uri="http://schemas.openxmlformats.org/drawingml/2006/picture">
@@ -4639,7 +4957,7 @@
                                     </pic:cNvPicPr>
                                   </pic:nvPicPr>
                                   <pic:blipFill>
-                                    <a:blip r:embed="rId12">
+                                    <a:blip r:embed="rId13">
                                       <a:extLst/>
                                     </a:blip>
                                     <a:stretch>
@@ -4671,14 +4989,7 @@
                           <w:b/>
                           <w:bCs/>
                         </w:rPr>
-                        <w:t>Fig. 5</w:t>
-                      </w:r>
-                      <w:r>
-                        <w:rPr>
-                          <w:b/>
-                          <w:bCs/>
-                        </w:rPr>
-                        <w:t xml:space="preserve"> </w:t>
+                        <w:t xml:space="preserve">Fig. 5 </w:t>
                       </w:r>
                       <w:r>
                         <w:rPr>
@@ -4716,21 +5027,19 @@
         <w:rPr>
           <w:lang w:val="en-US"/>
         </w:rPr>
-        <w:t xml:space="preserve">In Fig. 6, two different plastic layers can be seen, copper tapes applied on the bottom black plastic layer (B) of the mat run perpendicular to the copper tapes applied on the top transparent plastic layer (A). The </w:t>
-      </w:r>
-      <w:proofErr w:type="spellStart"/>
-      <w:r>
-        <w:rPr>
-          <w:lang w:val="en-US"/>
-        </w:rPr>
-        <w:t>Velostat</w:t>
-      </w:r>
-      <w:proofErr w:type="spellEnd"/>
-      <w:r>
-        <w:rPr>
-          <w:lang w:val="en-US"/>
-        </w:rPr>
-        <w:t xml:space="preserve"> sensor cutouts were placed on the copper tapes on the bottom plastic sheet that can be seen in Fig. 6 (B) as black dots along the entire stretch of each copper strip</w:t>
+        <w:t>were placed on the copper tapes on the bottom plastic shee</w:t>
+      </w:r>
+      <w:r>
+        <w:rPr>
+          <w:lang w:val="en-US"/>
+        </w:rPr>
+        <w:t>t that can be seen in</w:t>
+      </w:r>
+      <w:r>
+        <w:rPr>
+          <w:lang w:val="en-US"/>
+        </w:rPr>
+        <w:t xml:space="preserve"> as black dots along the entire stretch of each copper strip</w:t>
       </w:r>
     </w:p>
     <w:p>
@@ -4741,11 +5050,140 @@
           <w:numId w:val="2"/>
         </w:numPr>
       </w:pPr>
-      <w:bookmarkStart w:id="6" w:name="_GoBack"/>
-      <w:bookmarkEnd w:id="6"/>
       <w:r>
         <w:t>Data Acquisition</w:t>
       </w:r>
+    </w:p>
+    <w:p>
+      <w:pPr>
+        <w:pStyle w:val="Body"/>
+        <w:ind w:firstLine="709"/>
+        <w:rPr>
+          <w:lang w:val="en-US"/>
+        </w:rPr>
+      </w:pPr>
+      <w:r>
+        <w:rPr>
+          <w:lang w:val="en-US"/>
+        </w:rPr>
+        <w:t xml:space="preserve">The data capture unit comprises a microcontroller and an electronic circuit connected </w:t>
+      </w:r>
+      <w:proofErr w:type="spellStart"/>
+      <w:r>
+        <w:rPr>
+          <w:lang w:val="en-US"/>
+        </w:rPr>
+        <w:t>used</w:t>
+      </w:r>
+      <w:proofErr w:type="spellEnd"/>
+      <w:r>
+        <w:rPr>
+          <w:lang w:val="en-US"/>
+        </w:rPr>
+        <w:t xml:space="preserve"> to reduce the required pin count as shown in Figure 6 (A). </w:t>
+      </w:r>
+      <w:r>
+        <w:rPr>
+          <w:lang w:val="en-US"/>
+        </w:rPr>
+        <w:t xml:space="preserve">This circuit is connected to a microcontroller kit during development phased. The electronic circuit was put together with the microcontroller on a single </w:t>
+      </w:r>
+      <w:r>
+        <w:rPr>
+          <w:lang w:val="en-US"/>
+        </w:rPr>
+        <w:t>printed circuit board (</w:t>
+      </w:r>
+      <w:r>
+        <w:rPr>
+          <w:lang w:val="en-US"/>
+        </w:rPr>
+        <w:t>PCB</w:t>
+      </w:r>
+      <w:r>
+        <w:rPr>
+          <w:lang w:val="en-US"/>
+        </w:rPr>
+        <w:t>)</w:t>
+      </w:r>
+      <w:r>
+        <w:rPr>
+          <w:lang w:val="en-US"/>
+        </w:rPr>
+        <w:t xml:space="preserve"> to reduce the size as well as power consumption. The final completed printed circuit board </w:t>
+      </w:r>
+      <w:r>
+        <w:rPr>
+          <w:lang w:val="fr-FR"/>
+        </w:rPr>
+        <w:t>(PCB)</w:t>
+      </w:r>
+      <w:r>
+        <w:rPr>
+          <w:lang w:val="en-US"/>
+        </w:rPr>
+        <w:t xml:space="preserve"> is shown in Fig. 6 (B) and has the dimensions of </w:t>
+      </w:r>
+      <w:r>
+        <w:rPr>
+          <w:i/>
+          <w:iCs/>
+        </w:rPr>
+        <w:t>7cm x 6.4cm</w:t>
+      </w:r>
+      <w:r>
+        <w:rPr>
+          <w:lang w:val="en-US"/>
+        </w:rPr>
+        <w:t xml:space="preserve">.  It also contains other auxiliary circuitry such as </w:t>
+      </w:r>
+      <w:r>
+        <w:rPr>
+          <w:lang w:val="en-US"/>
+        </w:rPr>
+        <w:t xml:space="preserve">voltage </w:t>
+      </w:r>
+      <w:r>
+        <w:rPr>
+          <w:lang w:val="en-US"/>
+        </w:rPr>
+        <w:t xml:space="preserve">regulator for </w:t>
+      </w:r>
+      <w:r>
+        <w:rPr>
+          <w:lang w:val="en-US"/>
+        </w:rPr>
+        <w:t xml:space="preserve">supplying power to </w:t>
+      </w:r>
+      <w:proofErr w:type="spellStart"/>
+      <w:r>
+        <w:rPr>
+          <w:lang w:val="en-US"/>
+        </w:rPr>
+        <w:t>WiFi</w:t>
+      </w:r>
+      <w:proofErr w:type="spellEnd"/>
+      <w:r>
+        <w:rPr>
+          <w:lang w:val="en-US"/>
+        </w:rPr>
+        <w:t xml:space="preserve"> module.</w:t>
+      </w:r>
+      <w:r>
+        <w:rPr>
+          <w:lang w:val="en-US"/>
+        </w:rPr>
+        <w:t xml:space="preserve">  </w:t>
+      </w:r>
+    </w:p>
+    <w:p>
+      <w:pPr>
+        <w:pStyle w:val="Body"/>
+        <w:ind w:firstLine="709"/>
+        <w:rPr>
+          <w:lang w:val="en-US"/>
+        </w:rPr>
+      </w:pPr>
     </w:p>
     <w:p>
       <w:pPr>
@@ -4812,64 +5250,8 @@
         <w:rPr>
           <w:lang w:val="en-US"/>
         </w:rPr>
-        <w:t xml:space="preserve">, and pressure values of all nodes are captured. This is used to construct the snapshot of the pressure profile of the person at a given instance. This sets a requirement of </w:t>
-      </w:r>
-      <w:r>
-        <w:rPr>
-          <w:i/>
-          <w:iCs/>
-        </w:rPr>
-        <w:t>19</w:t>
-      </w:r>
-      <w:r>
-        <w:rPr>
-          <w:lang w:val="en-US"/>
-        </w:rPr>
-        <w:t xml:space="preserve"> </w:t>
-      </w:r>
-      <w:r>
-        <w:rPr>
-          <w:lang w:val="en-US"/>
-        </w:rPr>
-        <w:t xml:space="preserve">digital outputs and </w:t>
-      </w:r>
-      <w:r>
-        <w:rPr>
-          <w:i/>
-          <w:iCs/>
-        </w:rPr>
-        <w:t>9</w:t>
-      </w:r>
-      <w:r>
-        <w:rPr>
-          <w:lang w:val="it-IT"/>
-        </w:rPr>
-        <w:t xml:space="preserve"> analog</w:t>
-      </w:r>
-      <w:r>
-        <w:rPr>
-          <w:lang w:val="en-US"/>
-        </w:rPr>
-        <w:t xml:space="preserve"> input channels and low-end microcontrollers available in the market are not capable of meeting this requirement and others with higher IO count are expensive. </w:t>
-      </w:r>
-      <w:r>
-        <w:rPr>
-          <w:lang w:val="en-US"/>
-        </w:rPr>
-        <w:t>We opted to deploy a shift registers in a daisy-chain configuration, which essentially creates a single large shift register while using the same commo</w:t>
-      </w:r>
-      <w:r>
-        <w:rPr>
-          <w:lang w:val="en-US"/>
-        </w:rPr>
-        <w:t xml:space="preserve">n control signals for each chip thus reducing the required IOs. </w:t>
-      </w:r>
-    </w:p>
-    <w:p>
-      <w:pPr>
-        <w:pStyle w:val="Body"/>
-        <w:ind w:firstLine="709"/>
-      </w:pPr>
+        <w:t xml:space="preserve">, and pressure values of all nodes are captured. This is used to construct the snapshot of the pressure profile of the person at a given instance. </w:t>
+      </w:r>
     </w:p>
     <w:p>
       <w:pPr>
@@ -6036,29 +6418,20 @@
         <w:pStyle w:val="Body"/>
         <w:ind w:firstLine="709"/>
       </w:pPr>
-    </w:p>
-    <w:p>
-      <w:pPr>
-        <w:pStyle w:val="Body"/>
-        <w:ind w:firstLine="709"/>
-      </w:pPr>
-    </w:p>
-    <w:p>
-      <w:pPr>
-        <w:pStyle w:val="Body"/>
-        <w:ind w:firstLine="709"/>
-      </w:pPr>
-      <w:r>
-        <w:rPr>
-          <w:lang w:val="en-US"/>
-        </w:rPr>
-        <w:t xml:space="preserve"> </w:t>
-      </w:r>
-    </w:p>
-    <w:p>
-      <w:pPr>
-        <w:pStyle w:val="Body"/>
-        <w:ind w:firstLine="720"/>
+      <w:r>
+        <w:rPr>
+          <w:lang w:val="en-US"/>
+        </w:rPr>
+        <w:t xml:space="preserve">Powering all rows required 19 digital outputs and this was reduced by deploying a shift registers in a daisy-chain configuration essentially creating a single large shift register while using the same common control signals for each chip thus reducing the required IOs. </w:t>
+      </w:r>
+    </w:p>
+    <w:p>
+      <w:pPr>
+        <w:pStyle w:val="Heading2"/>
+        <w:numPr>
+          <w:ilvl w:val="1"/>
+          <w:numId w:val="5"/>
+        </w:numPr>
       </w:pPr>
       <w:r>
         <w:rPr>
@@ -6069,18 +6442,18 @@
         <mc:AlternateContent>
           <mc:Choice Requires="wps">
             <w:drawing>
-              <wp:anchor distT="80010" distB="80010" distL="80010" distR="80010" simplePos="0" relativeHeight="251671552" behindDoc="0" locked="0" layoutInCell="1" allowOverlap="1">
+              <wp:anchor distT="80010" distB="80010" distL="80010" distR="80010" simplePos="0" relativeHeight="251683840" behindDoc="0" locked="0" layoutInCell="1" allowOverlap="1" wp14:anchorId="32A93CD9" wp14:editId="21900DAD">
                 <wp:simplePos x="0" y="0"/>
-                <wp:positionH relativeFrom="page">
-                  <wp:posOffset>720090</wp:posOffset>
+                <wp:positionH relativeFrom="column">
+                  <wp:posOffset>3185908</wp:posOffset>
                 </wp:positionH>
-                <wp:positionV relativeFrom="page">
-                  <wp:posOffset>3015614</wp:posOffset>
+                <wp:positionV relativeFrom="paragraph">
+                  <wp:posOffset>10865</wp:posOffset>
                 </wp:positionV>
-                <wp:extent cx="2860675" cy="1631950"/>
-                <wp:effectExtent l="0" t="0" r="0" b="0"/>
+                <wp:extent cx="2889885" cy="3111500"/>
+                <wp:effectExtent l="0" t="0" r="5715" b="0"/>
                 <wp:wrapSquare wrapText="bothSides" distT="80010" distB="80010" distL="80010" distR="80010"/>
-                <wp:docPr id="1073741838" name="officeArt object" descr="Text Box 2"/>
+                <wp:docPr id="1073741848" name="officeArt object" descr="Text Box 2"/>
                 <wp:cNvGraphicFramePr/>
                 <a:graphic xmlns:a="http://schemas.openxmlformats.org/drawingml/2006/main">
                   <a:graphicData uri="http://schemas.microsoft.com/office/word/2010/wordprocessingShape">
@@ -6089,7 +6462,7 @@
                       <wps:spPr>
                         <a:xfrm>
                           <a:off x="0" y="0"/>
-                          <a:ext cx="2860675" cy="1631950"/>
+                          <a:ext cx="2889885" cy="3111500"/>
                         </a:xfrm>
                         <a:prstGeom prst="rect">
                           <a:avLst/>
@@ -6115,401 +6488,16 @@
                                 <w:lang w:val="en-US" w:eastAsia="en-US"/>
                               </w:rPr>
                               <w:drawing>
-                                <wp:inline distT="0" distB="0" distL="0" distR="0">
-                                  <wp:extent cx="2660650" cy="1365250"/>
+                                <wp:inline distT="0" distB="0" distL="0" distR="0" wp14:anchorId="097AA173" wp14:editId="40907745">
+                                  <wp:extent cx="2798545" cy="2629197"/>
                                   <wp:effectExtent l="0" t="0" r="0" b="0"/>
-                                  <wp:docPr id="1073741839" name="officeArt object"/>
+                                  <wp:docPr id="30" name="officeArt object"/>
                                   <wp:cNvGraphicFramePr/>
                                   <a:graphic xmlns:a="http://schemas.openxmlformats.org/drawingml/2006/main">
                                     <a:graphicData uri="http://schemas.openxmlformats.org/drawingml/2006/picture">
                                       <pic:pic xmlns:pic="http://schemas.openxmlformats.org/drawingml/2006/picture">
                                         <pic:nvPicPr>
-                                          <pic:cNvPr id="1073741839" name=""/>
-                                          <pic:cNvPicPr>
-                                            <a:picLocks/>
-                                          </pic:cNvPicPr>
-                                        </pic:nvPicPr>
-                                        <pic:blipFill>
-                                          <a:blip r:embed="rId13">
-                                            <a:extLst/>
-                                          </a:blip>
-                                          <a:stretch>
-                                            <a:fillRect/>
-                                          </a:stretch>
-                                        </pic:blipFill>
-                                        <pic:spPr>
-                                          <a:xfrm>
-                                            <a:off x="0" y="0"/>
-                                            <a:ext cx="2660650" cy="1365250"/>
-                                          </a:xfrm>
-                                          <a:prstGeom prst="rect">
-                                            <a:avLst/>
-                                          </a:prstGeom>
-                                        </pic:spPr>
-                                      </pic:pic>
-                                    </a:graphicData>
-                                  </a:graphic>
-                                </wp:inline>
-                              </w:drawing>
-                            </w:r>
-                          </w:p>
-                          <w:p>
-                            <w:pPr>
-                              <w:pStyle w:val="Body"/>
-                            </w:pPr>
-                            <w:r>
-                              <w:rPr>
-                                <w:lang w:val="en-US"/>
-                              </w:rPr>
-                              <w:t>Figure 8: Bread-boarding and final PCB</w:t>
-                            </w:r>
-                          </w:p>
-                          <w:p>
-                            <w:pPr>
-                              <w:pStyle w:val="Body"/>
-                              <w:jc w:val="left"/>
-                              <w:rPr>
-                                <w:b/>
-                                <w:bCs/>
-                              </w:rPr>
-                            </w:pPr>
-                          </w:p>
-                          <w:p>
-                            <w:pPr>
-                              <w:pStyle w:val="Body"/>
-                              <w:jc w:val="left"/>
-                              <w:rPr>
-                                <w:b/>
-                                <w:bCs/>
-                              </w:rPr>
-                            </w:pPr>
-                          </w:p>
-                          <w:p>
-                            <w:pPr>
-                              <w:pStyle w:val="Body"/>
-                              <w:jc w:val="left"/>
-                              <w:rPr>
-                                <w:b/>
-                                <w:bCs/>
-                              </w:rPr>
-                            </w:pPr>
-                          </w:p>
-                          <w:p>
-                            <w:pPr>
-                              <w:pStyle w:val="Body"/>
-                              <w:jc w:val="left"/>
-                              <w:rPr>
-                                <w:b/>
-                                <w:bCs/>
-                              </w:rPr>
-                            </w:pPr>
-                          </w:p>
-                          <w:p>
-                            <w:pPr>
-                              <w:pStyle w:val="Body"/>
-                              <w:jc w:val="left"/>
-                              <w:rPr>
-                                <w:b/>
-                                <w:bCs/>
-                              </w:rPr>
-                            </w:pPr>
-                          </w:p>
-                          <w:p>
-                            <w:pPr>
-                              <w:pStyle w:val="Body"/>
-                              <w:jc w:val="left"/>
-                              <w:rPr>
-                                <w:b/>
-                                <w:bCs/>
-                              </w:rPr>
-                            </w:pPr>
-                          </w:p>
-                          <w:p>
-                            <w:pPr>
-                              <w:pStyle w:val="Body"/>
-                              <w:jc w:val="left"/>
-                              <w:rPr>
-                                <w:b/>
-                                <w:bCs/>
-                              </w:rPr>
-                            </w:pPr>
-                          </w:p>
-                          <w:p>
-                            <w:pPr>
-                              <w:pStyle w:val="Body"/>
-                              <w:jc w:val="left"/>
-                              <w:rPr>
-                                <w:b/>
-                                <w:bCs/>
-                              </w:rPr>
-                            </w:pPr>
-                          </w:p>
-                          <w:p>
-                            <w:pPr>
-                              <w:pStyle w:val="Body"/>
-                              <w:jc w:val="left"/>
-                            </w:pPr>
-                            <w:r>
-                              <w:rPr>
-                                <w:b/>
-                                <w:bCs/>
-                              </w:rPr>
-                              <w:t>Fig. 8</w:t>
-                            </w:r>
-                            <w:r>
-                              <w:rPr>
-                                <w:lang w:val="en-US"/>
-                              </w:rPr>
-                              <w:t xml:space="preserve"> Bread boarding and PCB</w:t>
-                            </w:r>
-                          </w:p>
-                        </w:txbxContent>
-                      </wps:txbx>
-                      <wps:bodyPr wrap="square" lIns="45719" tIns="45719" rIns="45719" bIns="45719" numCol="1" anchor="t">
-                        <a:noAutofit/>
-                      </wps:bodyPr>
-                    </wps:wsp>
-                  </a:graphicData>
-                </a:graphic>
-              </wp:anchor>
-            </w:drawing>
-          </mc:Choice>
-          <mc:Fallback>
-            <w:pict>
-              <v:shape id="_x0000_s1030" type="#_x0000_t202" alt="Text Box 2" style="position:absolute;left:0;text-align:left;margin-left:56.7pt;margin-top:237.45pt;width:225.25pt;height:128.5pt;z-index:251671552;visibility:visible;mso-wrap-style:square;mso-wrap-distance-left:6.3pt;mso-wrap-distance-top:6.3pt;mso-wrap-distance-right:6.3pt;mso-wrap-distance-bottom:6.3pt;mso-position-horizontal:absolute;mso-position-horizontal-relative:page;mso-position-vertical:absolute;mso-position-vertical-relative:page;v-text-anchor:top" o:gfxdata="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" stroked="f" strokeweight="1pt">
-                <v:stroke miterlimit="4"/>
-                <v:textbox inset="1.27mm,1.27mm,1.27mm,1.27mm">
-                  <w:txbxContent>
-                    <w:p>
-                      <w:pPr>
-                        <w:pStyle w:val="Body"/>
-                      </w:pPr>
-                      <w:r>
-                        <w:rPr>
-                          <w:noProof/>
-                          <w:lang w:val="en-US" w:eastAsia="en-US"/>
-                        </w:rPr>
-                        <w:drawing>
-                          <wp:inline distT="0" distB="0" distL="0" distR="0">
-                            <wp:extent cx="2660650" cy="1365250"/>
-                            <wp:effectExtent l="0" t="0" r="0" b="0"/>
-                            <wp:docPr id="1073741839" name="officeArt object"/>
-                            <wp:cNvGraphicFramePr/>
-                            <a:graphic xmlns:a="http://schemas.openxmlformats.org/drawingml/2006/main">
-                              <a:graphicData uri="http://schemas.openxmlformats.org/drawingml/2006/picture">
-                                <pic:pic xmlns:pic="http://schemas.openxmlformats.org/drawingml/2006/picture">
-                                  <pic:nvPicPr>
-                                    <pic:cNvPr id="1073741839" name=""/>
-                                    <pic:cNvPicPr>
-                                      <a:picLocks/>
-                                    </pic:cNvPicPr>
-                                  </pic:nvPicPr>
-                                  <pic:blipFill>
-                                    <a:blip r:embed="rId13">
-                                      <a:extLst/>
-                                    </a:blip>
-                                    <a:stretch>
-                                      <a:fillRect/>
-                                    </a:stretch>
-                                  </pic:blipFill>
-                                  <pic:spPr>
-                                    <a:xfrm>
-                                      <a:off x="0" y="0"/>
-                                      <a:ext cx="2660650" cy="1365250"/>
-                                    </a:xfrm>
-                                    <a:prstGeom prst="rect">
-                                      <a:avLst/>
-                                    </a:prstGeom>
-                                  </pic:spPr>
-                                </pic:pic>
-                              </a:graphicData>
-                            </a:graphic>
-                          </wp:inline>
-                        </w:drawing>
-                      </w:r>
-                    </w:p>
-                    <w:p>
-                      <w:pPr>
-                        <w:pStyle w:val="Body"/>
-                      </w:pPr>
-                      <w:r>
-                        <w:rPr>
-                          <w:lang w:val="en-US"/>
-                        </w:rPr>
-                        <w:t>Figure 8: Bread-boarding and final PCB</w:t>
-                      </w:r>
-                    </w:p>
-                    <w:p>
-                      <w:pPr>
-                        <w:pStyle w:val="Body"/>
-                        <w:jc w:val="left"/>
-                        <w:rPr>
-                          <w:b/>
-                          <w:bCs/>
-                        </w:rPr>
-                      </w:pPr>
-                    </w:p>
-                    <w:p>
-                      <w:pPr>
-                        <w:pStyle w:val="Body"/>
-                        <w:jc w:val="left"/>
-                        <w:rPr>
-                          <w:b/>
-                          <w:bCs/>
-                        </w:rPr>
-                      </w:pPr>
-                    </w:p>
-                    <w:p>
-                      <w:pPr>
-                        <w:pStyle w:val="Body"/>
-                        <w:jc w:val="left"/>
-                        <w:rPr>
-                          <w:b/>
-                          <w:bCs/>
-                        </w:rPr>
-                      </w:pPr>
-                    </w:p>
-                    <w:p>
-                      <w:pPr>
-                        <w:pStyle w:val="Body"/>
-                        <w:jc w:val="left"/>
-                        <w:rPr>
-                          <w:b/>
-                          <w:bCs/>
-                        </w:rPr>
-                      </w:pPr>
-                    </w:p>
-                    <w:p>
-                      <w:pPr>
-                        <w:pStyle w:val="Body"/>
-                        <w:jc w:val="left"/>
-                        <w:rPr>
-                          <w:b/>
-                          <w:bCs/>
-                        </w:rPr>
-                      </w:pPr>
-                    </w:p>
-                    <w:p>
-                      <w:pPr>
-                        <w:pStyle w:val="Body"/>
-                        <w:jc w:val="left"/>
-                        <w:rPr>
-                          <w:b/>
-                          <w:bCs/>
-                        </w:rPr>
-                      </w:pPr>
-                    </w:p>
-                    <w:p>
-                      <w:pPr>
-                        <w:pStyle w:val="Body"/>
-                        <w:jc w:val="left"/>
-                        <w:rPr>
-                          <w:b/>
-                          <w:bCs/>
-                        </w:rPr>
-                      </w:pPr>
-                    </w:p>
-                    <w:p>
-                      <w:pPr>
-                        <w:pStyle w:val="Body"/>
-                        <w:jc w:val="left"/>
-                        <w:rPr>
-                          <w:b/>
-                          <w:bCs/>
-                        </w:rPr>
-                      </w:pPr>
-                    </w:p>
-                    <w:p>
-                      <w:pPr>
-                        <w:pStyle w:val="Body"/>
-                        <w:jc w:val="left"/>
-                      </w:pPr>
-                      <w:r>
-                        <w:rPr>
-                          <w:b/>
-                          <w:bCs/>
-                        </w:rPr>
-                        <w:t>Fig. 8</w:t>
-                      </w:r>
-                      <w:r>
-                        <w:rPr>
-                          <w:lang w:val="en-US"/>
-                        </w:rPr>
-                        <w:t xml:space="preserve"> Bread boarding and PCB</w:t>
-                      </w:r>
-                    </w:p>
-                  </w:txbxContent>
-                </v:textbox>
-                <w10:wrap type="square" anchorx="page" anchory="page"/>
-              </v:shape>
-            </w:pict>
-          </mc:Fallback>
-        </mc:AlternateContent>
-      </w:r>
-      <w:r>
-        <w:rPr>
-          <w:noProof/>
-          <w:lang w:val="en-US" w:eastAsia="en-US"/>
-        </w:rPr>
-        <mc:AlternateContent>
-          <mc:Choice Requires="wps">
-            <w:drawing>
-              <wp:anchor distT="80010" distB="80010" distL="80010" distR="80010" simplePos="0" relativeHeight="251661312" behindDoc="0" locked="0" layoutInCell="1" allowOverlap="1">
-                <wp:simplePos x="0" y="0"/>
-                <wp:positionH relativeFrom="page">
-                  <wp:posOffset>4051594</wp:posOffset>
-                </wp:positionH>
-                <wp:positionV relativeFrom="line">
-                  <wp:posOffset>1302963</wp:posOffset>
-                </wp:positionV>
-                <wp:extent cx="2854961" cy="3059266"/>
-                <wp:effectExtent l="0" t="0" r="0" b="0"/>
-                <wp:wrapSquare wrapText="bothSides" distT="80010" distB="80010" distL="80010" distR="80010"/>
-                <wp:docPr id="1073741840" name="officeArt object" descr="Text Box 2"/>
-                <wp:cNvGraphicFramePr/>
-                <a:graphic xmlns:a="http://schemas.openxmlformats.org/drawingml/2006/main">
-                  <a:graphicData uri="http://schemas.microsoft.com/office/word/2010/wordprocessingShape">
-                    <wps:wsp>
-                      <wps:cNvSpPr txBox="1"/>
-                      <wps:spPr>
-                        <a:xfrm>
-                          <a:off x="0" y="0"/>
-                          <a:ext cx="2854961" cy="3059266"/>
-                        </a:xfrm>
-                        <a:prstGeom prst="rect">
-                          <a:avLst/>
-                        </a:prstGeom>
-                        <a:solidFill>
-                          <a:srgbClr val="FFFFFF"/>
-                        </a:solidFill>
-                        <a:ln w="12700" cap="flat">
-                          <a:noFill/>
-                          <a:miter lim="400000"/>
-                        </a:ln>
-                        <a:effectLst/>
-                      </wps:spPr>
-                      <wps:txbx>
-                        <w:txbxContent>
-                          <w:p>
-                            <w:pPr>
-                              <w:pStyle w:val="Body"/>
-                            </w:pPr>
-                            <w:r>
-                              <w:rPr>
-                                <w:noProof/>
-                                <w:lang w:val="en-US" w:eastAsia="en-US"/>
-                              </w:rPr>
-                              <w:drawing>
-                                <wp:inline distT="0" distB="0" distL="0" distR="0">
-                                  <wp:extent cx="2621876" cy="2800655"/>
-                                  <wp:effectExtent l="0" t="0" r="0" b="0"/>
-                                  <wp:docPr id="1073741841" name="officeArt object"/>
-                                  <wp:cNvGraphicFramePr/>
-                                  <a:graphic xmlns:a="http://schemas.openxmlformats.org/drawingml/2006/main">
-                                    <a:graphicData uri="http://schemas.openxmlformats.org/drawingml/2006/picture">
-                                      <pic:pic xmlns:pic="http://schemas.openxmlformats.org/drawingml/2006/picture">
-                                        <pic:nvPicPr>
-                                          <pic:cNvPr id="1073741841" name=""/>
+                                          <pic:cNvPr id="1073741849" name=""/>
                                           <pic:cNvPicPr>
                                             <a:picLocks/>
                                           </pic:cNvPicPr>
@@ -6525,7 +6513,7 @@
                                         <pic:spPr>
                                           <a:xfrm>
                                             <a:off x="0" y="0"/>
-                                            <a:ext cx="2621876" cy="2800655"/>
+                                            <a:ext cx="2798545" cy="2629197"/>
                                           </a:xfrm>
                                           <a:prstGeom prst="rect">
                                             <a:avLst/>
@@ -6547,13 +6535,20 @@
                                 <w:b/>
                                 <w:bCs/>
                               </w:rPr>
-                              <w:t>Fig. 10</w:t>
+                              <w:t xml:space="preserve">Fig. </w:t>
+                            </w:r>
+                            <w:r>
+                              <w:rPr>
+                                <w:b/>
+                                <w:bCs/>
+                              </w:rPr>
+                              <w:t>8</w:t>
                             </w:r>
                             <w:r>
                               <w:rPr>
                                 <w:lang w:val="en-US"/>
                               </w:rPr>
-                              <w:t xml:space="preserve"> Identifiable sleep postures</w:t>
+                              <w:t xml:space="preserve"> Categorical heat map images generated from the pressure readings. </w:t>
                             </w:r>
                           </w:p>
                         </w:txbxContent>
@@ -6569,7 +6564,7 @@
           </mc:Choice>
           <mc:Fallback>
             <w:pict>
-              <v:shape id="_x0000_s1031" type="#_x0000_t202" alt="Text Box 2" style="position:absolute;left:0;text-align:left;margin-left:319pt;margin-top:102.6pt;width:224.8pt;height:240.9pt;z-index:251661312;visibility:visible;mso-wrap-style:square;mso-wrap-distance-left:6.3pt;mso-wrap-distance-top:6.3pt;mso-wrap-distance-right:6.3pt;mso-wrap-distance-bottom:6.3pt;mso-position-horizontal:absolute;mso-position-horizontal-relative:page;mso-position-vertical:absolute;mso-position-vertical-relative:line;v-text-anchor:top" o:gfxdata="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" stroked="f" strokeweight="1pt">
+              <v:shape w14:anchorId="32A93CD9" id="_x0000_s1031" type="#_x0000_t202" alt="Text Box 2" style="position:absolute;left:0;text-align:left;margin-left:250.85pt;margin-top:.85pt;width:227.55pt;height:245pt;z-index:251683840;visibility:visible;mso-wrap-style:square;mso-wrap-distance-left:6.3pt;mso-wrap-distance-top:6.3pt;mso-wrap-distance-right:6.3pt;mso-wrap-distance-bottom:6.3pt;mso-position-horizontal:absolute;mso-position-horizontal-relative:text;mso-position-vertical:absolute;mso-position-vertical-relative:text;v-text-anchor:top" o:gfxdata="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" stroked="f" strokeweight="1pt">
                 <v:stroke miterlimit="4"/>
                 <v:textbox inset="1.27mm,1.27mm,1.27mm,1.27mm">
                   <w:txbxContent>
@@ -6583,16 +6578,16 @@
                           <w:lang w:val="en-US" w:eastAsia="en-US"/>
                         </w:rPr>
                         <w:drawing>
-                          <wp:inline distT="0" distB="0" distL="0" distR="0">
-                            <wp:extent cx="2621876" cy="2800655"/>
+                          <wp:inline distT="0" distB="0" distL="0" distR="0" wp14:anchorId="097AA173" wp14:editId="40907745">
+                            <wp:extent cx="2798545" cy="2629197"/>
                             <wp:effectExtent l="0" t="0" r="0" b="0"/>
-                            <wp:docPr id="1073741841" name="officeArt object"/>
+                            <wp:docPr id="30" name="officeArt object"/>
                             <wp:cNvGraphicFramePr/>
                             <a:graphic xmlns:a="http://schemas.openxmlformats.org/drawingml/2006/main">
                               <a:graphicData uri="http://schemas.openxmlformats.org/drawingml/2006/picture">
                                 <pic:pic xmlns:pic="http://schemas.openxmlformats.org/drawingml/2006/picture">
                                   <pic:nvPicPr>
-                                    <pic:cNvPr id="1073741841" name=""/>
+                                    <pic:cNvPr id="1073741849" name=""/>
                                     <pic:cNvPicPr>
                                       <a:picLocks/>
                                     </pic:cNvPicPr>
@@ -6608,7 +6603,7 @@
                                   <pic:spPr>
                                     <a:xfrm>
                                       <a:off x="0" y="0"/>
-                                      <a:ext cx="2621876" cy="2800655"/>
+                                      <a:ext cx="2798545" cy="2629197"/>
                                     </a:xfrm>
                                     <a:prstGeom prst="rect">
                                       <a:avLst/>
@@ -6630,18 +6625,25 @@
                           <w:b/>
                           <w:bCs/>
                         </w:rPr>
-                        <w:t>Fig. 10</w:t>
+                        <w:t xml:space="preserve">Fig. </w:t>
+                      </w:r>
+                      <w:r>
+                        <w:rPr>
+                          <w:b/>
+                          <w:bCs/>
+                        </w:rPr>
+                        <w:t>8</w:t>
                       </w:r>
                       <w:r>
                         <w:rPr>
                           <w:lang w:val="en-US"/>
                         </w:rPr>
-                        <w:t xml:space="preserve"> Identifiable sleep postures</w:t>
+                        <w:t xml:space="preserve"> Categorical heat map images generated from the pressure readings. </w:t>
                       </w:r>
                     </w:p>
                   </w:txbxContent>
                 </v:textbox>
-                <w10:wrap type="square" anchorx="page" anchory="line"/>
+                <w10:wrap type="square"/>
               </v:shape>
             </w:pict>
           </mc:Fallback>
@@ -6651,68 +6653,6 @@
         <w:rPr>
           <w:lang w:val="en-US"/>
         </w:rPr>
-        <w:t xml:space="preserve">The final completed printed circuit board </w:t>
-      </w:r>
-      <w:r>
-        <w:rPr>
-          <w:lang w:val="fr-FR"/>
-        </w:rPr>
-        <w:t>(PCB)</w:t>
-      </w:r>
-      <w:r>
-        <w:rPr>
-          <w:lang w:val="en-US"/>
-        </w:rPr>
-        <w:t xml:space="preserve"> is presented in Fig. 8B has the dimensions of </w:t>
-      </w:r>
-      <w:r>
-        <w:rPr>
-          <w:i/>
-          <w:iCs/>
-        </w:rPr>
-        <w:t>7cm x 6.4cm</w:t>
-      </w:r>
-      <w:r>
-        <w:rPr>
-          <w:lang w:val="en-US"/>
-        </w:rPr>
-        <w:t>. The ATmega32u4 can be seen in the center of the PCB with a 5V regulators for a clean 5V supply on the right side as well as a 3.3V regulator for Wi-Fi module. The socket on the very top of the PCB is for the 5V connection to the 19 rows on the sleep mat, which are activated by the shift registers. Fig. 9 illustrates the completed mat with attached cables visible on the far left and the far top. The two plastic layers have been placed together to form a grid of sensors. Diodes are used to prevent the current flowing back into shift register outputs that are set to LOW.</w:t>
-      </w:r>
-      <w:ins w:id="7" w:author="issam maaz" w:date="2020-08-03T18:26:00Z">
-        <w:r>
-          <w:rPr>
-            <w:lang w:val="fr-FR"/>
-          </w:rPr>
-          <w:t xml:space="preserve"> </w:t>
-        </w:r>
-      </w:ins>
-      <w:r>
-        <w:t xml:space="preserve"> </w:t>
-      </w:r>
-    </w:p>
-    <w:p>
-      <w:pPr>
-        <w:pStyle w:val="Body"/>
-      </w:pPr>
-      <w:r>
-        <w:t xml:space="preserve"> </w:t>
-      </w:r>
-      <w:r>
-        <w:tab/>
-      </w:r>
-    </w:p>
-    <w:p>
-      <w:pPr>
-        <w:pStyle w:val="Heading2"/>
-        <w:numPr>
-          <w:ilvl w:val="1"/>
-          <w:numId w:val="5"/>
-        </w:numPr>
-      </w:pPr>
-      <w:r>
-        <w:rPr>
-          <w:lang w:val="en-US"/>
-        </w:rPr>
         <w:t>Posture Recognition</w:t>
       </w:r>
     </w:p>
@@ -6722,6 +6662,264 @@
         <w:ind w:left="28" w:firstLine="692"/>
       </w:pPr>
       <w:r>
+        <w:rPr>
+          <w:noProof/>
+        </w:rPr>
+        <mc:AlternateContent>
+          <mc:Choice Requires="wps">
+            <w:drawing>
+              <wp:anchor distT="45720" distB="45720" distL="114300" distR="114300" simplePos="0" relativeHeight="251687936" behindDoc="0" locked="0" layoutInCell="1" allowOverlap="1" wp14:anchorId="09536AA0" wp14:editId="602E4507">
+                <wp:simplePos x="0" y="0"/>
+                <wp:positionH relativeFrom="margin">
+                  <wp:posOffset>-33659</wp:posOffset>
+                </wp:positionH>
+                <wp:positionV relativeFrom="paragraph">
+                  <wp:posOffset>1230704</wp:posOffset>
+                </wp:positionV>
+                <wp:extent cx="2854960" cy="1404620"/>
+                <wp:effectExtent l="0" t="0" r="2540" b="1270"/>
+                <wp:wrapSquare wrapText="bothSides"/>
+                <wp:docPr id="25" name="Text Box 2"/>
+                <wp:cNvGraphicFramePr>
+                  <a:graphicFrameLocks xmlns:a="http://schemas.openxmlformats.org/drawingml/2006/main"/>
+                </wp:cNvGraphicFramePr>
+                <a:graphic xmlns:a="http://schemas.openxmlformats.org/drawingml/2006/main">
+                  <a:graphicData uri="http://schemas.microsoft.com/office/word/2010/wordprocessingShape">
+                    <wps:wsp>
+                      <wps:cNvSpPr txBox="1">
+                        <a:spLocks noChangeArrowheads="1"/>
+                      </wps:cNvSpPr>
+                      <wps:spPr bwMode="auto">
+                        <a:xfrm>
+                          <a:off x="0" y="0"/>
+                          <a:ext cx="2854960" cy="1404620"/>
+                        </a:xfrm>
+                        <a:prstGeom prst="rect">
+                          <a:avLst/>
+                        </a:prstGeom>
+                        <a:solidFill>
+                          <a:srgbClr val="FFFFFF"/>
+                        </a:solidFill>
+                        <a:ln w="9525">
+                          <a:noFill/>
+                          <a:miter lim="800000"/>
+                          <a:headEnd/>
+                          <a:tailEnd/>
+                        </a:ln>
+                      </wps:spPr>
+                      <wps:txbx>
+                        <w:txbxContent>
+                          <w:p>
+                            <w:r>
+                              <w:rPr>
+                                <w:noProof/>
+                              </w:rPr>
+                              <w:drawing>
+                                <wp:inline distT="0" distB="0" distL="0" distR="0" wp14:anchorId="29FDDDE5" wp14:editId="0B365A55">
+                                  <wp:extent cx="2621876" cy="2800654"/>
+                                  <wp:effectExtent l="0" t="0" r="7620" b="0"/>
+                                  <wp:docPr id="31" name="Picture 31"/>
+                                  <wp:cNvGraphicFramePr>
+                                    <a:graphicFrameLocks xmlns:a="http://schemas.openxmlformats.org/drawingml/2006/main" noChangeAspect="1"/>
+                                  </wp:cNvGraphicFramePr>
+                                  <a:graphic xmlns:a="http://schemas.openxmlformats.org/drawingml/2006/main">
+                                    <a:graphicData uri="http://schemas.openxmlformats.org/drawingml/2006/picture">
+                                      <pic:pic xmlns:pic="http://schemas.openxmlformats.org/drawingml/2006/picture">
+                                        <pic:nvPicPr>
+                                          <pic:cNvPr id="0" name="Picture 5"/>
+                                          <pic:cNvPicPr>
+                                            <a:picLocks noChangeAspect="1" noChangeArrowheads="1"/>
+                                          </pic:cNvPicPr>
+                                        </pic:nvPicPr>
+                                        <pic:blipFill>
+                                          <a:blip r:embed="rId15">
+                                            <a:extLst>
+                                              <a:ext uri="{28A0092B-C50C-407E-A947-70E740481C1C}">
+                                                <a14:useLocalDpi xmlns:a14="http://schemas.microsoft.com/office/drawing/2010/main" val="0"/>
+                                              </a:ext>
+                                            </a:extLst>
+                                          </a:blip>
+                                          <a:srcRect/>
+                                          <a:stretch>
+                                            <a:fillRect/>
+                                          </a:stretch>
+                                        </pic:blipFill>
+                                        <pic:spPr bwMode="auto">
+                                          <a:xfrm>
+                                            <a:off x="0" y="0"/>
+                                            <a:ext cx="2645904" cy="2826321"/>
+                                          </a:xfrm>
+                                          <a:prstGeom prst="rect">
+                                            <a:avLst/>
+                                          </a:prstGeom>
+                                          <a:noFill/>
+                                        </pic:spPr>
+                                      </pic:pic>
+                                    </a:graphicData>
+                                  </a:graphic>
+                                </wp:inline>
+                              </w:drawing>
+                            </w:r>
+                          </w:p>
+                          <w:p>
+                            <w:pPr>
+                              <w:rPr>
+                                <w:iCs/>
+                              </w:rPr>
+                            </w:pPr>
+                            <w:r>
+                              <w:rPr>
+                                <w:b/>
+                                <w:bCs/>
+                                <w:iCs/>
+                                <w:szCs w:val="18"/>
+                              </w:rPr>
+                              <w:t>Fig.</w:t>
+                            </w:r>
+                            <w:r>
+                              <w:rPr>
+                                <w:b/>
+                                <w:bCs/>
+                                <w:iCs/>
+                                <w:szCs w:val="18"/>
+                              </w:rPr>
+                              <w:t xml:space="preserve"> 7</w:t>
+                            </w:r>
+                            <w:r>
+                              <w:rPr>
+                                <w:iCs/>
+                                <w:szCs w:val="18"/>
+                              </w:rPr>
+                              <w:t xml:space="preserve"> </w:t>
+                            </w:r>
+                            <w:r>
+                              <w:rPr>
+                                <w:iCs/>
+                              </w:rPr>
+                              <w:t>Identifiable sleep postures</w:t>
+                            </w:r>
+                          </w:p>
+                        </w:txbxContent>
+                      </wps:txbx>
+                      <wps:bodyPr rot="0" vert="horz" wrap="square" lIns="91440" tIns="45720" rIns="91440" bIns="45720" anchor="t" anchorCtr="0">
+                        <a:spAutoFit/>
+                      </wps:bodyPr>
+                    </wps:wsp>
+                  </a:graphicData>
+                </a:graphic>
+                <wp14:sizeRelH relativeFrom="margin">
+                  <wp14:pctWidth>0</wp14:pctWidth>
+                </wp14:sizeRelH>
+                <wp14:sizeRelV relativeFrom="margin">
+                  <wp14:pctHeight>20000</wp14:pctHeight>
+                </wp14:sizeRelV>
+              </wp:anchor>
+            </w:drawing>
+          </mc:Choice>
+          <mc:Fallback>
+            <w:pict>
+              <v:shape w14:anchorId="09536AA0" id="_x0000_s1032" type="#_x0000_t202" style="position:absolute;left:0;text-align:left;margin-left:-2.65pt;margin-top:96.9pt;width:224.8pt;height:110.6pt;z-index:251687936;visibility:visible;mso-wrap-style:square;mso-width-percent:0;mso-height-percent:200;mso-wrap-distance-left:9pt;mso-wrap-distance-top:3.6pt;mso-wrap-distance-right:9pt;mso-wrap-distance-bottom:3.6pt;mso-position-horizontal:absolute;mso-position-horizontal-relative:margin;mso-position-vertical:absolute;mso-position-vertical-relative:text;mso-width-percent:0;mso-height-percent:200;mso-width-relative:margin;mso-height-relative:margin;v-text-anchor:top" o:gfxdata="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" stroked="f">
+                <v:textbox style="mso-fit-shape-to-text:t">
+                  <w:txbxContent>
+                    <w:p>
+                      <w:r>
+                        <w:rPr>
+                          <w:noProof/>
+                        </w:rPr>
+                        <w:drawing>
+                          <wp:inline distT="0" distB="0" distL="0" distR="0" wp14:anchorId="29FDDDE5" wp14:editId="0B365A55">
+                            <wp:extent cx="2621876" cy="2800654"/>
+                            <wp:effectExtent l="0" t="0" r="7620" b="0"/>
+                            <wp:docPr id="31" name="Picture 31"/>
+                            <wp:cNvGraphicFramePr>
+                              <a:graphicFrameLocks xmlns:a="http://schemas.openxmlformats.org/drawingml/2006/main" noChangeAspect="1"/>
+                            </wp:cNvGraphicFramePr>
+                            <a:graphic xmlns:a="http://schemas.openxmlformats.org/drawingml/2006/main">
+                              <a:graphicData uri="http://schemas.openxmlformats.org/drawingml/2006/picture">
+                                <pic:pic xmlns:pic="http://schemas.openxmlformats.org/drawingml/2006/picture">
+                                  <pic:nvPicPr>
+                                    <pic:cNvPr id="0" name="Picture 5"/>
+                                    <pic:cNvPicPr>
+                                      <a:picLocks noChangeAspect="1" noChangeArrowheads="1"/>
+                                    </pic:cNvPicPr>
+                                  </pic:nvPicPr>
+                                  <pic:blipFill>
+                                    <a:blip r:embed="rId15">
+                                      <a:extLst>
+                                        <a:ext uri="{28A0092B-C50C-407E-A947-70E740481C1C}">
+                                          <a14:useLocalDpi xmlns:a14="http://schemas.microsoft.com/office/drawing/2010/main" val="0"/>
+                                        </a:ext>
+                                      </a:extLst>
+                                    </a:blip>
+                                    <a:srcRect/>
+                                    <a:stretch>
+                                      <a:fillRect/>
+                                    </a:stretch>
+                                  </pic:blipFill>
+                                  <pic:spPr bwMode="auto">
+                                    <a:xfrm>
+                                      <a:off x="0" y="0"/>
+                                      <a:ext cx="2645904" cy="2826321"/>
+                                    </a:xfrm>
+                                    <a:prstGeom prst="rect">
+                                      <a:avLst/>
+                                    </a:prstGeom>
+                                    <a:noFill/>
+                                  </pic:spPr>
+                                </pic:pic>
+                              </a:graphicData>
+                            </a:graphic>
+                          </wp:inline>
+                        </w:drawing>
+                      </w:r>
+                    </w:p>
+                    <w:p>
+                      <w:pPr>
+                        <w:rPr>
+                          <w:iCs/>
+                        </w:rPr>
+                      </w:pPr>
+                      <w:r>
+                        <w:rPr>
+                          <w:b/>
+                          <w:bCs/>
+                          <w:iCs/>
+                          <w:szCs w:val="18"/>
+                        </w:rPr>
+                        <w:t>Fig.</w:t>
+                      </w:r>
+                      <w:r>
+                        <w:rPr>
+                          <w:b/>
+                          <w:bCs/>
+                          <w:iCs/>
+                          <w:szCs w:val="18"/>
+                        </w:rPr>
+                        <w:t xml:space="preserve"> 7</w:t>
+                      </w:r>
+                      <w:r>
+                        <w:rPr>
+                          <w:iCs/>
+                          <w:szCs w:val="18"/>
+                        </w:rPr>
+                        <w:t xml:space="preserve"> </w:t>
+                      </w:r>
+                      <w:r>
+                        <w:rPr>
+                          <w:iCs/>
+                        </w:rPr>
+                        <w:t>Identifiable sleep postures</w:t>
+                      </w:r>
+                    </w:p>
+                  </w:txbxContent>
+                </v:textbox>
+                <w10:wrap type="square" anchorx="margin"/>
+              </v:shape>
+            </w:pict>
+          </mc:Fallback>
+        </mc:AlternateContent>
+      </w:r>
+      <w:r>
         <w:t>We identify six different cases based on positions a user could be in when on the mat. These positions are identified as “Face Up”, “Facedown”, “Right Lateral”, “Left Lateral”, “Unoccupied” and “Closer to the Edge” as shown in Fig. 10. The closer to the edge case will alert the caregiver through the Android application</w:t>
       </w:r>
       <w:r>
@@ -6792,92 +6990,321 @@
     </w:p>
     <w:p>
       <w:pPr>
+        <w:pStyle w:val="ListParagraph"/>
+        <w:ind w:left="28" w:firstLine="692"/>
+      </w:pPr>
+    </w:p>
+    <w:p>
+      <w:pPr>
         <w:pStyle w:val="Body"/>
-      </w:pPr>
-    </w:p>
-    <w:p>
-      <w:pPr>
-        <w:pStyle w:val="Body"/>
-        <w:ind w:firstLine="720"/>
-        <w:rPr>
-          <w:del w:id="8" w:author="issam maaz" w:date="2020-08-04T22:11:00Z"/>
-        </w:rPr>
-      </w:pPr>
-      <w:r>
-        <w:rPr>
-          <w:lang w:val="en-US"/>
-        </w:rPr>
-        <w:t>Figure 11 shows the categorical heat map images generated from the pressure readings. Each colored square represents pressure sensor and it has color which is based on the magnitude of the pressure applied to the FSRs. The brighter color (yellow) indicates the highest pressure. The Python script is used for the classification of the data stored in the database</w:t>
-      </w:r>
-      <w:del w:id="9" w:author="issam maaz" w:date="2020-08-03T18:28:00Z">
+        <w:ind w:firstLine="28"/>
+        <w:rPr>
+          <w:lang w:val="en-US"/>
+        </w:rPr>
+      </w:pPr>
+      <w:r>
+        <w:rPr>
+          <w:noProof/>
+          <w:sz w:val="18"/>
+          <w:szCs w:val="18"/>
+          <w:lang w:val="en-US" w:eastAsia="en-US"/>
+        </w:rPr>
+        <mc:AlternateContent>
+          <mc:Choice Requires="wps">
+            <w:drawing>
+              <wp:anchor distT="80010" distB="80010" distL="80010" distR="80010" simplePos="0" relativeHeight="251685888" behindDoc="0" locked="0" layoutInCell="1" allowOverlap="1" wp14:anchorId="58918615" wp14:editId="61D1A7EC">
+                <wp:simplePos x="0" y="0"/>
+                <wp:positionH relativeFrom="margin">
+                  <wp:posOffset>3228967</wp:posOffset>
+                </wp:positionH>
+                <wp:positionV relativeFrom="margin">
+                  <wp:posOffset>6261045</wp:posOffset>
+                </wp:positionV>
+                <wp:extent cx="2882900" cy="1558925"/>
+                <wp:effectExtent l="0" t="0" r="0" b="3175"/>
+                <wp:wrapSquare wrapText="bothSides" distT="80010" distB="80010" distL="80010" distR="80010"/>
+                <wp:docPr id="1073741846" name="officeArt object" descr="Text Box 2"/>
+                <wp:cNvGraphicFramePr/>
+                <a:graphic xmlns:a="http://schemas.openxmlformats.org/drawingml/2006/main">
+                  <a:graphicData uri="http://schemas.microsoft.com/office/word/2010/wordprocessingShape">
+                    <wps:wsp>
+                      <wps:cNvSpPr txBox="1"/>
+                      <wps:spPr>
+                        <a:xfrm>
+                          <a:off x="0" y="0"/>
+                          <a:ext cx="2882900" cy="1558925"/>
+                        </a:xfrm>
+                        <a:prstGeom prst="rect">
+                          <a:avLst/>
+                        </a:prstGeom>
+                        <a:solidFill>
+                          <a:srgbClr val="FFFFFF"/>
+                        </a:solidFill>
+                        <a:ln w="12700" cap="flat">
+                          <a:noFill/>
+                          <a:miter lim="400000"/>
+                        </a:ln>
+                        <a:effectLst/>
+                        <a:extLst>
+                          <a:ext uri="{C572A759-6A51-4108-AA02-DFA0A04FC94B}">
+                            <ma14:wrappingTextBoxFlag xmlns="" xmlns:w="http://schemas.openxmlformats.org/wordprocessingml/2006/main" xmlns:w10="urn:schemas-microsoft-com:office:word" xmlns:v="urn:schemas-microsoft-com:vml" xmlns:o="urn:schemas-microsoft-com:office:office" xmlns:ma14="http://schemas.microsoft.com/office/mac/drawingml/2011/main" val="1"/>
+                          </a:ext>
+                        </a:extLst>
+                      </wps:spPr>
+                      <wps:txbx>
+                        <w:txbxContent>
+                          <w:p>
+                            <w:pPr>
+                              <w:pStyle w:val="Body"/>
+                              <w:jc w:val="center"/>
+                            </w:pPr>
+                            <w:r>
+                              <w:rPr>
+                                <w:noProof/>
+                                <w:lang w:val="en-US" w:eastAsia="en-US"/>
+                              </w:rPr>
+                              <w:drawing>
+                                <wp:inline distT="0" distB="0" distL="0" distR="0" wp14:anchorId="19CFF45D" wp14:editId="59DE5605">
+                                  <wp:extent cx="2997594" cy="1133183"/>
+                                  <wp:effectExtent l="0" t="0" r="0" b="0"/>
+                                  <wp:docPr id="36" name="officeArt object"/>
+                                  <wp:cNvGraphicFramePr/>
+                                  <a:graphic xmlns:a="http://schemas.openxmlformats.org/drawingml/2006/main">
+                                    <a:graphicData uri="http://schemas.openxmlformats.org/drawingml/2006/picture">
+                                      <pic:pic xmlns:pic="http://schemas.openxmlformats.org/drawingml/2006/picture">
+                                        <pic:nvPicPr>
+                                          <pic:cNvPr id="1073741847" name=""/>
+                                          <pic:cNvPicPr>
+                                            <a:picLocks/>
+                                          </pic:cNvPicPr>
+                                        </pic:nvPicPr>
+                                        <pic:blipFill>
+                                          <a:blip r:embed="rId16">
+                                            <a:extLst/>
+                                          </a:blip>
+                                          <a:stretch>
+                                            <a:fillRect/>
+                                          </a:stretch>
+                                        </pic:blipFill>
+                                        <pic:spPr>
+                                          <a:xfrm>
+                                            <a:off x="0" y="0"/>
+                                            <a:ext cx="3036790" cy="1148000"/>
+                                          </a:xfrm>
+                                          <a:prstGeom prst="rect">
+                                            <a:avLst/>
+                                          </a:prstGeom>
+                                        </pic:spPr>
+                                      </pic:pic>
+                                    </a:graphicData>
+                                  </a:graphic>
+                                </wp:inline>
+                              </w:drawing>
+                            </w:r>
+                          </w:p>
+                          <w:p>
+                            <w:pPr>
+                              <w:pStyle w:val="Body"/>
+                              <w:rPr>
+                                <w:b/>
+                                <w:bCs/>
+                              </w:rPr>
+                            </w:pPr>
+                          </w:p>
+                          <w:p>
+                            <w:pPr>
+                              <w:pStyle w:val="Body"/>
+                            </w:pPr>
+                            <w:r>
+                              <w:rPr>
+                                <w:b/>
+                                <w:bCs/>
+                              </w:rPr>
+                              <w:t xml:space="preserve">Fig. </w:t>
+                            </w:r>
+                            <w:r>
+                              <w:rPr>
+                                <w:b/>
+                                <w:bCs/>
+                              </w:rPr>
+                              <w:t>9</w:t>
+                            </w:r>
+                            <w:r>
+                              <w:rPr>
+                                <w:lang w:val="en-US"/>
+                              </w:rPr>
+                              <w:t xml:space="preserve"> CNN process in TensorFlow</w:t>
+                            </w:r>
+                          </w:p>
+                        </w:txbxContent>
+                      </wps:txbx>
+                      <wps:bodyPr wrap="square" lIns="45719" tIns="45719" rIns="45719" bIns="45719" numCol="1" anchor="t">
+                        <a:noAutofit/>
+                      </wps:bodyPr>
+                    </wps:wsp>
+                  </a:graphicData>
+                </a:graphic>
+                <wp14:sizeRelH relativeFrom="margin">
+                  <wp14:pctWidth>0</wp14:pctWidth>
+                </wp14:sizeRelH>
+                <wp14:sizeRelV relativeFrom="margin">
+                  <wp14:pctHeight>0</wp14:pctHeight>
+                </wp14:sizeRelV>
+              </wp:anchor>
+            </w:drawing>
+          </mc:Choice>
+          <mc:Fallback>
+            <w:pict>
+              <v:shape w14:anchorId="58918615" id="_x0000_s1033" type="#_x0000_t202" alt="Text Box 2" style="position:absolute;left:0;text-align:left;margin-left:254.25pt;margin-top:493pt;width:227pt;height:122.75pt;z-index:251685888;visibility:visible;mso-wrap-style:square;mso-width-percent:0;mso-height-percent:0;mso-wrap-distance-left:6.3pt;mso-wrap-distance-top:6.3pt;mso-wrap-distance-right:6.3pt;mso-wrap-distance-bottom:6.3pt;mso-position-horizontal:absolute;mso-position-horizontal-relative:margin;mso-position-vertical:absolute;mso-position-vertical-relative:margin;mso-width-percent:0;mso-height-percent:0;mso-width-relative:margin;mso-height-relative:margin;v-text-anchor:top" o:gfxdata="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" stroked="f" strokeweight="1pt">
+                <v:stroke miterlimit="4"/>
+                <v:textbox inset="1.27mm,1.27mm,1.27mm,1.27mm">
+                  <w:txbxContent>
+                    <w:p>
+                      <w:pPr>
+                        <w:pStyle w:val="Body"/>
+                        <w:jc w:val="center"/>
+                      </w:pPr>
+                      <w:r>
+                        <w:rPr>
+                          <w:noProof/>
+                          <w:lang w:val="en-US" w:eastAsia="en-US"/>
+                        </w:rPr>
+                        <w:drawing>
+                          <wp:inline distT="0" distB="0" distL="0" distR="0" wp14:anchorId="19CFF45D" wp14:editId="59DE5605">
+                            <wp:extent cx="2997594" cy="1133183"/>
+                            <wp:effectExtent l="0" t="0" r="0" b="0"/>
+                            <wp:docPr id="36" name="officeArt object"/>
+                            <wp:cNvGraphicFramePr/>
+                            <a:graphic xmlns:a="http://schemas.openxmlformats.org/drawingml/2006/main">
+                              <a:graphicData uri="http://schemas.openxmlformats.org/drawingml/2006/picture">
+                                <pic:pic xmlns:pic="http://schemas.openxmlformats.org/drawingml/2006/picture">
+                                  <pic:nvPicPr>
+                                    <pic:cNvPr id="1073741847" name=""/>
+                                    <pic:cNvPicPr>
+                                      <a:picLocks/>
+                                    </pic:cNvPicPr>
+                                  </pic:nvPicPr>
+                                  <pic:blipFill>
+                                    <a:blip r:embed="rId16">
+                                      <a:extLst/>
+                                    </a:blip>
+                                    <a:stretch>
+                                      <a:fillRect/>
+                                    </a:stretch>
+                                  </pic:blipFill>
+                                  <pic:spPr>
+                                    <a:xfrm>
+                                      <a:off x="0" y="0"/>
+                                      <a:ext cx="3036790" cy="1148000"/>
+                                    </a:xfrm>
+                                    <a:prstGeom prst="rect">
+                                      <a:avLst/>
+                                    </a:prstGeom>
+                                  </pic:spPr>
+                                </pic:pic>
+                              </a:graphicData>
+                            </a:graphic>
+                          </wp:inline>
+                        </w:drawing>
+                      </w:r>
+                    </w:p>
+                    <w:p>
+                      <w:pPr>
+                        <w:pStyle w:val="Body"/>
+                        <w:rPr>
+                          <w:b/>
+                          <w:bCs/>
+                        </w:rPr>
+                      </w:pPr>
+                    </w:p>
+                    <w:p>
+                      <w:pPr>
+                        <w:pStyle w:val="Body"/>
+                      </w:pPr>
+                      <w:r>
+                        <w:rPr>
+                          <w:b/>
+                          <w:bCs/>
+                        </w:rPr>
+                        <w:t xml:space="preserve">Fig. </w:t>
+                      </w:r>
+                      <w:r>
+                        <w:rPr>
+                          <w:b/>
+                          <w:bCs/>
+                        </w:rPr>
+                        <w:t>9</w:t>
+                      </w:r>
+                      <w:r>
+                        <w:rPr>
+                          <w:lang w:val="en-US"/>
+                        </w:rPr>
+                        <w:t xml:space="preserve"> CNN process in TensorFlow</w:t>
+                      </w:r>
+                    </w:p>
+                  </w:txbxContent>
+                </v:textbox>
+                <w10:wrap type="square" anchorx="margin" anchory="margin"/>
+              </v:shape>
+            </w:pict>
+          </mc:Fallback>
+        </mc:AlternateContent>
+      </w:r>
+      <w:r>
+        <w:rPr>
+          <w:lang w:val="en-US"/>
+        </w:rPr>
+        <w:t>T</w:t>
+      </w:r>
+      <w:r>
+        <w:rPr>
+          <w:lang w:val="en-US"/>
+        </w:rPr>
+        <w:t>he categorical heat map images generated from the pressure readings</w:t>
+      </w:r>
+      <w:r>
+        <w:rPr>
+          <w:lang w:val="en-US"/>
+        </w:rPr>
+        <w:t xml:space="preserve"> </w:t>
+      </w:r>
+      <w:r>
+        <w:rPr>
+          <w:lang w:val="en-US"/>
+        </w:rPr>
+        <w:t>Figure 7 shows</w:t>
+      </w:r>
+      <w:r>
+        <w:rPr>
+          <w:lang w:val="en-US"/>
+        </w:rPr>
+        <w:t>.</w:t>
+      </w:r>
+      <w:r>
+        <w:rPr>
+          <w:lang w:val="en-US"/>
+        </w:rPr>
+        <w:t xml:space="preserve"> Each colored square represents pressure sensor and it has color which is based on the magnitude of the pressure applied to the FSRs. The brighter color (yellow) indicates the highest pressure. </w:t>
+      </w:r>
+      <w:r>
+        <w:rPr>
+          <w:lang w:val="en-US"/>
+        </w:rPr>
+        <w:t xml:space="preserve">The data stored </w:t>
+      </w:r>
+      <w:r>
+        <w:rPr>
+          <w:lang w:val="en-US"/>
+        </w:rPr>
+        <w:t>in the database</w:t>
+      </w:r>
+      <w:del w:id="6" w:author="issam maaz" w:date="2020-08-03T18:28:00Z">
         <w:r>
           <w:delText xml:space="preserve"> by NodeJS</w:delText>
         </w:r>
       </w:del>
       <w:r>
-        <w:t xml:space="preserve">. </w:t>
-      </w:r>
-      <w:r>
-        <w:rPr>
-          <w:lang w:val="en-US"/>
-        </w:rPr>
-        <w:t>MySQL library</w:t>
-      </w:r>
-      <w:ins w:id="10" w:author="issam maaz" w:date="2020-08-03T18:28:00Z">
-        <w:r>
-          <w:rPr>
-            <w:lang w:val="fr-FR"/>
-          </w:rPr>
-          <w:t xml:space="preserve"> has been </w:t>
-        </w:r>
-        <w:proofErr w:type="spellStart"/>
-        <w:r>
-          <w:rPr>
-            <w:lang w:val="fr-FR"/>
-          </w:rPr>
-          <w:t>used</w:t>
-        </w:r>
-        <w:proofErr w:type="spellEnd"/>
-        <w:r>
-          <w:rPr>
-            <w:lang w:val="fr-FR"/>
-          </w:rPr>
-          <w:t xml:space="preserve"> </w:t>
-        </w:r>
-        <w:proofErr w:type="spellStart"/>
-        <w:r>
-          <w:rPr>
-            <w:lang w:val="fr-FR"/>
-          </w:rPr>
-          <w:t>since</w:t>
-        </w:r>
-        <w:proofErr w:type="spellEnd"/>
-        <w:r>
-          <w:rPr>
-            <w:lang w:val="fr-FR"/>
-          </w:rPr>
-          <w:t xml:space="preserve"> </w:t>
-        </w:r>
-        <w:proofErr w:type="spellStart"/>
-        <w:r>
-          <w:rPr>
-            <w:lang w:val="fr-FR"/>
-          </w:rPr>
-          <w:t>it</w:t>
-        </w:r>
-      </w:ins>
-      <w:proofErr w:type="spellEnd"/>
-      <w:r>
-        <w:rPr>
-          <w:lang w:val="en-US"/>
-        </w:rPr>
-        <w:t xml:space="preserve"> allows us to establish a connection with the database from python and then access the most recent data. </w:t>
-      </w:r>
-      <w:r>
-        <w:rPr>
-          <w:lang w:val="fr-FR"/>
-        </w:rPr>
-        <w:t xml:space="preserve">After that the data has been </w:t>
+        <w:t xml:space="preserve"> is </w:t>
       </w:r>
       <w:proofErr w:type="spellStart"/>
       <w:r>
@@ -6919,37 +7346,259 @@
         <w:rPr>
           <w:i/>
           <w:iCs/>
+          <w:lang w:val="en-US"/>
+        </w:rPr>
+        <w:t xml:space="preserve"> </w:t>
+      </w:r>
+      <w:r>
+        <w:rPr>
+          <w:lang w:val="en-US"/>
+        </w:rPr>
+        <w:t xml:space="preserve">and </w:t>
+      </w:r>
+      <w:r>
+        <w:rPr>
+          <w:lang w:val="en-US"/>
+        </w:rPr>
+        <w:t xml:space="preserve">sleep posture </w:t>
+      </w:r>
+      <w:r>
+        <w:rPr>
+          <w:lang w:val="en-US"/>
+        </w:rPr>
+        <w:t>is predicted</w:t>
+      </w:r>
+      <w:r>
+        <w:rPr>
+          <w:lang w:val="en-US"/>
+        </w:rPr>
+        <w:t xml:space="preserve">. A new piece of data is classified when the python script reads a flag set in a text file that is edited by </w:t>
+      </w:r>
+      <w:proofErr w:type="spellStart"/>
+      <w:r>
+        <w:rPr>
+          <w:lang w:val="en-US"/>
+        </w:rPr>
+        <w:t>NodeJS</w:t>
+      </w:r>
+      <w:proofErr w:type="spellEnd"/>
+      <w:r>
+        <w:rPr>
+          <w:lang w:val="en-US"/>
+        </w:rPr>
+        <w:t xml:space="preserve">. This was to ensure that python script was not continuously polling the database. A method that allows us to start the Python script from the </w:t>
+      </w:r>
+      <w:proofErr w:type="spellStart"/>
+      <w:r>
+        <w:rPr>
+          <w:lang w:val="en-US"/>
+        </w:rPr>
+        <w:t>NodeJS</w:t>
+      </w:r>
+      <w:proofErr w:type="spellEnd"/>
+      <w:r>
+        <w:rPr>
+          <w:lang w:val="en-US"/>
+        </w:rPr>
+        <w:t xml:space="preserve"> was also tested</w:t>
+      </w:r>
+      <w:r>
+        <w:rPr>
           <w:lang w:val="fr-FR"/>
         </w:rPr>
-        <w:t xml:space="preserve">. </w:t>
+        <w:t xml:space="preserve"> (I believe </w:t>
       </w:r>
       <w:proofErr w:type="spellStart"/>
+      <w:r>
+        <w:rPr>
+          <w:lang w:val="fr-FR"/>
+        </w:rPr>
+        <w:t>this</w:t>
+      </w:r>
+      <w:proofErr w:type="spellEnd"/>
+      <w:r>
+        <w:rPr>
+          <w:lang w:val="fr-FR"/>
+        </w:rPr>
+        <w:t xml:space="preserve"> part </w:t>
+      </w:r>
+      <w:proofErr w:type="spellStart"/>
+      <w:r>
+        <w:rPr>
+          <w:lang w:val="fr-FR"/>
+        </w:rPr>
+        <w:t>should</w:t>
+      </w:r>
+      <w:proofErr w:type="spellEnd"/>
+      <w:r>
+        <w:rPr>
+          <w:lang w:val="fr-FR"/>
+        </w:rPr>
+        <w:t xml:space="preserve"> </w:t>
+      </w:r>
+      <w:proofErr w:type="spellStart"/>
+      <w:r>
+        <w:rPr>
+          <w:lang w:val="fr-FR"/>
+        </w:rPr>
+        <w:t>be</w:t>
+      </w:r>
+      <w:proofErr w:type="spellEnd"/>
+      <w:r>
+        <w:rPr>
+          <w:lang w:val="fr-FR"/>
+        </w:rPr>
+        <w:t xml:space="preserve"> </w:t>
+      </w:r>
+      <w:proofErr w:type="spellStart"/>
+      <w:r>
+        <w:rPr>
+          <w:lang w:val="fr-FR"/>
+        </w:rPr>
+        <w:t>removed</w:t>
+      </w:r>
+      <w:proofErr w:type="spellEnd"/>
+      <w:r>
+        <w:rPr>
+          <w:lang w:val="fr-FR"/>
+        </w:rPr>
+        <w:t>)</w:t>
+      </w:r>
+      <w:r>
+        <w:rPr>
+          <w:lang w:val="en-US"/>
+        </w:rPr>
+        <w:t xml:space="preserve">. However, it was found that it was not the optimal way of classifying data as the Python script will restart every time and was not able to classify data in the given time because the restart of the script will also restart the </w:t>
+      </w:r>
       <w:r>
         <w:rPr>
           <w:i/>
           <w:iCs/>
-          <w:lang w:val="fr-FR"/>
-        </w:rPr>
-        <w:t>Then</w:t>
-      </w:r>
-      <w:proofErr w:type="spellEnd"/>
-      <w:r>
-        <w:rPr>
-          <w:lang w:val="en-US"/>
-        </w:rPr>
-        <w:t xml:space="preserve"> generating the categorical heat map images using a 2D array</w:t>
-      </w:r>
-      <w:r>
-        <w:rPr>
-          <w:lang w:val="fr-FR"/>
-        </w:rPr>
-        <w:t xml:space="preserve"> is achieved</w:t>
-      </w:r>
-      <w:r>
-        <w:rPr>
-          <w:lang w:val="en-US"/>
-        </w:rPr>
-        <w:t xml:space="preserve">. A 2D array data structure is used for storing the values read from the MySQL query in the Python script. </w:t>
+          <w:lang w:val="en-US"/>
+        </w:rPr>
+        <w:t>TensorFlow</w:t>
+      </w:r>
+      <w:r>
+        <w:rPr>
+          <w:lang w:val="en-US"/>
+        </w:rPr>
+        <w:t xml:space="preserve"> session which creates a significant delay to start. Whenever the server updates the table with new data, the Python script begins to classify it. </w:t>
+      </w:r>
+    </w:p>
+    <w:p>
+      <w:pPr>
+        <w:pStyle w:val="Body"/>
+        <w:ind w:firstLine="388"/>
+        <w:rPr>
+          <w:lang w:val="en-US"/>
+        </w:rPr>
+      </w:pPr>
+      <w:r>
+        <w:rPr>
+          <w:lang w:val="en-US"/>
+        </w:rPr>
+        <w:t xml:space="preserve">This is an image recognition problem and deep learning, specifically Convolutional Neural Networks (CNN), is an effective tool to solve this problem. We make us of </w:t>
+      </w:r>
+      <w:r>
+        <w:rPr>
+          <w:i/>
+          <w:iCs/>
+          <w:lang w:val="en-US"/>
+        </w:rPr>
+        <w:t>TensorFlow</w:t>
+      </w:r>
+      <w:r>
+        <w:rPr>
+          <w:lang w:val="en-US"/>
+        </w:rPr>
+        <w:t xml:space="preserve">, an open source artificial intelligence library which uses data flow graphs to build models. More precisely, it is an image classifier, type of image recognition algorithm that takes an image (or part of an image) as an input and predicts what the image contains. The output is a class label, which is one of the postures here. The dataset comprises 200 images for each of the six possible cases i.e. classes. Each image has three channels and all images have some aspect ratio. From the 200 collected images for each case, we filtered out the images that were either similar with other cases or were difficult to classify. This was due to the resolution of the mat. Instead of creating whole model again, we retrained existing model with our own data. We adapt a pre-trained network for other classification based on </w:t>
+      </w:r>
+      <w:r>
+        <w:rPr>
+          <w:i/>
+          <w:iCs/>
+          <w:lang w:val="en-US"/>
+        </w:rPr>
+        <w:t>TensorFlow</w:t>
+      </w:r>
+      <w:r>
+        <w:rPr>
+          <w:lang w:val="en-US"/>
+        </w:rPr>
+        <w:t xml:space="preserve"> Hub module that computes image feature vectors. By default, it uses the feature vectors computed by Inception V3 (CNN) trained on ImageNet. The training usually took around 10 to 15 minutes depending on the size of the data. Graph file generated from the training session was then transferred to the server and used in a </w:t>
+      </w:r>
+      <w:r>
+        <w:rPr>
+          <w:i/>
+          <w:iCs/>
+          <w:lang w:val="en-US"/>
+        </w:rPr>
+        <w:t>TensorFlow</w:t>
+      </w:r>
+      <w:r>
+        <w:rPr>
+          <w:lang w:val="en-US"/>
+        </w:rPr>
+        <w:t xml:space="preserve"> session for classifying postures.</w:t>
+      </w:r>
+    </w:p>
+    <w:p>
+      <w:pPr>
+        <w:pStyle w:val="Body"/>
+        <w:ind w:firstLine="388"/>
+      </w:pPr>
+      <w:r>
+        <w:rPr>
+          <w:lang w:val="en-US"/>
+        </w:rPr>
+        <w:t xml:space="preserve">The process image classification using </w:t>
+      </w:r>
+      <w:r>
+        <w:rPr>
+          <w:i/>
+          <w:iCs/>
+          <w:lang w:val="en-US"/>
+        </w:rPr>
+        <w:t>TensorFlow</w:t>
+      </w:r>
+      <w:r>
+        <w:rPr>
+          <w:lang w:val="en-US"/>
+        </w:rPr>
+        <w:t xml:space="preserve"> is shown in Fig. 12. First, we pre-process data to generate the input of the neural network. Then, we reshape input </w:t>
+      </w:r>
+      <w:r>
+        <w:rPr>
+          <w:lang w:val="en-US"/>
+        </w:rPr>
+        <w:lastRenderedPageBreak/>
+        <w:t xml:space="preserve">and create a convolutional layer, followed by the creation of a pooling layer. Above step is process is repeated multiple times to create the multiple convolution and pooling layers. The output of convolution and pooling layers is flattened before feeding it to the fully connected layer. A fully connected layer is created and an activation is also added. Lastly, a final layer for class prediction is created and weights and biases are stored using </w:t>
+      </w:r>
+      <w:r>
+        <w:rPr>
+          <w:i/>
+          <w:iCs/>
+          <w:lang w:val="en-US"/>
+        </w:rPr>
+        <w:t>TensorFlow</w:t>
+      </w:r>
+      <w:r>
+        <w:rPr>
+          <w:lang w:val="it-IT"/>
+        </w:rPr>
+        <w:t xml:space="preserve"> variables.</w:t>
+      </w:r>
+    </w:p>
+    <w:p>
+      <w:pPr>
+        <w:pStyle w:val="Heading2"/>
+        <w:numPr>
+          <w:ilvl w:val="1"/>
+          <w:numId w:val="2"/>
+        </w:numPr>
+      </w:pPr>
+      <w:r>
+        <w:t>Mobile Application</w:t>
       </w:r>
     </w:p>
     <w:p>
@@ -6957,154 +7606,24 @@
         <w:pStyle w:val="Body"/>
         <w:ind w:firstLine="720"/>
       </w:pPr>
-    </w:p>
-    <w:p>
-      <w:pPr>
-        <w:pStyle w:val="Body"/>
-        <w:ind w:firstLine="720"/>
-      </w:pPr>
-      <w:r>
-        <w:rPr>
-          <w:lang w:val="en-US"/>
-        </w:rPr>
-        <w:t xml:space="preserve">The images shown in Fig. 11 were used by the </w:t>
-      </w:r>
-      <w:r>
-        <w:rPr>
-          <w:i/>
-          <w:iCs/>
-          <w:lang w:val="en-US"/>
-        </w:rPr>
-        <w:t>TensorFlow</w:t>
-      </w:r>
-      <w:r>
-        <w:rPr>
-          <w:lang w:val="en-US"/>
-        </w:rPr>
-        <w:t xml:space="preserve"> session for sleep posture prediction. A new piece of data is classified when the python script reads a flag set in a text file that is edited by </w:t>
-      </w:r>
-      <w:proofErr w:type="spellStart"/>
-      <w:r>
-        <w:rPr>
-          <w:lang w:val="en-US"/>
-        </w:rPr>
-        <w:t>NodeJS</w:t>
-      </w:r>
-      <w:proofErr w:type="spellEnd"/>
-      <w:r>
-        <w:rPr>
-          <w:lang w:val="en-US"/>
-        </w:rPr>
-        <w:t xml:space="preserve">. This was to ensure that python script was not continuously polling the database. A method that allows us to start the Python script from the </w:t>
-      </w:r>
-      <w:proofErr w:type="spellStart"/>
-      <w:r>
-        <w:rPr>
-          <w:lang w:val="en-US"/>
-        </w:rPr>
-        <w:t>NodeJS</w:t>
-      </w:r>
-      <w:proofErr w:type="spellEnd"/>
-      <w:r>
-        <w:rPr>
-          <w:lang w:val="en-US"/>
-        </w:rPr>
-        <w:t xml:space="preserve"> was also tested</w:t>
-      </w:r>
-      <w:r>
-        <w:rPr>
-          <w:lang w:val="fr-FR"/>
-        </w:rPr>
-        <w:t xml:space="preserve"> (I believe </w:t>
-      </w:r>
-      <w:proofErr w:type="spellStart"/>
-      <w:r>
-        <w:rPr>
-          <w:lang w:val="fr-FR"/>
-        </w:rPr>
-        <w:t>this</w:t>
-      </w:r>
-      <w:proofErr w:type="spellEnd"/>
-      <w:r>
-        <w:rPr>
-          <w:lang w:val="fr-FR"/>
-        </w:rPr>
-        <w:t xml:space="preserve"> part </w:t>
-      </w:r>
-      <w:proofErr w:type="spellStart"/>
-      <w:r>
-        <w:rPr>
-          <w:lang w:val="fr-FR"/>
-        </w:rPr>
-        <w:t>should</w:t>
-      </w:r>
-      <w:proofErr w:type="spellEnd"/>
-      <w:r>
-        <w:rPr>
-          <w:lang w:val="fr-FR"/>
-        </w:rPr>
-        <w:t xml:space="preserve"> </w:t>
-      </w:r>
-      <w:proofErr w:type="spellStart"/>
-      <w:r>
-        <w:rPr>
-          <w:lang w:val="fr-FR"/>
-        </w:rPr>
-        <w:t>be</w:t>
-      </w:r>
-      <w:proofErr w:type="spellEnd"/>
-      <w:r>
-        <w:rPr>
-          <w:lang w:val="fr-FR"/>
-        </w:rPr>
-        <w:t xml:space="preserve"> </w:t>
-      </w:r>
-      <w:proofErr w:type="spellStart"/>
-      <w:r>
-        <w:rPr>
-          <w:lang w:val="fr-FR"/>
-        </w:rPr>
-        <w:t>removed</w:t>
-      </w:r>
-      <w:proofErr w:type="spellEnd"/>
-      <w:r>
-        <w:rPr>
-          <w:lang w:val="fr-FR"/>
-        </w:rPr>
-        <w:t>)</w:t>
-      </w:r>
-      <w:r>
-        <w:rPr>
-          <w:lang w:val="en-US"/>
-        </w:rPr>
-        <w:t xml:space="preserve">. However, it was found that it was not the optimal way of classifying data as the Python script will restart every time and was not able to classify data in the given time because the restart of the script will also restart the </w:t>
-      </w:r>
-      <w:r>
-        <w:rPr>
-          <w:i/>
-          <w:iCs/>
-          <w:lang w:val="en-US"/>
-        </w:rPr>
-        <w:t>TensorFlow</w:t>
-      </w:r>
-      <w:r>
-        <w:rPr>
-          <w:lang w:val="en-US"/>
-        </w:rPr>
-        <w:t xml:space="preserve"> session which creates a significant delay to start. Whenever the server updates the table with new data, the Python script begins to classify it. </w:t>
-      </w:r>
-    </w:p>
-    <w:p>
-      <w:pPr>
-        <w:pStyle w:val="Body"/>
-        <w:ind w:firstLine="720"/>
-      </w:pPr>
-    </w:p>
-    <w:p>
-      <w:pPr>
-        <w:pStyle w:val="Body"/>
-        <w:ind w:firstLine="388"/>
-      </w:pPr>
+      <w:r>
+        <w:rPr>
+          <w:lang w:val="en-US"/>
+        </w:rPr>
+        <w:t xml:space="preserve">The final stage of our solution was to display the processed data to the user using a smartphone. The Android application then provides the processed information to the end user. The information provided is </w:t>
+      </w:r>
+      <w:r>
+        <w:rPr>
+          <w:lang w:val="en-US"/>
+        </w:rPr>
+        <w:t>t</w:t>
+      </w:r>
+      <w:r>
+        <w:rPr>
+          <w:lang w:val="en-US"/>
+        </w:rPr>
+        <w:t xml:space="preserve">he current sleep posture and the statistical data for a specified date. The statistical data contains the overall time in bed and the posture distribution. The application also generates fall warning alert when the user is sleeping closer to the edge of the mat. The fall warning will help in preventing any potential fall injuries. If a user sleeps in one posture for a significant amount of time, a bed sore alert is generated for the caregiver so that they can attend the patient and help change their posture. Bed unoccupied alert is generated when the user leaves the bed which is </w:t>
+      </w:r>
       <w:r>
         <w:rPr>
           <w:noProof/>
@@ -7112,20 +7631,19 @@
           <w:szCs w:val="24"/>
           <w:lang w:val="en-US" w:eastAsia="en-US"/>
         </w:rPr>
-        <w:lastRenderedPageBreak/>
         <mc:AlternateContent>
           <mc:Choice Requires="wps">
             <w:drawing>
               <wp:anchor distT="80010" distB="80010" distL="80010" distR="80010" simplePos="0" relativeHeight="251663360" behindDoc="0" locked="0" layoutInCell="1" allowOverlap="1">
                 <wp:simplePos x="0" y="0"/>
-                <wp:positionH relativeFrom="page">
-                  <wp:posOffset>3886834</wp:posOffset>
+                <wp:positionH relativeFrom="margin">
+                  <wp:posOffset>-635</wp:posOffset>
                 </wp:positionH>
                 <wp:positionV relativeFrom="line">
-                  <wp:posOffset>4849495</wp:posOffset>
+                  <wp:posOffset>289459</wp:posOffset>
                 </wp:positionV>
-                <wp:extent cx="2954021" cy="1821815"/>
-                <wp:effectExtent l="0" t="0" r="0" b="0"/>
+                <wp:extent cx="2954020" cy="1821815"/>
+                <wp:effectExtent l="0" t="0" r="0" b="6985"/>
                 <wp:wrapSquare wrapText="bothSides" distT="80010" distB="80010" distL="80010" distR="80010"/>
                 <wp:docPr id="1073741844" name="officeArt object" descr="Text Box 2"/>
                 <wp:cNvGraphicFramePr/>
@@ -7136,7 +7654,7 @@
                       <wps:spPr>
                         <a:xfrm>
                           <a:off x="0" y="0"/>
-                          <a:ext cx="2954021" cy="1821815"/>
+                          <a:ext cx="2954020" cy="1821815"/>
                         </a:xfrm>
                         <a:prstGeom prst="rect">
                           <a:avLst/>
@@ -7165,7 +7683,7 @@
                                 <wp:inline distT="0" distB="0" distL="0" distR="0">
                                   <wp:extent cx="2858136" cy="1412875"/>
                                   <wp:effectExtent l="0" t="0" r="0" b="0"/>
-                                  <wp:docPr id="1073741845" name="officeArt object"/>
+                                  <wp:docPr id="37" name="officeArt object"/>
                                   <wp:cNvGraphicFramePr/>
                                   <a:graphic xmlns:a="http://schemas.openxmlformats.org/drawingml/2006/main">
                                     <a:graphicData uri="http://schemas.openxmlformats.org/drawingml/2006/picture">
@@ -7177,7 +7695,7 @@
                                           </pic:cNvPicPr>
                                         </pic:nvPicPr>
                                         <pic:blipFill>
-                                          <a:blip r:embed="rId15">
+                                          <a:blip r:embed="rId17">
                                             <a:extLst/>
                                           </a:blip>
                                           <a:stretch>
@@ -7227,7 +7745,7 @@
                                 <w:b/>
                                 <w:bCs/>
                               </w:rPr>
-                              <w:t>13</w:t>
+                              <w:t>10</w:t>
                             </w:r>
                             <w:r>
                               <w:rPr>
@@ -7244,12 +7762,18 @@
                     </wps:wsp>
                   </a:graphicData>
                 </a:graphic>
+                <wp14:sizeRelH relativeFrom="margin">
+                  <wp14:pctWidth>0</wp14:pctWidth>
+                </wp14:sizeRelH>
+                <wp14:sizeRelV relativeFrom="margin">
+                  <wp14:pctHeight>0</wp14:pctHeight>
+                </wp14:sizeRelV>
               </wp:anchor>
             </w:drawing>
           </mc:Choice>
           <mc:Fallback>
             <w:pict>
-              <v:shape id="_x0000_s1032" type="#_x0000_t202" alt="Text Box 2" style="position:absolute;left:0;text-align:left;margin-left:306.05pt;margin-top:381.85pt;width:232.6pt;height:143.45pt;z-index:251663360;visibility:visible;mso-wrap-style:square;mso-wrap-distance-left:6.3pt;mso-wrap-distance-top:6.3pt;mso-wrap-distance-right:6.3pt;mso-wrap-distance-bottom:6.3pt;mso-position-horizontal:absolute;mso-position-horizontal-relative:page;mso-position-vertical:absolute;mso-position-vertical-relative:line;v-text-anchor:top" o:gfxdata="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" stroked="f" strokeweight="1pt">
+              <v:shape id="_x0000_s1034" type="#_x0000_t202" alt="Text Box 2" style="position:absolute;left:0;text-align:left;margin-left:-.05pt;margin-top:22.8pt;width:232.6pt;height:143.45pt;z-index:251663360;visibility:visible;mso-wrap-style:square;mso-width-percent:0;mso-height-percent:0;mso-wrap-distance-left:6.3pt;mso-wrap-distance-top:6.3pt;mso-wrap-distance-right:6.3pt;mso-wrap-distance-bottom:6.3pt;mso-position-horizontal:absolute;mso-position-horizontal-relative:margin;mso-position-vertical:absolute;mso-position-vertical-relative:line;mso-width-percent:0;mso-height-percent:0;mso-width-relative:margin;mso-height-relative:margin;v-text-anchor:top" o:gfxdata="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" stroked="f" strokeweight="1pt">
                 <v:stroke miterlimit="4"/>
                 <v:textbox inset="1.27mm,1.27mm,1.27mm,1.27mm">
                   <w:txbxContent>
@@ -7266,7 +7790,7 @@
                           <wp:inline distT="0" distB="0" distL="0" distR="0">
                             <wp:extent cx="2858136" cy="1412875"/>
                             <wp:effectExtent l="0" t="0" r="0" b="0"/>
-                            <wp:docPr id="1073741845" name="officeArt object"/>
+                            <wp:docPr id="37" name="officeArt object"/>
                             <wp:cNvGraphicFramePr/>
                             <a:graphic xmlns:a="http://schemas.openxmlformats.org/drawingml/2006/main">
                               <a:graphicData uri="http://schemas.openxmlformats.org/drawingml/2006/picture">
@@ -7278,7 +7802,7 @@
                                     </pic:cNvPicPr>
                                   </pic:nvPicPr>
                                   <pic:blipFill>
-                                    <a:blip r:embed="rId15">
+                                    <a:blip r:embed="rId17">
                                       <a:extLst/>
                                     </a:blip>
                                     <a:stretch>
@@ -7328,7 +7852,7 @@
                           <w:b/>
                           <w:bCs/>
                         </w:rPr>
-                        <w:t>13</w:t>
+                        <w:t>10</w:t>
                       </w:r>
                       <w:r>
                         <w:rPr>
@@ -7339,7 +7863,7 @@
                     </w:p>
                   </w:txbxContent>
                 </v:textbox>
-                <w10:wrap type="square" anchorx="page" anchory="line"/>
+                <w10:wrap type="square" anchorx="margin" anchory="line"/>
               </v:shape>
             </w:pict>
           </mc:Fallback>
@@ -7347,550 +7871,9 @@
       </w:r>
       <w:r>
         <w:rPr>
-          <w:noProof/>
-          <w:sz w:val="18"/>
-          <w:szCs w:val="18"/>
-          <w:lang w:val="en-US" w:eastAsia="en-US"/>
-        </w:rPr>
-        <mc:AlternateContent>
-          <mc:Choice Requires="wps">
-            <w:drawing>
-              <wp:anchor distT="80010" distB="80010" distL="80010" distR="80010" simplePos="0" relativeHeight="251666432" behindDoc="0" locked="0" layoutInCell="1" allowOverlap="1">
-                <wp:simplePos x="0" y="0"/>
-                <wp:positionH relativeFrom="page">
-                  <wp:posOffset>720089</wp:posOffset>
-                </wp:positionH>
-                <wp:positionV relativeFrom="page">
-                  <wp:posOffset>7799069</wp:posOffset>
-                </wp:positionV>
-                <wp:extent cx="2849246" cy="1494156"/>
-                <wp:effectExtent l="0" t="0" r="0" b="0"/>
-                <wp:wrapSquare wrapText="bothSides" distT="80010" distB="80010" distL="80010" distR="80010"/>
-                <wp:docPr id="1073741846" name="officeArt object" descr="Text Box 2"/>
-                <wp:cNvGraphicFramePr/>
-                <a:graphic xmlns:a="http://schemas.openxmlformats.org/drawingml/2006/main">
-                  <a:graphicData uri="http://schemas.microsoft.com/office/word/2010/wordprocessingShape">
-                    <wps:wsp>
-                      <wps:cNvSpPr txBox="1"/>
-                      <wps:spPr>
-                        <a:xfrm>
-                          <a:off x="0" y="0"/>
-                          <a:ext cx="2849246" cy="1494156"/>
-                        </a:xfrm>
-                        <a:prstGeom prst="rect">
-                          <a:avLst/>
-                        </a:prstGeom>
-                        <a:solidFill>
-                          <a:srgbClr val="FFFFFF"/>
-                        </a:solidFill>
-                        <a:ln w="12700" cap="flat">
-                          <a:noFill/>
-                          <a:miter lim="400000"/>
-                        </a:ln>
-                        <a:effectLst/>
-                        <a:extLst>
-                          <a:ext uri="{C572A759-6A51-4108-AA02-DFA0A04FC94B}">
-                            <ma14:wrappingTextBoxFlag xmlns="" xmlns:w="http://schemas.openxmlformats.org/wordprocessingml/2006/main" xmlns:w10="urn:schemas-microsoft-com:office:word" xmlns:v="urn:schemas-microsoft-com:vml" xmlns:o="urn:schemas-microsoft-com:office:office" xmlns:ma14="http://schemas.microsoft.com/office/mac/drawingml/2011/main" val="1"/>
-                          </a:ext>
-                        </a:extLst>
-                      </wps:spPr>
-                      <wps:txbx>
-                        <w:txbxContent>
-                          <w:p>
-                            <w:pPr>
-                              <w:pStyle w:val="Body"/>
-                              <w:jc w:val="center"/>
-                            </w:pPr>
-                            <w:r>
-                              <w:rPr>
-                                <w:noProof/>
-                                <w:lang w:val="en-US" w:eastAsia="en-US"/>
-                              </w:rPr>
-                              <w:drawing>
-                                <wp:inline distT="0" distB="0" distL="0" distR="0">
-                                  <wp:extent cx="2757170" cy="1037795"/>
-                                  <wp:effectExtent l="0" t="0" r="5080" b="0"/>
-                                  <wp:docPr id="1073741847" name="officeArt object"/>
-                                  <wp:cNvGraphicFramePr/>
-                                  <a:graphic xmlns:a="http://schemas.openxmlformats.org/drawingml/2006/main">
-                                    <a:graphicData uri="http://schemas.openxmlformats.org/drawingml/2006/picture">
-                                      <pic:pic xmlns:pic="http://schemas.openxmlformats.org/drawingml/2006/picture">
-                                        <pic:nvPicPr>
-                                          <pic:cNvPr id="1073741847" name=""/>
-                                          <pic:cNvPicPr>
-                                            <a:picLocks/>
-                                          </pic:cNvPicPr>
-                                        </pic:nvPicPr>
-                                        <pic:blipFill>
-                                          <a:blip r:embed="rId16">
-                                            <a:extLst/>
-                                          </a:blip>
-                                          <a:stretch>
-                                            <a:fillRect/>
-                                          </a:stretch>
-                                        </pic:blipFill>
-                                        <pic:spPr>
-                                          <a:xfrm>
-                                            <a:off x="0" y="0"/>
-                                            <a:ext cx="2758485" cy="1038290"/>
-                                          </a:xfrm>
-                                          <a:prstGeom prst="rect">
-                                            <a:avLst/>
-                                          </a:prstGeom>
-                                        </pic:spPr>
-                                      </pic:pic>
-                                    </a:graphicData>
-                                  </a:graphic>
-                                </wp:inline>
-                              </w:drawing>
-                            </w:r>
-                          </w:p>
-                          <w:p>
-                            <w:pPr>
-                              <w:pStyle w:val="Body"/>
-                              <w:rPr>
-                                <w:b/>
-                                <w:bCs/>
-                              </w:rPr>
-                            </w:pPr>
-                          </w:p>
-                          <w:p>
-                            <w:pPr>
-                              <w:pStyle w:val="Body"/>
-                            </w:pPr>
-                            <w:r>
-                              <w:rPr>
-                                <w:b/>
-                                <w:bCs/>
-                              </w:rPr>
-                              <w:t>Fig. 12</w:t>
-                            </w:r>
-                            <w:r>
-                              <w:rPr>
-                                <w:lang w:val="en-US"/>
-                              </w:rPr>
-                              <w:t xml:space="preserve"> CNN process in TensorFlow</w:t>
-                            </w:r>
-                          </w:p>
-                        </w:txbxContent>
-                      </wps:txbx>
-                      <wps:bodyPr wrap="square" lIns="45719" tIns="45719" rIns="45719" bIns="45719" numCol="1" anchor="t">
-                        <a:noAutofit/>
-                      </wps:bodyPr>
-                    </wps:wsp>
-                  </a:graphicData>
-                </a:graphic>
-              </wp:anchor>
-            </w:drawing>
-          </mc:Choice>
-          <mc:Fallback>
-            <w:pict>
-              <v:shape id="_x0000_s1033" type="#_x0000_t202" alt="Text Box 2" style="position:absolute;left:0;text-align:left;margin-left:56.7pt;margin-top:614.1pt;width:224.35pt;height:117.65pt;z-index:251666432;visibility:visible;mso-wrap-style:square;mso-wrap-distance-left:6.3pt;mso-wrap-distance-top:6.3pt;mso-wrap-distance-right:6.3pt;mso-wrap-distance-bottom:6.3pt;mso-position-horizontal:absolute;mso-position-horizontal-relative:page;mso-position-vertical:absolute;mso-position-vertical-relative:page;v-text-anchor:top" o:gfxdata="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" stroked="f" strokeweight="1pt">
-                <v:stroke miterlimit="4"/>
-                <v:textbox inset="1.27mm,1.27mm,1.27mm,1.27mm">
-                  <w:txbxContent>
-                    <w:p>
-                      <w:pPr>
-                        <w:pStyle w:val="Body"/>
-                        <w:jc w:val="center"/>
-                      </w:pPr>
-                      <w:r>
-                        <w:rPr>
-                          <w:noProof/>
-                          <w:lang w:val="en-US" w:eastAsia="en-US"/>
-                        </w:rPr>
-                        <w:drawing>
-                          <wp:inline distT="0" distB="0" distL="0" distR="0">
-                            <wp:extent cx="2757170" cy="1037795"/>
-                            <wp:effectExtent l="0" t="0" r="5080" b="0"/>
-                            <wp:docPr id="1073741847" name="officeArt object"/>
-                            <wp:cNvGraphicFramePr/>
-                            <a:graphic xmlns:a="http://schemas.openxmlformats.org/drawingml/2006/main">
-                              <a:graphicData uri="http://schemas.openxmlformats.org/drawingml/2006/picture">
-                                <pic:pic xmlns:pic="http://schemas.openxmlformats.org/drawingml/2006/picture">
-                                  <pic:nvPicPr>
-                                    <pic:cNvPr id="1073741847" name=""/>
-                                    <pic:cNvPicPr>
-                                      <a:picLocks/>
-                                    </pic:cNvPicPr>
-                                  </pic:nvPicPr>
-                                  <pic:blipFill>
-                                    <a:blip r:embed="rId16">
-                                      <a:extLst/>
-                                    </a:blip>
-                                    <a:stretch>
-                                      <a:fillRect/>
-                                    </a:stretch>
-                                  </pic:blipFill>
-                                  <pic:spPr>
-                                    <a:xfrm>
-                                      <a:off x="0" y="0"/>
-                                      <a:ext cx="2758485" cy="1038290"/>
-                                    </a:xfrm>
-                                    <a:prstGeom prst="rect">
-                                      <a:avLst/>
-                                    </a:prstGeom>
-                                  </pic:spPr>
-                                </pic:pic>
-                              </a:graphicData>
-                            </a:graphic>
-                          </wp:inline>
-                        </w:drawing>
-                      </w:r>
-                    </w:p>
-                    <w:p>
-                      <w:pPr>
-                        <w:pStyle w:val="Body"/>
-                        <w:rPr>
-                          <w:b/>
-                          <w:bCs/>
-                        </w:rPr>
-                      </w:pPr>
-                    </w:p>
-                    <w:p>
-                      <w:pPr>
-                        <w:pStyle w:val="Body"/>
-                      </w:pPr>
-                      <w:r>
-                        <w:rPr>
-                          <w:b/>
-                          <w:bCs/>
-                        </w:rPr>
-                        <w:t>Fig. 12</w:t>
-                      </w:r>
-                      <w:r>
-                        <w:rPr>
-                          <w:lang w:val="en-US"/>
-                        </w:rPr>
-                        <w:t xml:space="preserve"> CNN process in TensorFlow</w:t>
-                      </w:r>
-                    </w:p>
-                  </w:txbxContent>
-                </v:textbox>
-                <w10:wrap type="square" anchorx="page" anchory="page"/>
-              </v:shape>
-            </w:pict>
-          </mc:Fallback>
-        </mc:AlternateContent>
-      </w:r>
-      <w:r>
-        <w:rPr>
-          <w:lang w:val="en-US"/>
-        </w:rPr>
-        <w:t xml:space="preserve">This is an image recognition problem and deep learning, specifically Convolutional Neural Networks (CNN), is an effective tool to solve this problem. We make us of </w:t>
-      </w:r>
-      <w:r>
-        <w:rPr>
-          <w:i/>
-          <w:iCs/>
-          <w:lang w:val="en-US"/>
-        </w:rPr>
-        <w:t>TensorFlow</w:t>
-      </w:r>
-      <w:r>
-        <w:rPr>
-          <w:lang w:val="en-US"/>
-        </w:rPr>
-        <w:t xml:space="preserve">, an open source artificial intelligence library which uses data flow graphs to build models. More precisely, it is an image classifier, type of image recognition algorithm that takes an image (or part of an image) as an input and predicts what the image contains. The output is a class label, which is one of the postures here. The dataset comprises 200 images for each of the six possible cases i.e. classes. Each image has three channels and all images have some aspect ratio. From the 200 collected images for each case, we filtered out the images that were either similar with other cases or were difficult to classify. This was due to the resolution of the mat. Instead of creating whole model again, we retrained existing model with our own data. We adapt a pre-trained network for other classification based on </w:t>
-      </w:r>
-      <w:r>
-        <w:rPr>
-          <w:i/>
-          <w:iCs/>
-          <w:lang w:val="en-US"/>
-        </w:rPr>
-        <w:t>TensorFlow</w:t>
-      </w:r>
-      <w:r>
-        <w:rPr>
-          <w:lang w:val="en-US"/>
-        </w:rPr>
-        <w:t xml:space="preserve"> Hub module that computes image feature vectors. By default, it uses the feature vectors computed by Inception V3 (CNN) trained on ImageNet. The training usually took around 10 to 15 minutes depending on the size of the data. Graph file generated from the training session </w:t>
-      </w:r>
-      <w:r>
-        <w:rPr>
-          <w:lang w:val="en-US"/>
-        </w:rPr>
-        <w:t xml:space="preserve">was then transferred to the server and used in a </w:t>
-      </w:r>
-      <w:r>
-        <w:rPr>
-          <w:i/>
-          <w:iCs/>
-          <w:lang w:val="en-US"/>
-        </w:rPr>
-        <w:t>TensorFlow</w:t>
-      </w:r>
-      <w:r>
-        <w:rPr>
-          <w:lang w:val="en-US"/>
-        </w:rPr>
-        <w:t xml:space="preserve"> session for classifying postures.</w:t>
-      </w:r>
-    </w:p>
-    <w:p>
-      <w:pPr>
-        <w:pStyle w:val="Body"/>
-        <w:ind w:firstLine="388"/>
-      </w:pPr>
-    </w:p>
-    <w:p>
-      <w:pPr>
-        <w:pStyle w:val="Body"/>
-        <w:ind w:firstLine="388"/>
-      </w:pPr>
-      <w:r>
-        <w:rPr>
-          <w:noProof/>
-          <w:lang w:val="en-US" w:eastAsia="en-US"/>
-        </w:rPr>
-        <mc:AlternateContent>
-          <mc:Choice Requires="wps">
-            <w:drawing>
-              <wp:anchor distT="80010" distB="80010" distL="80010" distR="80010" simplePos="0" relativeHeight="251662336" behindDoc="0" locked="0" layoutInCell="1" allowOverlap="1">
-                <wp:simplePos x="0" y="0"/>
-                <wp:positionH relativeFrom="column">
-                  <wp:posOffset>-8557</wp:posOffset>
-                </wp:positionH>
-                <wp:positionV relativeFrom="line">
-                  <wp:posOffset>-5403346</wp:posOffset>
-                </wp:positionV>
-                <wp:extent cx="2890112" cy="3111690"/>
-                <wp:effectExtent l="0" t="0" r="0" b="0"/>
-                <wp:wrapSquare wrapText="bothSides" distT="80010" distB="80010" distL="80010" distR="80010"/>
-                <wp:docPr id="1073741848" name="officeArt object" descr="Text Box 2"/>
-                <wp:cNvGraphicFramePr/>
-                <a:graphic xmlns:a="http://schemas.openxmlformats.org/drawingml/2006/main">
-                  <a:graphicData uri="http://schemas.microsoft.com/office/word/2010/wordprocessingShape">
-                    <wps:wsp>
-                      <wps:cNvSpPr txBox="1"/>
-                      <wps:spPr>
-                        <a:xfrm>
-                          <a:off x="0" y="0"/>
-                          <a:ext cx="2890112" cy="3111690"/>
-                        </a:xfrm>
-                        <a:prstGeom prst="rect">
-                          <a:avLst/>
-                        </a:prstGeom>
-                        <a:solidFill>
-                          <a:srgbClr val="FFFFFF"/>
-                        </a:solidFill>
-                        <a:ln w="12700" cap="flat">
-                          <a:noFill/>
-                          <a:miter lim="400000"/>
-                        </a:ln>
-                        <a:effectLst/>
-                      </wps:spPr>
-                      <wps:txbx>
-                        <w:txbxContent>
-                          <w:p>
-                            <w:pPr>
-                              <w:pStyle w:val="Body"/>
-                            </w:pPr>
-                            <w:r>
-                              <w:rPr>
-                                <w:noProof/>
-                                <w:lang w:val="en-US" w:eastAsia="en-US"/>
-                              </w:rPr>
-                              <w:drawing>
-                                <wp:inline distT="0" distB="0" distL="0" distR="0">
-                                  <wp:extent cx="2798545" cy="2629197"/>
-                                  <wp:effectExtent l="0" t="0" r="0" b="0"/>
-                                  <wp:docPr id="1073741849" name="officeArt object"/>
-                                  <wp:cNvGraphicFramePr/>
-                                  <a:graphic xmlns:a="http://schemas.openxmlformats.org/drawingml/2006/main">
-                                    <a:graphicData uri="http://schemas.openxmlformats.org/drawingml/2006/picture">
-                                      <pic:pic xmlns:pic="http://schemas.openxmlformats.org/drawingml/2006/picture">
-                                        <pic:nvPicPr>
-                                          <pic:cNvPr id="1073741849" name=""/>
-                                          <pic:cNvPicPr>
-                                            <a:picLocks/>
-                                          </pic:cNvPicPr>
-                                        </pic:nvPicPr>
-                                        <pic:blipFill>
-                                          <a:blip r:embed="rId17">
-                                            <a:extLst/>
-                                          </a:blip>
-                                          <a:stretch>
-                                            <a:fillRect/>
-                                          </a:stretch>
-                                        </pic:blipFill>
-                                        <pic:spPr>
-                                          <a:xfrm>
-                                            <a:off x="0" y="0"/>
-                                            <a:ext cx="2798545" cy="2629197"/>
-                                          </a:xfrm>
-                                          <a:prstGeom prst="rect">
-                                            <a:avLst/>
-                                          </a:prstGeom>
-                                        </pic:spPr>
-                                      </pic:pic>
-                                    </a:graphicData>
-                                  </a:graphic>
-                                </wp:inline>
-                              </w:drawing>
-                            </w:r>
-                          </w:p>
-                          <w:p>
-                            <w:pPr>
-                              <w:pStyle w:val="Body"/>
-                            </w:pPr>
-                            <w:r>
-                              <w:rPr>
-                                <w:b/>
-                                <w:bCs/>
-                              </w:rPr>
-                              <w:t>Fig. 11</w:t>
-                            </w:r>
-                            <w:r>
-                              <w:rPr>
-                                <w:lang w:val="en-US"/>
-                              </w:rPr>
-                              <w:t xml:space="preserve"> Categorical heat map images generated from the pressure readings. </w:t>
-                            </w:r>
-                          </w:p>
-                        </w:txbxContent>
-                      </wps:txbx>
-                      <wps:bodyPr wrap="square" lIns="45719" tIns="45719" rIns="45719" bIns="45719" numCol="1" anchor="t">
-                        <a:noAutofit/>
-                      </wps:bodyPr>
-                    </wps:wsp>
-                  </a:graphicData>
-                </a:graphic>
-              </wp:anchor>
-            </w:drawing>
-          </mc:Choice>
-          <mc:Fallback>
-            <w:pict>
-              <v:shape id="_x0000_s1034" type="#_x0000_t202" alt="Text Box 2" style="position:absolute;left:0;text-align:left;margin-left:-.65pt;margin-top:-425.45pt;width:227.55pt;height:245pt;z-index:251662336;visibility:visible;mso-wrap-style:square;mso-wrap-distance-left:6.3pt;mso-wrap-distance-top:6.3pt;mso-wrap-distance-right:6.3pt;mso-wrap-distance-bottom:6.3pt;mso-position-horizontal:absolute;mso-position-horizontal-relative:text;mso-position-vertical:absolute;mso-position-vertical-relative:line;v-text-anchor:top" o:gfxdata="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" stroked="f" strokeweight="1pt">
-                <v:stroke miterlimit="4"/>
-                <v:textbox inset="1.27mm,1.27mm,1.27mm,1.27mm">
-                  <w:txbxContent>
-                    <w:p>
-                      <w:pPr>
-                        <w:pStyle w:val="Body"/>
-                      </w:pPr>
-                      <w:r>
-                        <w:rPr>
-                          <w:noProof/>
-                          <w:lang w:val="en-US" w:eastAsia="en-US"/>
-                        </w:rPr>
-                        <w:drawing>
-                          <wp:inline distT="0" distB="0" distL="0" distR="0">
-                            <wp:extent cx="2798545" cy="2629197"/>
-                            <wp:effectExtent l="0" t="0" r="0" b="0"/>
-                            <wp:docPr id="1073741849" name="officeArt object"/>
-                            <wp:cNvGraphicFramePr/>
-                            <a:graphic xmlns:a="http://schemas.openxmlformats.org/drawingml/2006/main">
-                              <a:graphicData uri="http://schemas.openxmlformats.org/drawingml/2006/picture">
-                                <pic:pic xmlns:pic="http://schemas.openxmlformats.org/drawingml/2006/picture">
-                                  <pic:nvPicPr>
-                                    <pic:cNvPr id="1073741849" name=""/>
-                                    <pic:cNvPicPr>
-                                      <a:picLocks/>
-                                    </pic:cNvPicPr>
-                                  </pic:nvPicPr>
-                                  <pic:blipFill>
-                                    <a:blip r:embed="rId17">
-                                      <a:extLst/>
-                                    </a:blip>
-                                    <a:stretch>
-                                      <a:fillRect/>
-                                    </a:stretch>
-                                  </pic:blipFill>
-                                  <pic:spPr>
-                                    <a:xfrm>
-                                      <a:off x="0" y="0"/>
-                                      <a:ext cx="2798545" cy="2629197"/>
-                                    </a:xfrm>
-                                    <a:prstGeom prst="rect">
-                                      <a:avLst/>
-                                    </a:prstGeom>
-                                  </pic:spPr>
-                                </pic:pic>
-                              </a:graphicData>
-                            </a:graphic>
-                          </wp:inline>
-                        </w:drawing>
-                      </w:r>
-                    </w:p>
-                    <w:p>
-                      <w:pPr>
-                        <w:pStyle w:val="Body"/>
-                      </w:pPr>
-                      <w:r>
-                        <w:rPr>
-                          <w:b/>
-                          <w:bCs/>
-                        </w:rPr>
-                        <w:t>Fig. 11</w:t>
-                      </w:r>
-                      <w:r>
-                        <w:rPr>
-                          <w:lang w:val="en-US"/>
-                        </w:rPr>
-                        <w:t xml:space="preserve"> Categorical heat map images generated from the pressure readings. </w:t>
-                      </w:r>
-                    </w:p>
-                  </w:txbxContent>
-                </v:textbox>
-                <w10:wrap type="square" anchory="line"/>
-              </v:shape>
-            </w:pict>
-          </mc:Fallback>
-        </mc:AlternateContent>
-      </w:r>
-      <w:r>
-        <w:rPr>
-          <w:lang w:val="en-US"/>
-        </w:rPr>
-        <w:t xml:space="preserve">The process image classification using </w:t>
-      </w:r>
-      <w:r>
-        <w:rPr>
-          <w:i/>
-          <w:iCs/>
-          <w:lang w:val="en-US"/>
-        </w:rPr>
-        <w:t>TensorFlow</w:t>
-      </w:r>
-      <w:r>
-        <w:rPr>
-          <w:lang w:val="en-US"/>
-        </w:rPr>
-        <w:t xml:space="preserve"> is shown in Fig. 12. First, we pre-process data to generate the input of the neural network. Then, we reshape input and create a convolutional layer, followed by the creation of a pooling layer. Above step is process is repeated multiple times to create the multiple convolution and pooling layers. The output of convolution and pooling layers is flattened before feeding it to the fully connected layer. A fully connected layer is created and an activation is also added. Lastly, a final layer for class prediction is created and weights and biases are stored using </w:t>
-      </w:r>
-      <w:r>
-        <w:rPr>
-          <w:i/>
-          <w:iCs/>
-          <w:lang w:val="en-US"/>
-        </w:rPr>
-        <w:t>TensorFlow</w:t>
-      </w:r>
-      <w:r>
-        <w:rPr>
-          <w:lang w:val="it-IT"/>
-        </w:rPr>
-        <w:t xml:space="preserve"> variables.</w:t>
-      </w:r>
-    </w:p>
-    <w:p>
-      <w:pPr>
-        <w:pStyle w:val="Body"/>
-        <w:ind w:firstLine="388"/>
-      </w:pPr>
-    </w:p>
-    <w:p>
-      <w:pPr>
-        <w:pStyle w:val="Heading2"/>
-        <w:numPr>
-          <w:ilvl w:val="1"/>
-          <w:numId w:val="2"/>
-        </w:numPr>
-      </w:pPr>
-      <w:r>
-        <w:t>Mobile Application</w:t>
+          <w:lang w:val="en-US"/>
+        </w:rPr>
+        <w:t xml:space="preserve">also helpful for the caregivers. </w:t>
       </w:r>
     </w:p>
     <w:p>
@@ -7902,223 +7885,37 @@
         <w:rPr>
           <w:lang w:val="en-US"/>
         </w:rPr>
-        <w:t xml:space="preserve">The final stage of our solution was to display the processed data to the user using a smartphone. The Android application then provides the processed information to the end user. The information provided is the current sleep posture and the statistical data for a specified date. The statistical data contains the overall time in bed and the posture distribution. The application also generates fall warning alert when the user is sleeping closer to the edge of the mat. The fall warning will help in preventing any potential fall injuries. If a user sleeps in one posture for a significant amount of time, a bed sore alert is generated for the caregiver so that they can attend the patient and help change their posture. Bed unoccupied alert is generated when the user leaves the bed which is also helpful for the caregivers. </w:t>
-      </w:r>
-    </w:p>
-    <w:p>
-      <w:pPr>
-        <w:pStyle w:val="Body"/>
-        <w:ind w:firstLine="720"/>
-      </w:pPr>
-      <w:r>
-        <w:rPr>
-          <w:noProof/>
-          <w:lang w:val="en-US" w:eastAsia="en-US"/>
-        </w:rPr>
-        <w:lastRenderedPageBreak/>
-        <mc:AlternateContent>
-          <mc:Choice Requires="wps">
-            <w:drawing>
-              <wp:anchor distT="80010" distB="80010" distL="80010" distR="80010" simplePos="0" relativeHeight="251664384" behindDoc="0" locked="0" layoutInCell="1" allowOverlap="1">
-                <wp:simplePos x="0" y="0"/>
-                <wp:positionH relativeFrom="page">
-                  <wp:posOffset>4008642</wp:posOffset>
-                </wp:positionH>
-                <wp:positionV relativeFrom="line">
-                  <wp:posOffset>64466</wp:posOffset>
-                </wp:positionV>
-                <wp:extent cx="2872106" cy="2675256"/>
-                <wp:effectExtent l="0" t="0" r="0" b="0"/>
-                <wp:wrapSquare wrapText="bothSides" distT="80010" distB="80010" distL="80010" distR="80010"/>
-                <wp:docPr id="1073741850" name="officeArt object" descr="Text Box 2"/>
-                <wp:cNvGraphicFramePr/>
-                <a:graphic xmlns:a="http://schemas.openxmlformats.org/drawingml/2006/main">
-                  <a:graphicData uri="http://schemas.microsoft.com/office/word/2010/wordprocessingShape">
-                    <wps:wsp>
-                      <wps:cNvSpPr txBox="1"/>
-                      <wps:spPr>
-                        <a:xfrm>
-                          <a:off x="0" y="0"/>
-                          <a:ext cx="2872106" cy="2675256"/>
-                        </a:xfrm>
-                        <a:prstGeom prst="rect">
-                          <a:avLst/>
-                        </a:prstGeom>
-                        <a:solidFill>
-                          <a:srgbClr val="FFFFFF"/>
-                        </a:solidFill>
-                        <a:ln w="12700" cap="flat">
-                          <a:noFill/>
-                          <a:miter lim="400000"/>
-                        </a:ln>
-                        <a:effectLst/>
-                      </wps:spPr>
-                      <wps:txbx>
-                        <w:txbxContent>
-                          <w:p>
-                            <w:pPr>
-                              <w:pStyle w:val="Body"/>
-                            </w:pPr>
-                            <w:r>
-                              <w:rPr>
-                                <w:noProof/>
-                                <w:lang w:val="en-US" w:eastAsia="en-US"/>
-                              </w:rPr>
-                              <w:drawing>
-                                <wp:inline distT="0" distB="0" distL="0" distR="0">
-                                  <wp:extent cx="2746326" cy="2406019"/>
-                                  <wp:effectExtent l="0" t="0" r="0" b="0"/>
-                                  <wp:docPr id="1073741851" name="officeArt object"/>
-                                  <wp:cNvGraphicFramePr/>
-                                  <a:graphic xmlns:a="http://schemas.openxmlformats.org/drawingml/2006/main">
-                                    <a:graphicData uri="http://schemas.openxmlformats.org/drawingml/2006/picture">
-                                      <pic:pic xmlns:pic="http://schemas.openxmlformats.org/drawingml/2006/picture">
-                                        <pic:nvPicPr>
-                                          <pic:cNvPr id="1073741851" name=""/>
-                                          <pic:cNvPicPr>
-                                            <a:picLocks/>
-                                          </pic:cNvPicPr>
-                                        </pic:nvPicPr>
-                                        <pic:blipFill>
-                                          <a:blip r:embed="rId18">
-                                            <a:extLst/>
-                                          </a:blip>
-                                          <a:stretch>
-                                            <a:fillRect/>
-                                          </a:stretch>
-                                        </pic:blipFill>
-                                        <pic:spPr>
-                                          <a:xfrm>
-                                            <a:off x="0" y="0"/>
-                                            <a:ext cx="2746326" cy="2406019"/>
-                                          </a:xfrm>
-                                          <a:prstGeom prst="rect">
-                                            <a:avLst/>
-                                          </a:prstGeom>
-                                        </pic:spPr>
-                                      </pic:pic>
-                                    </a:graphicData>
-                                  </a:graphic>
-                                </wp:inline>
-                              </w:drawing>
-                            </w:r>
-                          </w:p>
-                          <w:p>
-                            <w:pPr>
-                              <w:pStyle w:val="Body"/>
-                            </w:pPr>
-                            <w:r>
-                              <w:rPr>
-                                <w:b/>
-                                <w:bCs/>
-                                <w:lang w:val="da-DK"/>
-                              </w:rPr>
-                              <w:t>Fig 14</w:t>
-                            </w:r>
-                            <w:r>
-                              <w:rPr>
-                                <w:lang w:val="en-US"/>
-                              </w:rPr>
-                              <w:t xml:space="preserve"> (a) Live posture image (b) fall alert</w:t>
-                            </w:r>
-                          </w:p>
-                        </w:txbxContent>
-                      </wps:txbx>
-                      <wps:bodyPr wrap="square" lIns="45719" tIns="45719" rIns="45719" bIns="45719" numCol="1" anchor="t">
-                        <a:noAutofit/>
-                      </wps:bodyPr>
-                    </wps:wsp>
-                  </a:graphicData>
-                </a:graphic>
-              </wp:anchor>
-            </w:drawing>
-          </mc:Choice>
-          <mc:Fallback>
-            <w:pict>
-              <v:shape id="_x0000_s1035" type="#_x0000_t202" alt="Text Box 2" style="position:absolute;left:0;text-align:left;margin-left:315.65pt;margin-top:5.1pt;width:226.15pt;height:210.65pt;z-index:251664384;visibility:visible;mso-wrap-style:square;mso-wrap-distance-left:6.3pt;mso-wrap-distance-top:6.3pt;mso-wrap-distance-right:6.3pt;mso-wrap-distance-bottom:6.3pt;mso-position-horizontal:absolute;mso-position-horizontal-relative:page;mso-position-vertical:absolute;mso-position-vertical-relative:line;v-text-anchor:top" o:gfxdata="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" stroked="f" strokeweight="1pt">
-                <v:stroke miterlimit="4"/>
-                <v:textbox inset="1.27mm,1.27mm,1.27mm,1.27mm">
-                  <w:txbxContent>
-                    <w:p>
-                      <w:pPr>
-                        <w:pStyle w:val="Body"/>
-                      </w:pPr>
-                      <w:r>
-                        <w:rPr>
-                          <w:noProof/>
-                          <w:lang w:val="en-US" w:eastAsia="en-US"/>
-                        </w:rPr>
-                        <w:drawing>
-                          <wp:inline distT="0" distB="0" distL="0" distR="0">
-                            <wp:extent cx="2746326" cy="2406019"/>
-                            <wp:effectExtent l="0" t="0" r="0" b="0"/>
-                            <wp:docPr id="1073741851" name="officeArt object"/>
-                            <wp:cNvGraphicFramePr/>
-                            <a:graphic xmlns:a="http://schemas.openxmlformats.org/drawingml/2006/main">
-                              <a:graphicData uri="http://schemas.openxmlformats.org/drawingml/2006/picture">
-                                <pic:pic xmlns:pic="http://schemas.openxmlformats.org/drawingml/2006/picture">
-                                  <pic:nvPicPr>
-                                    <pic:cNvPr id="1073741851" name=""/>
-                                    <pic:cNvPicPr>
-                                      <a:picLocks/>
-                                    </pic:cNvPicPr>
-                                  </pic:nvPicPr>
-                                  <pic:blipFill>
-                                    <a:blip r:embed="rId18">
-                                      <a:extLst/>
-                                    </a:blip>
-                                    <a:stretch>
-                                      <a:fillRect/>
-                                    </a:stretch>
-                                  </pic:blipFill>
-                                  <pic:spPr>
-                                    <a:xfrm>
-                                      <a:off x="0" y="0"/>
-                                      <a:ext cx="2746326" cy="2406019"/>
-                                    </a:xfrm>
-                                    <a:prstGeom prst="rect">
-                                      <a:avLst/>
-                                    </a:prstGeom>
-                                  </pic:spPr>
-                                </pic:pic>
-                              </a:graphicData>
-                            </a:graphic>
-                          </wp:inline>
-                        </w:drawing>
-                      </w:r>
-                    </w:p>
-                    <w:p>
-                      <w:pPr>
-                        <w:pStyle w:val="Body"/>
-                      </w:pPr>
-                      <w:r>
-                        <w:rPr>
-                          <w:b/>
-                          <w:bCs/>
-                          <w:lang w:val="da-DK"/>
-                        </w:rPr>
-                        <w:t>Fig 14</w:t>
-                      </w:r>
-                      <w:r>
-                        <w:rPr>
-                          <w:lang w:val="en-US"/>
-                        </w:rPr>
-                        <w:t xml:space="preserve"> (a) Live posture image (b) fall alert</w:t>
-                      </w:r>
-                    </w:p>
-                  </w:txbxContent>
-                </v:textbox>
-                <w10:wrap type="square" anchorx="page" anchory="line"/>
-              </v:shape>
-            </w:pict>
-          </mc:Fallback>
-        </mc:AlternateContent>
-      </w:r>
-      <w:r>
-        <w:rPr>
-          <w:lang w:val="en-US"/>
-        </w:rPr>
-        <w:t xml:space="preserve">Fig. 13 shows the screenshots of our Android app. The first screenshot is of the user login as shown in Fig. 13(A). The user login screen also provides a general description of the application. Once a user has successfully logged in, the user can then access the dashboard (Fig. 13 (B)) from where the user can check the current status of the mat of whether someone is on the mat or not. </w:t>
+        <w:t>Fig. 9</w:t>
+      </w:r>
+      <w:r>
+        <w:rPr>
+          <w:lang w:val="en-US"/>
+        </w:rPr>
+        <w:t xml:space="preserve"> shows the screenshots of our Android app. The first screenshot is of th</w:t>
+      </w:r>
+      <w:r>
+        <w:rPr>
+          <w:lang w:val="en-US"/>
+        </w:rPr>
+        <w:t>e user login as shown in Fig. 9</w:t>
+      </w:r>
+      <w:r>
+        <w:rPr>
+          <w:lang w:val="en-US"/>
+        </w:rPr>
+        <w:t>(A). The user login screen also provides a general description of the application. Once a user has successfully logged in, the user can th</w:t>
+      </w:r>
+      <w:r>
+        <w:rPr>
+          <w:lang w:val="en-US"/>
+        </w:rPr>
+        <w:t>en access the dashboard (Fig. 9</w:t>
+      </w:r>
+      <w:r>
+        <w:rPr>
+          <w:lang w:val="en-US"/>
+        </w:rPr>
+        <w:t xml:space="preserve">(B)) from where the user can check the current status of the mat of whether someone is on the mat or not. </w:t>
       </w:r>
       <w:r>
         <w:rPr>
@@ -8156,7 +7953,19 @@
         <w:rPr>
           <w:lang w:val="en-US"/>
         </w:rPr>
-        <w:t xml:space="preserve">option and then select a date through the calendar menu as shown in Fig. 13(D). The </w:t>
+        <w:t>option and then select a date through the c</w:t>
+      </w:r>
+      <w:r>
+        <w:rPr>
+          <w:lang w:val="en-US"/>
+        </w:rPr>
+        <w:t>alendar menu as shown in Fig. 9</w:t>
+      </w:r>
+      <w:r>
+        <w:rPr>
+          <w:lang w:val="en-US"/>
+        </w:rPr>
+        <w:t xml:space="preserve">(D). The </w:t>
       </w:r>
       <w:r>
         <w:rPr>
@@ -8172,7 +7981,19 @@
         <w:rPr>
           <w:lang w:val="en-US"/>
         </w:rPr>
-        <w:t xml:space="preserve">option also provides information regarding overall time in bed (Fig. 13(C)). This time is measured from midday of the selected date to the midday of the next day; a complete day. </w:t>
+        <w:t>option also provides information regard</w:t>
+      </w:r>
+      <w:r>
+        <w:rPr>
+          <w:lang w:val="en-US"/>
+        </w:rPr>
+        <w:t>ing overall time in bed (Fig. 9</w:t>
+      </w:r>
+      <w:r>
+        <w:rPr>
+          <w:lang w:val="en-US"/>
+        </w:rPr>
+        <w:t xml:space="preserve">(C)). This time is measured from midday of the selected date to the midday of the next day; a complete day. </w:t>
       </w:r>
     </w:p>
     <w:p>
@@ -8205,13 +8026,220 @@
     <w:p>
       <w:pPr>
         <w:pStyle w:val="Body"/>
-      </w:pPr>
+        <w:ind w:firstLine="720"/>
+        <w:rPr>
+          <w:lang w:val="en-US"/>
+        </w:rPr>
+      </w:pPr>
+      <w:r>
+        <w:rPr>
+          <w:lang w:val="en-US"/>
+        </w:rPr>
+        <w:t xml:space="preserve">In order to confirm the validity of the proposed </w:t>
+      </w:r>
+      <w:r>
+        <w:rPr>
+          <w:lang w:val="en-US"/>
+        </w:rPr>
+        <w:t>system</w:t>
+      </w:r>
+      <w:r>
+        <w:rPr>
+          <w:lang w:val="en-US"/>
+        </w:rPr>
+        <w:t xml:space="preserve">, </w:t>
+      </w:r>
+      <w:r>
+        <w:rPr>
+          <w:lang w:val="en-US"/>
+        </w:rPr>
+        <w:t xml:space="preserve">we conducted </w:t>
+      </w:r>
+      <w:r>
+        <w:rPr>
+          <w:lang w:val="en-US"/>
+        </w:rPr>
+        <w:t>the accuracy test for the recognition algorithm.</w:t>
+      </w:r>
+      <w:r>
+        <w:rPr>
+          <w:lang w:val="en-US"/>
+        </w:rPr>
+        <w:t xml:space="preserve"> </w:t>
+      </w:r>
+      <w:r>
+        <w:rPr>
+          <w:lang w:val="en-US"/>
+        </w:rPr>
+        <w:t>The controller responsible for</w:t>
+      </w:r>
+      <w:r>
+        <w:rPr>
+          <w:lang w:val="en-US"/>
+        </w:rPr>
+        <w:t xml:space="preserve"> </w:t>
+      </w:r>
+      <w:r>
+        <w:rPr>
+          <w:lang w:val="en-US"/>
+        </w:rPr>
+        <w:t xml:space="preserve">measurement </w:t>
+      </w:r>
+      <w:r>
+        <w:rPr>
+          <w:lang w:val="en-US"/>
+        </w:rPr>
+        <w:t>was ATMega324</w:t>
+      </w:r>
+      <w:r>
+        <w:rPr>
+          <w:lang w:val="en-US"/>
+        </w:rPr>
+        <w:t>.</w:t>
+      </w:r>
+      <w:r>
+        <w:rPr>
+          <w:lang w:val="en-US"/>
+        </w:rPr>
+        <w:t xml:space="preserve"> </w:t>
+      </w:r>
+      <w:r>
+        <w:rPr>
+          <w:lang w:val="en-US"/>
+        </w:rPr>
+        <w:t>Experiments were conducted by extracting the pressure data</w:t>
+      </w:r>
+      <w:r>
+        <w:rPr>
+          <w:lang w:val="en-US"/>
+        </w:rPr>
+        <w:t xml:space="preserve"> </w:t>
+      </w:r>
+      <w:r>
+        <w:rPr>
+          <w:lang w:val="en-US"/>
+        </w:rPr>
+        <w:t xml:space="preserve">generated by the subject lying down on the </w:t>
+      </w:r>
+      <w:r>
+        <w:rPr>
+          <w:lang w:val="en-US"/>
+        </w:rPr>
+        <w:t>mat</w:t>
+      </w:r>
+      <w:r>
+        <w:rPr>
+          <w:lang w:val="en-US"/>
+        </w:rPr>
+        <w:t xml:space="preserve"> and forming a data</w:t>
+      </w:r>
+      <w:r>
+        <w:rPr>
+          <w:lang w:val="en-US"/>
+        </w:rPr>
+        <w:t xml:space="preserve"> </w:t>
+      </w:r>
+      <w:r>
+        <w:rPr>
+          <w:lang w:val="en-US"/>
+        </w:rPr>
+        <w:t>set. The subjects who participated in the experiment were a 26-year-old male with a height of 176.8cm and a weight of 62.1kg.</w:t>
+      </w:r>
+      <w:r>
+        <w:rPr>
+          <w:lang w:val="en-US"/>
+        </w:rPr>
+        <w:t xml:space="preserve"> </w:t>
+      </w:r>
+      <w:r>
+        <w:rPr>
+          <w:lang w:val="en-US"/>
+        </w:rPr>
+        <w:t>In</w:t>
+      </w:r>
+      <w:r>
+        <w:rPr>
+          <w:lang w:val="en-US"/>
+        </w:rPr>
+        <w:t xml:space="preserve"> </w:t>
+      </w:r>
+      <w:r>
+        <w:rPr>
+          <w:lang w:val="en-US"/>
+        </w:rPr>
+        <w:t>order to confirm the recognition accuracy, we constructed 100</w:t>
+      </w:r>
+      <w:r>
+        <w:rPr>
+          <w:lang w:val="en-US"/>
+        </w:rPr>
+        <w:t xml:space="preserve"> </w:t>
+      </w:r>
+      <w:r>
+        <w:rPr>
+          <w:lang w:val="en-US"/>
+        </w:rPr>
+        <w:t>data sets for each posture and executed the algorithm by dividing</w:t>
+      </w:r>
+      <w:r>
+        <w:rPr>
+          <w:lang w:val="en-US"/>
+        </w:rPr>
+        <w:t xml:space="preserve"> </w:t>
+      </w:r>
+      <w:r>
+        <w:rPr>
+          <w:lang w:val="en-US"/>
+        </w:rPr>
+        <w:t>ten by ten.</w:t>
+      </w:r>
+      <w:r>
+        <w:rPr>
+          <w:lang w:val="en-US"/>
+        </w:rPr>
+        <w:t xml:space="preserve"> </w:t>
+      </w:r>
+      <w:r>
+        <w:rPr>
+          <w:lang w:val="en-US"/>
+        </w:rPr>
+        <w:t>The following results were obtained by comparing the</w:t>
+      </w:r>
+      <w:r>
+        <w:rPr>
+          <w:lang w:val="en-US"/>
+        </w:rPr>
+        <w:t xml:space="preserve"> </w:t>
+      </w:r>
+      <w:r>
+        <w:rPr>
+          <w:lang w:val="en-US"/>
+        </w:rPr>
+        <w:t>perceived attitude with the actual dataset.</w:t>
+      </w:r>
+      <w:r>
+        <w:rPr>
+          <w:lang w:val="en-US"/>
+        </w:rPr>
+        <w:t xml:space="preserve"> </w:t>
+      </w:r>
     </w:p>
     <w:p>
       <w:pPr>
         <w:pStyle w:val="Body"/>
         <w:ind w:firstLine="720"/>
-      </w:pPr>
+        <w:rPr>
+          <w:lang w:val="en-US"/>
+        </w:rPr>
+      </w:pPr>
+    </w:p>
+    <w:p>
+      <w:pPr>
+        <w:pStyle w:val="Body"/>
+        <w:ind w:firstLine="720"/>
+      </w:pPr>
+      <w:bookmarkStart w:id="7" w:name="_GoBack"/>
+      <w:bookmarkEnd w:id="7"/>
       <w:r>
         <w:rPr>
           <w:lang w:val="en-US"/>
@@ -9103,12 +9131,27 @@
       <w:pPr>
         <w:pStyle w:val="Body"/>
         <w:ind w:firstLine="720"/>
-      </w:pPr>
-      <w:r>
-        <w:rPr>
-          <w:lang w:val="en-US"/>
-        </w:rPr>
-        <w:t xml:space="preserve">The current posture is displayed on the app screen as shown in Fig. 14(a). Fall Alert is triggered when the system detects that the user is close to either the left or the right edge of the mat, which can be seen in Fig. 13 (b). When the user leaves the bed, the </w:t>
+        <w:rPr>
+          <w:lang w:val="en-US"/>
+        </w:rPr>
+      </w:pPr>
+      <w:r>
+        <w:rPr>
+          <w:lang w:val="en-US"/>
+        </w:rPr>
+        <w:t>The current posture is displayed on the app scree</w:t>
+      </w:r>
+      <w:r>
+        <w:rPr>
+          <w:lang w:val="en-US"/>
+        </w:rPr>
+        <w:t>n as shown in Fig. 10</w:t>
+      </w:r>
+      <w:r>
+        <w:rPr>
+          <w:lang w:val="en-US"/>
+        </w:rPr>
+        <w:t xml:space="preserve">(a). Fall Alert is triggered when the system detects that the user is close to either the left or the right edge of the mat, which can be seen in Fig. 13 (b). When the user leaves the bed, the </w:t>
       </w:r>
       <w:r>
         <w:rPr>
@@ -9124,8 +9167,230 @@
         <w:rPr>
           <w:lang w:val="en-US"/>
         </w:rPr>
-        <w:t>is triggered for the caregiver. This notifies the caregiver that the bed occupant has left the bed. Both alerts are intended to inform the android application user about the possibility that the user may fall or has fallen out of bed.</w:t>
-      </w:r>
+        <w:t xml:space="preserve">is triggered for the caregiver. This notifies the caregiver that </w:t>
+      </w:r>
+      <w:r>
+        <w:rPr>
+          <w:noProof/>
+          <w:lang w:val="en-US" w:eastAsia="en-US"/>
+        </w:rPr>
+        <w:lastRenderedPageBreak/>
+        <mc:AlternateContent>
+          <mc:Choice Requires="wps">
+            <w:drawing>
+              <wp:anchor distT="80010" distB="80010" distL="80010" distR="80010" simplePos="0" relativeHeight="251689984" behindDoc="0" locked="0" layoutInCell="1" allowOverlap="1" wp14:anchorId="572B3B66" wp14:editId="3092A560">
+                <wp:simplePos x="0" y="0"/>
+                <wp:positionH relativeFrom="column">
+                  <wp:align>left</wp:align>
+                </wp:positionH>
+                <wp:positionV relativeFrom="line">
+                  <wp:posOffset>266828</wp:posOffset>
+                </wp:positionV>
+                <wp:extent cx="2872105" cy="2170430"/>
+                <wp:effectExtent l="0" t="0" r="4445" b="1270"/>
+                <wp:wrapSquare wrapText="bothSides" distT="80010" distB="80010" distL="80010" distR="80010"/>
+                <wp:docPr id="1073741850" name="officeArt object" descr="Text Box 2"/>
+                <wp:cNvGraphicFramePr/>
+                <a:graphic xmlns:a="http://schemas.openxmlformats.org/drawingml/2006/main">
+                  <a:graphicData uri="http://schemas.microsoft.com/office/word/2010/wordprocessingShape">
+                    <wps:wsp>
+                      <wps:cNvSpPr txBox="1"/>
+                      <wps:spPr>
+                        <a:xfrm>
+                          <a:off x="0" y="0"/>
+                          <a:ext cx="2872105" cy="2170430"/>
+                        </a:xfrm>
+                        <a:prstGeom prst="rect">
+                          <a:avLst/>
+                        </a:prstGeom>
+                        <a:solidFill>
+                          <a:srgbClr val="FFFFFF"/>
+                        </a:solidFill>
+                        <a:ln w="12700" cap="flat">
+                          <a:noFill/>
+                          <a:miter lim="400000"/>
+                        </a:ln>
+                        <a:effectLst/>
+                      </wps:spPr>
+                      <wps:txbx>
+                        <w:txbxContent>
+                          <w:p>
+                            <w:pPr>
+                              <w:pStyle w:val="Body"/>
+                            </w:pPr>
+                            <w:r>
+                              <w:rPr>
+                                <w:noProof/>
+                                <w:lang w:val="en-US" w:eastAsia="en-US"/>
+                              </w:rPr>
+                              <w:drawing>
+                                <wp:inline distT="0" distB="0" distL="0" distR="0" wp14:anchorId="204571CB" wp14:editId="232B4999">
+                                  <wp:extent cx="2133865" cy="1901373"/>
+                                  <wp:effectExtent l="0" t="0" r="0" b="3810"/>
+                                  <wp:docPr id="17" name="officeArt object"/>
+                                  <wp:cNvGraphicFramePr/>
+                                  <a:graphic xmlns:a="http://schemas.openxmlformats.org/drawingml/2006/main">
+                                    <a:graphicData uri="http://schemas.openxmlformats.org/drawingml/2006/picture">
+                                      <pic:pic xmlns:pic="http://schemas.openxmlformats.org/drawingml/2006/picture">
+                                        <pic:nvPicPr>
+                                          <pic:cNvPr id="1073741851" name=""/>
+                                          <pic:cNvPicPr>
+                                            <a:picLocks/>
+                                          </pic:cNvPicPr>
+                                        </pic:nvPicPr>
+                                        <pic:blipFill>
+                                          <a:blip r:embed="rId18">
+                                            <a:extLst/>
+                                          </a:blip>
+                                          <a:stretch>
+                                            <a:fillRect/>
+                                          </a:stretch>
+                                        </pic:blipFill>
+                                        <pic:spPr>
+                                          <a:xfrm>
+                                            <a:off x="0" y="0"/>
+                                            <a:ext cx="2150455" cy="1916156"/>
+                                          </a:xfrm>
+                                          <a:prstGeom prst="rect">
+                                            <a:avLst/>
+                                          </a:prstGeom>
+                                        </pic:spPr>
+                                      </pic:pic>
+                                    </a:graphicData>
+                                  </a:graphic>
+                                </wp:inline>
+                              </w:drawing>
+                            </w:r>
+                          </w:p>
+                          <w:p>
+                            <w:pPr>
+                              <w:pStyle w:val="Body"/>
+                            </w:pPr>
+                            <w:r>
+                              <w:rPr>
+                                <w:b/>
+                                <w:bCs/>
+                                <w:lang w:val="da-DK"/>
+                              </w:rPr>
+                              <w:t>Fig 11</w:t>
+                            </w:r>
+                            <w:r>
+                              <w:rPr>
+                                <w:lang w:val="en-US"/>
+                              </w:rPr>
+                              <w:t xml:space="preserve"> (a) Live posture image (b) fall alert</w:t>
+                            </w:r>
+                          </w:p>
+                        </w:txbxContent>
+                      </wps:txbx>
+                      <wps:bodyPr wrap="square" lIns="45719" tIns="45719" rIns="45719" bIns="45719" numCol="1" anchor="t">
+                        <a:noAutofit/>
+                      </wps:bodyPr>
+                    </wps:wsp>
+                  </a:graphicData>
+                </a:graphic>
+                <wp14:sizeRelV relativeFrom="margin">
+                  <wp14:pctHeight>0</wp14:pctHeight>
+                </wp14:sizeRelV>
+              </wp:anchor>
+            </w:drawing>
+          </mc:Choice>
+          <mc:Fallback>
+            <w:pict>
+              <v:shape w14:anchorId="572B3B66" id="_x0000_s1035" type="#_x0000_t202" alt="Text Box 2" style="position:absolute;left:0;text-align:left;margin-left:0;margin-top:21pt;width:226.15pt;height:170.9pt;z-index:251689984;visibility:visible;mso-wrap-style:square;mso-height-percent:0;mso-wrap-distance-left:6.3pt;mso-wrap-distance-top:6.3pt;mso-wrap-distance-right:6.3pt;mso-wrap-distance-bottom:6.3pt;mso-position-horizontal:left;mso-position-horizontal-relative:text;mso-position-vertical:absolute;mso-position-vertical-relative:line;mso-height-percent:0;mso-height-relative:margin;v-text-anchor:top" o:gfxdata="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" stroked="f" strokeweight="1pt">
+                <v:stroke miterlimit="4"/>
+                <v:textbox inset="1.27mm,1.27mm,1.27mm,1.27mm">
+                  <w:txbxContent>
+                    <w:p>
+                      <w:pPr>
+                        <w:pStyle w:val="Body"/>
+                      </w:pPr>
+                      <w:r>
+                        <w:rPr>
+                          <w:noProof/>
+                          <w:lang w:val="en-US" w:eastAsia="en-US"/>
+                        </w:rPr>
+                        <w:drawing>
+                          <wp:inline distT="0" distB="0" distL="0" distR="0" wp14:anchorId="204571CB" wp14:editId="232B4999">
+                            <wp:extent cx="2133865" cy="1901373"/>
+                            <wp:effectExtent l="0" t="0" r="0" b="3810"/>
+                            <wp:docPr id="17" name="officeArt object"/>
+                            <wp:cNvGraphicFramePr/>
+                            <a:graphic xmlns:a="http://schemas.openxmlformats.org/drawingml/2006/main">
+                              <a:graphicData uri="http://schemas.openxmlformats.org/drawingml/2006/picture">
+                                <pic:pic xmlns:pic="http://schemas.openxmlformats.org/drawingml/2006/picture">
+                                  <pic:nvPicPr>
+                                    <pic:cNvPr id="1073741851" name=""/>
+                                    <pic:cNvPicPr>
+                                      <a:picLocks/>
+                                    </pic:cNvPicPr>
+                                  </pic:nvPicPr>
+                                  <pic:blipFill>
+                                    <a:blip r:embed="rId18">
+                                      <a:extLst/>
+                                    </a:blip>
+                                    <a:stretch>
+                                      <a:fillRect/>
+                                    </a:stretch>
+                                  </pic:blipFill>
+                                  <pic:spPr>
+                                    <a:xfrm>
+                                      <a:off x="0" y="0"/>
+                                      <a:ext cx="2150455" cy="1916156"/>
+                                    </a:xfrm>
+                                    <a:prstGeom prst="rect">
+                                      <a:avLst/>
+                                    </a:prstGeom>
+                                  </pic:spPr>
+                                </pic:pic>
+                              </a:graphicData>
+                            </a:graphic>
+                          </wp:inline>
+                        </w:drawing>
+                      </w:r>
+                    </w:p>
+                    <w:p>
+                      <w:pPr>
+                        <w:pStyle w:val="Body"/>
+                      </w:pPr>
+                      <w:r>
+                        <w:rPr>
+                          <w:b/>
+                          <w:bCs/>
+                          <w:lang w:val="da-DK"/>
+                        </w:rPr>
+                        <w:t>Fig 11</w:t>
+                      </w:r>
+                      <w:r>
+                        <w:rPr>
+                          <w:lang w:val="en-US"/>
+                        </w:rPr>
+                        <w:t xml:space="preserve"> (a) Live posture image (b) fall alert</w:t>
+                      </w:r>
+                    </w:p>
+                  </w:txbxContent>
+                </v:textbox>
+                <w10:wrap type="square" anchory="line"/>
+              </v:shape>
+            </w:pict>
+          </mc:Fallback>
+        </mc:AlternateContent>
+      </w:r>
+      <w:r>
+        <w:rPr>
+          <w:lang w:val="en-US"/>
+        </w:rPr>
+        <w:t>the bed occupant has left the bed. Both alerts are intended to inform the android application user about the possibility that the user may fall or has fallen out of bed.</w:t>
+      </w:r>
+    </w:p>
+    <w:p>
+      <w:pPr>
+        <w:pStyle w:val="Body"/>
+        <w:ind w:firstLine="720"/>
+        <w:rPr>
+          <w:lang w:val="en-US"/>
+        </w:rPr>
+      </w:pPr>
     </w:p>
     <w:p>
       <w:pPr>
@@ -9732,7 +9997,11 @@
       </w:r>
       <w:proofErr w:type="spellEnd"/>
       <w:r>
-        <w:t xml:space="preserve"> B, McCullough J, Brown KA, Roth T. Effect of esomeprazole on nighttime heartburn and sleep quality in patients with GERD: a randomized, placebo-controlled trial. </w:t>
+        <w:t xml:space="preserve"> B, McCullough J, Brown KA, Roth T. Effect of esomeprazole on nighttime heartburn and sleep quality in patients with GERD: a randomized, </w:t>
+      </w:r>
+      <w:r>
+        <w:lastRenderedPageBreak/>
+        <w:t xml:space="preserve">placebo-controlled trial. </w:t>
       </w:r>
       <w:r>
         <w:rPr>
@@ -9773,7 +10042,7 @@
       <w:r>
         <w:t>"Bed Sore Lawyers | Pressure Sores | Queens, Long Island &amp; NYC", Bed, Bedding, and Bedroom Decoration Ideas, 2018. [Online]. Available: http://www.homedesigndll.pw/photo/22043/bed-sore-lawyers-pressure-sores-queens-long-island-nyc.jpg. [Accessed: 08- Oct- 2018].</w:t>
       </w:r>
-      <w:ins w:id="11" w:author="Muhammad Nadeem" w:date="2020-08-08T20:51:00Z">
+      <w:ins w:id="8" w:author="Muhammad Nadeem" w:date="2020-08-08T20:51:00Z">
         <w:r>
           <w:rPr>
             <w:rFonts w:ascii="Arial" w:hAnsi="Arial" w:cs="Arial"/>
@@ -10275,7 +10544,6 @@
         <w:rPr>
           <w:rStyle w:val="Hyperlink0"/>
         </w:rPr>
-        <w:lastRenderedPageBreak/>
         <w:t xml:space="preserve">T. </w:t>
       </w:r>
       <w:proofErr w:type="spellStart"/>
@@ -11039,6 +11307,7 @@
         <w:rPr>
           <w:rStyle w:val="Hyperlink0"/>
         </w:rPr>
+        <w:lastRenderedPageBreak/>
         <w:t xml:space="preserve">Liu, J., Chen, X., Chen, S., Liu, X., Wang, Y., &amp; Chen, L. (2019, April). </w:t>
       </w:r>
       <w:proofErr w:type="spellStart"/>
@@ -11683,14 +11952,7 @@
         <w:rPr>
           <w:rStyle w:val="Hyperlink0"/>
         </w:rPr>
-        <w:t xml:space="preserve">, “A pressure map </w:t>
-      </w:r>
-      <w:r>
-        <w:rPr>
-          <w:rStyle w:val="Hyperlink0"/>
-        </w:rPr>
-        <w:lastRenderedPageBreak/>
-        <w:t xml:space="preserve">dataset for posture and subject analytics,” 2017 </w:t>
+        <w:t xml:space="preserve">, “A pressure map dataset for posture and subject analytics,” 2017 </w:t>
       </w:r>
       <w:r>
         <w:rPr>
@@ -11898,7 +12160,7 @@
           <w:rPr>
             <w:noProof/>
           </w:rPr>
-          <w:t>7</w:t>
+          <w:t>8</w:t>
         </w:r>
         <w:r>
           <w:rPr>

</xml_diff>